<commit_message>
Añadido titulo a ventana de confirmacion
</commit_message>
<xml_diff>
--- a/Documentacion/Manual de Usuario.docx
+++ b/Documentacion/Manual de Usuario.docx
@@ -10,11 +10,13 @@
           <w:docPartUnique/>
         </w:docPartObj>
       </w:sdtPr>
+      <w:sdtEndPr/>
       <w:sdtContent>
         <w:p>
           <w:r>
             <w:rPr>
               <w:noProof/>
+              <w:lang w:eastAsia="es-ES"/>
             </w:rPr>
             <mc:AlternateContent>
               <mc:Choice Requires="wps">
@@ -88,6 +90,7 @@
                                     <w:calendar w:val="gregorian"/>
                                   </w:date>
                                 </w:sdtPr>
+                                <w:sdtEndPr/>
                                 <w:sdtContent>
                                   <w:p>
                                     <w:pPr>
@@ -155,6 +158,7 @@
                               <w:calendar w:val="gregorian"/>
                             </w:date>
                           </w:sdtPr>
+                          <w:sdtEndPr/>
                           <w:sdtContent>
                             <w:p>
                               <w:pPr>
@@ -190,6 +194,7 @@
           <w:r>
             <w:rPr>
               <w:noProof/>
+              <w:lang w:eastAsia="es-ES"/>
             </w:rPr>
             <mc:AlternateContent>
               <mc:Choice Requires="wps">
@@ -282,6 +287,7 @@
                                     <w:dataBinding w:prefixMappings="xmlns:ns0='http://purl.org/dc/elements/1.1/' xmlns:ns1='http://schemas.openxmlformats.org/package/2006/metadata/core-properties' " w:xpath="/ns1:coreProperties[1]/ns0:title[1]" w:storeItemID="{6C3C8BC8-F283-45AE-878A-BAB7291924A1}"/>
                                     <w:text/>
                                   </w:sdtPr>
+                                  <w:sdtEndPr/>
                                   <w:sdtContent>
                                     <w:r>
                                       <w:rPr>
@@ -308,6 +314,7 @@
                                   <w:dataBinding w:prefixMappings="xmlns:ns0='http://purl.org/dc/elements/1.1/' xmlns:ns1='http://schemas.openxmlformats.org/package/2006/metadata/core-properties' " w:xpath="/ns1:coreProperties[1]/ns0:subject[1]" w:storeItemID="{6C3C8BC8-F283-45AE-878A-BAB7291924A1}"/>
                                   <w:text/>
                                 </w:sdtPr>
+                                <w:sdtEndPr/>
                                 <w:sdtContent>
                                   <w:p>
                                     <w:pPr>
@@ -346,6 +353,7 @@
                                   <w:dataBinding w:prefixMappings="xmlns:ns0='http://purl.org/dc/elements/1.1/' xmlns:ns1='http://schemas.openxmlformats.org/package/2006/metadata/core-properties' " w:xpath="/ns1:coreProperties[1]/ns0:creator[1]" w:storeItemID="{6C3C8BC8-F283-45AE-878A-BAB7291924A1}"/>
                                   <w:text/>
                                 </w:sdtPr>
+                                <w:sdtEndPr/>
                                 <w:sdtContent>
                                   <w:p>
                                     <w:pPr>
@@ -422,6 +430,7 @@
                               <w:dataBinding w:prefixMappings="xmlns:ns0='http://purl.org/dc/elements/1.1/' xmlns:ns1='http://schemas.openxmlformats.org/package/2006/metadata/core-properties' " w:xpath="/ns1:coreProperties[1]/ns0:title[1]" w:storeItemID="{6C3C8BC8-F283-45AE-878A-BAB7291924A1}"/>
                               <w:text/>
                             </w:sdtPr>
+                            <w:sdtEndPr/>
                             <w:sdtContent>
                               <w:r>
                                 <w:rPr>
@@ -448,6 +457,7 @@
                             <w:dataBinding w:prefixMappings="xmlns:ns0='http://purl.org/dc/elements/1.1/' xmlns:ns1='http://schemas.openxmlformats.org/package/2006/metadata/core-properties' " w:xpath="/ns1:coreProperties[1]/ns0:subject[1]" w:storeItemID="{6C3C8BC8-F283-45AE-878A-BAB7291924A1}"/>
                             <w:text/>
                           </w:sdtPr>
+                          <w:sdtEndPr/>
                           <w:sdtContent>
                             <w:p>
                               <w:pPr>
@@ -486,6 +496,7 @@
                             <w:dataBinding w:prefixMappings="xmlns:ns0='http://purl.org/dc/elements/1.1/' xmlns:ns1='http://schemas.openxmlformats.org/package/2006/metadata/core-properties' " w:xpath="/ns1:coreProperties[1]/ns0:creator[1]" w:storeItemID="{6C3C8BC8-F283-45AE-878A-BAB7291924A1}"/>
                             <w:text/>
                           </w:sdtPr>
+                          <w:sdtEndPr/>
                           <w:sdtContent>
                             <w:p>
                               <w:pPr>
@@ -526,6 +537,13 @@
     </w:sdt>
     <w:sdt>
       <w:sdtPr>
+        <w:rPr>
+          <w:rFonts w:asciiTheme="minorHAnsi" w:eastAsiaTheme="minorHAnsi" w:hAnsiTheme="minorHAnsi" w:cstheme="minorBidi"/>
+          <w:color w:val="auto"/>
+          <w:sz w:val="22"/>
+          <w:szCs w:val="22"/>
+          <w:lang w:eastAsia="en-US"/>
+        </w:rPr>
         <w:id w:val="434945390"/>
         <w:docPartObj>
           <w:docPartGallery w:val="Table of Contents"/>
@@ -534,13 +552,8 @@
       </w:sdtPr>
       <w:sdtEndPr>
         <w:rPr>
-          <w:rFonts w:asciiTheme="minorHAnsi" w:eastAsiaTheme="minorHAnsi" w:hAnsiTheme="minorHAnsi" w:cstheme="minorBidi"/>
           <w:b/>
           <w:bCs/>
-          <w:color w:val="auto"/>
-          <w:sz w:val="22"/>
-          <w:szCs w:val="22"/>
-          <w:lang w:eastAsia="en-US"/>
         </w:rPr>
       </w:sdtEndPr>
       <w:sdtContent>
@@ -559,7 +572,9 @@
               <w:tab w:val="right" w:leader="dot" w:pos="8494"/>
             </w:tabs>
             <w:rPr>
+              <w:rFonts w:eastAsiaTheme="minorEastAsia"/>
               <w:noProof/>
+              <w:lang w:eastAsia="es-ES"/>
             </w:rPr>
           </w:pPr>
           <w:r>
@@ -571,7 +586,7 @@
           <w:r>
             <w:fldChar w:fldCharType="separate"/>
           </w:r>
-          <w:hyperlink w:anchor="_Toc501367110" w:history="1">
+          <w:hyperlink w:anchor="_Toc501446119" w:history="1">
             <w:r>
               <w:rPr>
                 <w:rStyle w:val="Hipervnculo"/>
@@ -598,7 +613,7 @@
                 <w:noProof/>
                 <w:webHidden/>
               </w:rPr>
-              <w:instrText xml:space="preserve"> PAGEREF _Toc501367110 \h </w:instrText>
+              <w:instrText xml:space="preserve"> PAGEREF _Toc501446119 \h </w:instrText>
             </w:r>
             <w:r>
               <w:rPr>
@@ -636,10 +651,12 @@
               <w:tab w:val="right" w:leader="dot" w:pos="8494"/>
             </w:tabs>
             <w:rPr>
+              <w:rFonts w:eastAsiaTheme="minorEastAsia"/>
               <w:noProof/>
+              <w:lang w:eastAsia="es-ES"/>
             </w:rPr>
           </w:pPr>
-          <w:hyperlink w:anchor="_Toc501367111" w:history="1">
+          <w:hyperlink w:anchor="_Toc501446120" w:history="1">
             <w:r>
               <w:rPr>
                 <w:rStyle w:val="Hipervnculo"/>
@@ -666,7 +683,7 @@
                 <w:noProof/>
                 <w:webHidden/>
               </w:rPr>
-              <w:instrText xml:space="preserve"> PAGEREF _Toc501367111 \h </w:instrText>
+              <w:instrText xml:space="preserve"> PAGEREF _Toc501446120 \h </w:instrText>
             </w:r>
             <w:r>
               <w:rPr>
@@ -687,6 +704,356 @@
                 <w:webHidden/>
               </w:rPr>
               <w:t>2</w:t>
+            </w:r>
+            <w:r>
+              <w:rPr>
+                <w:noProof/>
+                <w:webHidden/>
+              </w:rPr>
+              <w:fldChar w:fldCharType="end"/>
+            </w:r>
+          </w:hyperlink>
+        </w:p>
+        <w:p>
+          <w:pPr>
+            <w:pStyle w:val="TDC2"/>
+            <w:tabs>
+              <w:tab w:val="right" w:leader="dot" w:pos="8494"/>
+            </w:tabs>
+            <w:rPr>
+              <w:rFonts w:eastAsiaTheme="minorEastAsia"/>
+              <w:noProof/>
+              <w:lang w:eastAsia="es-ES"/>
+            </w:rPr>
+          </w:pPr>
+          <w:hyperlink w:anchor="_Toc501446121" w:history="1">
+            <w:r>
+              <w:rPr>
+                <w:rStyle w:val="Hipervnculo"/>
+                <w:noProof/>
+              </w:rPr>
+              <w:t>Modificación y Eliminación de Usuarios</w:t>
+            </w:r>
+            <w:r>
+              <w:rPr>
+                <w:noProof/>
+                <w:webHidden/>
+              </w:rPr>
+              <w:tab/>
+            </w:r>
+            <w:r>
+              <w:rPr>
+                <w:noProof/>
+                <w:webHidden/>
+              </w:rPr>
+              <w:fldChar w:fldCharType="begin"/>
+            </w:r>
+            <w:r>
+              <w:rPr>
+                <w:noProof/>
+                <w:webHidden/>
+              </w:rPr>
+              <w:instrText xml:space="preserve"> PAGEREF _Toc501446121 \h </w:instrText>
+            </w:r>
+            <w:r>
+              <w:rPr>
+                <w:noProof/>
+                <w:webHidden/>
+              </w:rPr>
+            </w:r>
+            <w:r>
+              <w:rPr>
+                <w:noProof/>
+                <w:webHidden/>
+              </w:rPr>
+              <w:fldChar w:fldCharType="separate"/>
+            </w:r>
+            <w:r>
+              <w:rPr>
+                <w:noProof/>
+                <w:webHidden/>
+              </w:rPr>
+              <w:t>2</w:t>
+            </w:r>
+            <w:r>
+              <w:rPr>
+                <w:noProof/>
+                <w:webHidden/>
+              </w:rPr>
+              <w:fldChar w:fldCharType="end"/>
+            </w:r>
+          </w:hyperlink>
+        </w:p>
+        <w:p>
+          <w:pPr>
+            <w:pStyle w:val="TDC1"/>
+            <w:tabs>
+              <w:tab w:val="right" w:leader="dot" w:pos="8494"/>
+            </w:tabs>
+            <w:rPr>
+              <w:rFonts w:eastAsiaTheme="minorEastAsia"/>
+              <w:noProof/>
+              <w:lang w:eastAsia="es-ES"/>
+            </w:rPr>
+          </w:pPr>
+          <w:hyperlink w:anchor="_Toc501446122" w:history="1">
+            <w:r>
+              <w:rPr>
+                <w:rStyle w:val="Hipervnculo"/>
+                <w:noProof/>
+              </w:rPr>
+              <w:t>PACIENTES</w:t>
+            </w:r>
+            <w:r>
+              <w:rPr>
+                <w:noProof/>
+                <w:webHidden/>
+              </w:rPr>
+              <w:tab/>
+            </w:r>
+            <w:r>
+              <w:rPr>
+                <w:noProof/>
+                <w:webHidden/>
+              </w:rPr>
+              <w:fldChar w:fldCharType="begin"/>
+            </w:r>
+            <w:r>
+              <w:rPr>
+                <w:noProof/>
+                <w:webHidden/>
+              </w:rPr>
+              <w:instrText xml:space="preserve"> PAGEREF _Toc501446122 \h </w:instrText>
+            </w:r>
+            <w:r>
+              <w:rPr>
+                <w:noProof/>
+                <w:webHidden/>
+              </w:rPr>
+            </w:r>
+            <w:r>
+              <w:rPr>
+                <w:noProof/>
+                <w:webHidden/>
+              </w:rPr>
+              <w:fldChar w:fldCharType="separate"/>
+            </w:r>
+            <w:r>
+              <w:rPr>
+                <w:noProof/>
+                <w:webHidden/>
+              </w:rPr>
+              <w:t>3</w:t>
+            </w:r>
+            <w:r>
+              <w:rPr>
+                <w:noProof/>
+                <w:webHidden/>
+              </w:rPr>
+              <w:fldChar w:fldCharType="end"/>
+            </w:r>
+          </w:hyperlink>
+        </w:p>
+        <w:p>
+          <w:pPr>
+            <w:pStyle w:val="TDC2"/>
+            <w:tabs>
+              <w:tab w:val="right" w:leader="dot" w:pos="8494"/>
+            </w:tabs>
+            <w:rPr>
+              <w:rFonts w:eastAsiaTheme="minorEastAsia"/>
+              <w:noProof/>
+              <w:lang w:eastAsia="es-ES"/>
+            </w:rPr>
+          </w:pPr>
+          <w:hyperlink w:anchor="_Toc501446123" w:history="1">
+            <w:r>
+              <w:rPr>
+                <w:rStyle w:val="Hipervnculo"/>
+                <w:noProof/>
+              </w:rPr>
+              <w:t>Creación de un paciente:</w:t>
+            </w:r>
+            <w:r>
+              <w:rPr>
+                <w:noProof/>
+                <w:webHidden/>
+              </w:rPr>
+              <w:tab/>
+            </w:r>
+            <w:r>
+              <w:rPr>
+                <w:noProof/>
+                <w:webHidden/>
+              </w:rPr>
+              <w:fldChar w:fldCharType="begin"/>
+            </w:r>
+            <w:r>
+              <w:rPr>
+                <w:noProof/>
+                <w:webHidden/>
+              </w:rPr>
+              <w:instrText xml:space="preserve"> PAGEREF _Toc501446123 \h </w:instrText>
+            </w:r>
+            <w:r>
+              <w:rPr>
+                <w:noProof/>
+                <w:webHidden/>
+              </w:rPr>
+            </w:r>
+            <w:r>
+              <w:rPr>
+                <w:noProof/>
+                <w:webHidden/>
+              </w:rPr>
+              <w:fldChar w:fldCharType="separate"/>
+            </w:r>
+            <w:r>
+              <w:rPr>
+                <w:noProof/>
+                <w:webHidden/>
+              </w:rPr>
+              <w:t>3</w:t>
+            </w:r>
+            <w:r>
+              <w:rPr>
+                <w:noProof/>
+                <w:webHidden/>
+              </w:rPr>
+              <w:fldChar w:fldCharType="end"/>
+            </w:r>
+          </w:hyperlink>
+        </w:p>
+        <w:p>
+          <w:pPr>
+            <w:pStyle w:val="TDC2"/>
+            <w:tabs>
+              <w:tab w:val="right" w:leader="dot" w:pos="8494"/>
+            </w:tabs>
+            <w:rPr>
+              <w:rFonts w:eastAsiaTheme="minorEastAsia"/>
+              <w:noProof/>
+              <w:lang w:eastAsia="es-ES"/>
+            </w:rPr>
+          </w:pPr>
+          <w:hyperlink w:anchor="_Toc501446124" w:history="1">
+            <w:r>
+              <w:rPr>
+                <w:rStyle w:val="Hipervnculo"/>
+                <w:noProof/>
+              </w:rPr>
+              <w:t>Eliminación de un paciente</w:t>
+            </w:r>
+            <w:r>
+              <w:rPr>
+                <w:noProof/>
+                <w:webHidden/>
+              </w:rPr>
+              <w:tab/>
+            </w:r>
+            <w:r>
+              <w:rPr>
+                <w:noProof/>
+                <w:webHidden/>
+              </w:rPr>
+              <w:fldChar w:fldCharType="begin"/>
+            </w:r>
+            <w:r>
+              <w:rPr>
+                <w:noProof/>
+                <w:webHidden/>
+              </w:rPr>
+              <w:instrText xml:space="preserve"> PAGEREF _Toc501446124 \h </w:instrText>
+            </w:r>
+            <w:r>
+              <w:rPr>
+                <w:noProof/>
+                <w:webHidden/>
+              </w:rPr>
+            </w:r>
+            <w:r>
+              <w:rPr>
+                <w:noProof/>
+                <w:webHidden/>
+              </w:rPr>
+              <w:fldChar w:fldCharType="separate"/>
+            </w:r>
+            <w:r>
+              <w:rPr>
+                <w:noProof/>
+                <w:webHidden/>
+              </w:rPr>
+              <w:t>4</w:t>
+            </w:r>
+            <w:r>
+              <w:rPr>
+                <w:noProof/>
+                <w:webHidden/>
+              </w:rPr>
+              <w:fldChar w:fldCharType="end"/>
+            </w:r>
+          </w:hyperlink>
+        </w:p>
+        <w:p>
+          <w:pPr>
+            <w:pStyle w:val="TDC2"/>
+            <w:tabs>
+              <w:tab w:val="right" w:leader="dot" w:pos="8494"/>
+            </w:tabs>
+            <w:rPr>
+              <w:rFonts w:eastAsiaTheme="minorEastAsia"/>
+              <w:noProof/>
+              <w:lang w:eastAsia="es-ES"/>
+            </w:rPr>
+          </w:pPr>
+          <w:hyperlink w:anchor="_Toc501446125" w:history="1">
+            <w:r>
+              <w:rPr>
+                <w:rStyle w:val="Hipervnculo"/>
+                <w:noProof/>
+              </w:rPr>
+              <w:t>Búsqueda de un paciente</w:t>
+            </w:r>
+            <w:r>
+              <w:rPr>
+                <w:noProof/>
+                <w:webHidden/>
+              </w:rPr>
+              <w:tab/>
+            </w:r>
+            <w:r>
+              <w:rPr>
+                <w:noProof/>
+                <w:webHidden/>
+              </w:rPr>
+              <w:fldChar w:fldCharType="begin"/>
+            </w:r>
+            <w:r>
+              <w:rPr>
+                <w:noProof/>
+                <w:webHidden/>
+              </w:rPr>
+              <w:instrText xml:space="preserve"> PAGEREF _Toc501446125 \h </w:instrText>
+            </w:r>
+            <w:r>
+              <w:rPr>
+                <w:noProof/>
+                <w:webHidden/>
+              </w:rPr>
+            </w:r>
+            <w:r>
+              <w:rPr>
+                <w:noProof/>
+                <w:webHidden/>
+              </w:rPr>
+              <w:fldChar w:fldCharType="separate"/>
+            </w:r>
+            <w:r>
+              <w:rPr>
+                <w:noProof/>
+                <w:webHidden/>
+              </w:rPr>
+              <w:t>5</w:t>
             </w:r>
             <w:r>
               <w:rPr>
@@ -717,7 +1084,7 @@
       <w:pPr>
         <w:pStyle w:val="Ttulo1"/>
       </w:pPr>
-      <w:bookmarkStart w:id="0" w:name="_Toc501367110"/>
+      <w:bookmarkStart w:id="0" w:name="_Toc501446119"/>
       <w:r>
         <w:lastRenderedPageBreak/>
         <w:t>USUARIOS</w:t>
@@ -728,7 +1095,7 @@
       <w:pPr>
         <w:pStyle w:val="Ttulo2"/>
       </w:pPr>
-      <w:bookmarkStart w:id="1" w:name="_Toc501367111"/>
+      <w:bookmarkStart w:id="1" w:name="_Toc501446120"/>
       <w:r>
         <w:t>Creación de usuario:</w:t>
       </w:r>
@@ -745,6 +1112,7 @@
       <w:r>
         <w:rPr>
           <w:noProof/>
+          <w:lang w:eastAsia="es-ES"/>
         </w:rPr>
         <mc:AlternateContent>
           <mc:Choice Requires="wps">
@@ -1087,6 +1455,7 @@
       <w:r>
         <w:rPr>
           <w:noProof/>
+          <w:lang w:eastAsia="es-ES"/>
         </w:rPr>
         <mc:AlternateContent>
           <mc:Choice Requires="wps">
@@ -1448,13 +1817,23 @@
       <w:pPr>
         <w:pStyle w:val="Ttulo2"/>
       </w:pPr>
+      <w:bookmarkStart w:id="2" w:name="_Toc501446121"/>
       <w:r>
         <w:t>Modificación y Eliminación de Usuarios</w:t>
       </w:r>
+      <w:bookmarkEnd w:id="2"/>
     </w:p>
     <w:p>
       <w:r>
-        <w:t>En la versión actual (v1.0) del software no es posible la modificación o eliminación de alguno de los usuarios mediante el programa.</w:t>
+        <w:t>En la versión actual (v1.0) del software no es posible l</w:t>
+      </w:r>
+      <w:r>
+        <w:t xml:space="preserve">a modificación o eliminación </w:t>
+      </w:r>
+      <w:bookmarkStart w:id="3" w:name="_GoBack"/>
+      <w:bookmarkEnd w:id="3"/>
+      <w:r>
+        <w:t>de los usuarios mediante el programa.</w:t>
       </w:r>
     </w:p>
     <w:p>
@@ -1466,24 +1845,1204 @@
       <w:pPr>
         <w:pStyle w:val="Ttulo1"/>
       </w:pPr>
+      <w:bookmarkStart w:id="4" w:name="_Toc501446122"/>
       <w:r>
         <w:lastRenderedPageBreak/>
         <w:t>PACIENTES</w:t>
       </w:r>
+      <w:bookmarkEnd w:id="4"/>
     </w:p>
     <w:p>
       <w:pPr>
-        <w:pStyle w:val="Ttulo1"/>
-      </w:pPr>
-      <w:bookmarkStart w:id="2" w:name="_GoBack"/>
-      <w:bookmarkEnd w:id="2"/>
-      <w:r>
-        <w:br w:type="page"/>
-      </w:r>
+        <w:pStyle w:val="Ttulo2"/>
+      </w:pPr>
+      <w:bookmarkStart w:id="5" w:name="_Toc501446123"/>
+      <w:r>
+        <w:t>Creación de un paciente:</w:t>
+      </w:r>
+      <w:bookmarkEnd w:id="5"/>
+    </w:p>
+    <w:p>
+      <w:r>
+        <w:t>Todos los pacientes tienen que tener un responsable asignado el cual será el único capaz de ponerle terapias.</w:t>
+      </w:r>
+    </w:p>
+    <w:p>
+      <w:r>
+        <w:t>Para crear un paciente debemos seguir los siguientes pasos:</w:t>
+      </w:r>
+    </w:p>
+    <w:p>
+      <w:pPr>
+        <w:pStyle w:val="Prrafodelista"/>
+        <w:numPr>
+          <w:ilvl w:val="0"/>
+          <w:numId w:val="2"/>
+        </w:numPr>
+      </w:pPr>
+      <w:r>
+        <w:rPr>
+          <w:noProof/>
+          <w:lang w:eastAsia="es-ES"/>
+        </w:rPr>
+        <w:drawing>
+          <wp:anchor distT="0" distB="0" distL="114300" distR="114300" simplePos="0" relativeHeight="251669504" behindDoc="0" locked="0" layoutInCell="1" allowOverlap="1">
+            <wp:simplePos x="0" y="0"/>
+            <wp:positionH relativeFrom="margin">
+              <wp:align>right</wp:align>
+            </wp:positionH>
+            <wp:positionV relativeFrom="paragraph">
+              <wp:posOffset>472440</wp:posOffset>
+            </wp:positionV>
+            <wp:extent cx="5391150" cy="2619375"/>
+            <wp:effectExtent l="0" t="0" r="0" b="9525"/>
+            <wp:wrapTopAndBottom/>
+            <wp:docPr id="4" name="Imagen 4"/>
+            <wp:cNvGraphicFramePr>
+              <a:graphicFrameLocks xmlns:a="http://schemas.openxmlformats.org/drawingml/2006/main" noChangeAspect="1"/>
+            </wp:cNvGraphicFramePr>
+            <a:graphic xmlns:a="http://schemas.openxmlformats.org/drawingml/2006/main">
+              <a:graphicData uri="http://schemas.openxmlformats.org/drawingml/2006/picture">
+                <pic:pic xmlns:pic="http://schemas.openxmlformats.org/drawingml/2006/picture">
+                  <pic:nvPicPr>
+                    <pic:cNvPr id="0" name="Picture 1"/>
+                    <pic:cNvPicPr>
+                      <a:picLocks noChangeAspect="1" noChangeArrowheads="1"/>
+                    </pic:cNvPicPr>
+                  </pic:nvPicPr>
+                  <pic:blipFill>
+                    <a:blip r:embed="rId12">
+                      <a:extLst>
+                        <a:ext uri="{28A0092B-C50C-407E-A947-70E740481C1C}">
+                          <a14:useLocalDpi xmlns:a14="http://schemas.microsoft.com/office/drawing/2010/main" val="0"/>
+                        </a:ext>
+                      </a:extLst>
+                    </a:blip>
+                    <a:srcRect/>
+                    <a:stretch>
+                      <a:fillRect/>
+                    </a:stretch>
+                  </pic:blipFill>
+                  <pic:spPr bwMode="auto">
+                    <a:xfrm>
+                      <a:off x="0" y="0"/>
+                      <a:ext cx="5391150" cy="2619375"/>
+                    </a:xfrm>
+                    <a:prstGeom prst="rect">
+                      <a:avLst/>
+                    </a:prstGeom>
+                    <a:noFill/>
+                    <a:ln>
+                      <a:noFill/>
+                    </a:ln>
+                  </pic:spPr>
+                </pic:pic>
+              </a:graphicData>
+            </a:graphic>
+          </wp:anchor>
+        </w:drawing>
+      </w:r>
+      <w:r>
+        <w:t xml:space="preserve">Vamos a </w:t>
+      </w:r>
+      <w:r>
+        <w:rPr>
+          <w:b/>
+        </w:rPr>
+        <w:t xml:space="preserve">Archivo-&gt;Nuevo paciente </w:t>
+      </w:r>
+      <w:r>
+        <w:t xml:space="preserve"> o nos desplazamos por el árbol de pacientes hasta llegar a la opción </w:t>
+      </w:r>
+      <w:r>
+        <w:rPr>
+          <w:i/>
+        </w:rPr>
+        <w:t>Añadir paciente</w:t>
+      </w:r>
+      <w:r>
+        <w:t xml:space="preserve"> y hacemos doble </w:t>
+      </w:r>
+      <w:proofErr w:type="spellStart"/>
+      <w:r>
+        <w:rPr>
+          <w:i/>
+        </w:rPr>
+        <w:t>click</w:t>
+      </w:r>
+      <w:proofErr w:type="spellEnd"/>
+      <w:r>
+        <w:t>.</w:t>
+      </w:r>
+      <w:r>
+        <w:br/>
+      </w:r>
+    </w:p>
+    <w:p>
+      <w:pPr>
+        <w:pStyle w:val="Prrafodelista"/>
+        <w:numPr>
+          <w:ilvl w:val="0"/>
+          <w:numId w:val="2"/>
+        </w:numPr>
+      </w:pPr>
+      <w:r>
+        <w:t>A continuación se nos mostrará un dialogo con diversos campos que debemos completar:</w:t>
+      </w:r>
+      <w:r>
+        <w:t xml:space="preserve"> Los campos obligatorios son los resaltados en </w:t>
+      </w:r>
+      <w:r>
+        <w:rPr>
+          <w:color w:val="FF0000"/>
+        </w:rPr>
+        <w:t>rojo</w:t>
+      </w:r>
+      <w:r>
+        <w:t>:</w:t>
+      </w:r>
+      <w:r>
+        <w:rPr>
+          <w:color w:val="FF0000"/>
+        </w:rPr>
+        <w:br/>
+      </w:r>
+    </w:p>
+    <w:p>
+      <w:pPr>
+        <w:pStyle w:val="Prrafodelista"/>
+        <w:numPr>
+          <w:ilvl w:val="1"/>
+          <w:numId w:val="2"/>
+        </w:numPr>
+        <w:rPr>
+          <w:b/>
+        </w:rPr>
+      </w:pPr>
+      <w:r>
+        <w:rPr>
+          <w:b/>
+          <w:noProof/>
+          <w:lang w:eastAsia="es-ES"/>
+        </w:rPr>
+        <w:drawing>
+          <wp:anchor distT="0" distB="0" distL="114300" distR="114300" simplePos="0" relativeHeight="251668480" behindDoc="0" locked="0" layoutInCell="1" allowOverlap="1">
+            <wp:simplePos x="0" y="0"/>
+            <wp:positionH relativeFrom="margin">
+              <wp:posOffset>2482215</wp:posOffset>
+            </wp:positionH>
+            <wp:positionV relativeFrom="paragraph">
+              <wp:posOffset>10160</wp:posOffset>
+            </wp:positionV>
+            <wp:extent cx="2143125" cy="1961515"/>
+            <wp:effectExtent l="0" t="0" r="9525" b="635"/>
+            <wp:wrapSquare wrapText="bothSides"/>
+            <wp:docPr id="8" name="Imagen 8"/>
+            <wp:cNvGraphicFramePr>
+              <a:graphicFrameLocks xmlns:a="http://schemas.openxmlformats.org/drawingml/2006/main" noChangeAspect="1"/>
+            </wp:cNvGraphicFramePr>
+            <a:graphic xmlns:a="http://schemas.openxmlformats.org/drawingml/2006/main">
+              <a:graphicData uri="http://schemas.openxmlformats.org/drawingml/2006/picture">
+                <pic:pic xmlns:pic="http://schemas.openxmlformats.org/drawingml/2006/picture">
+                  <pic:nvPicPr>
+                    <pic:cNvPr id="1" name=""/>
+                    <pic:cNvPicPr/>
+                  </pic:nvPicPr>
+                  <pic:blipFill>
+                    <a:blip r:embed="rId13">
+                      <a:extLst>
+                        <a:ext uri="{28A0092B-C50C-407E-A947-70E740481C1C}">
+                          <a14:useLocalDpi xmlns:a14="http://schemas.microsoft.com/office/drawing/2010/main" val="0"/>
+                        </a:ext>
+                      </a:extLst>
+                    </a:blip>
+                    <a:stretch>
+                      <a:fillRect/>
+                    </a:stretch>
+                  </pic:blipFill>
+                  <pic:spPr>
+                    <a:xfrm>
+                      <a:off x="0" y="0"/>
+                      <a:ext cx="2143125" cy="1961515"/>
+                    </a:xfrm>
+                    <a:prstGeom prst="rect">
+                      <a:avLst/>
+                    </a:prstGeom>
+                  </pic:spPr>
+                </pic:pic>
+              </a:graphicData>
+            </a:graphic>
+            <wp14:sizeRelH relativeFrom="margin">
+              <wp14:pctWidth>0</wp14:pctWidth>
+            </wp14:sizeRelH>
+            <wp14:sizeRelV relativeFrom="margin">
+              <wp14:pctHeight>0</wp14:pctHeight>
+            </wp14:sizeRelV>
+          </wp:anchor>
+        </w:drawing>
+      </w:r>
+      <w:r>
+        <w:rPr>
+          <w:b/>
+        </w:rPr>
+        <w:t>Nombre</w:t>
+      </w:r>
+    </w:p>
+    <w:p>
+      <w:pPr>
+        <w:pStyle w:val="Prrafodelista"/>
+        <w:numPr>
+          <w:ilvl w:val="1"/>
+          <w:numId w:val="2"/>
+        </w:numPr>
+        <w:rPr>
+          <w:b/>
+        </w:rPr>
+      </w:pPr>
+      <w:r>
+        <w:rPr>
+          <w:b/>
+        </w:rPr>
+        <w:t>Apellidos</w:t>
+      </w:r>
+    </w:p>
+    <w:p>
+      <w:pPr>
+        <w:pStyle w:val="Prrafodelista"/>
+        <w:numPr>
+          <w:ilvl w:val="1"/>
+          <w:numId w:val="2"/>
+        </w:numPr>
+      </w:pPr>
+      <w:r>
+        <w:rPr>
+          <w:b/>
+        </w:rPr>
+        <w:t>Responsable</w:t>
+      </w:r>
+      <w:r>
+        <w:br/>
+      </w:r>
+      <w:r>
+        <w:br/>
+      </w:r>
+      <w:r>
+        <w:br/>
+      </w:r>
+      <w:r>
+        <w:br/>
+      </w:r>
+      <w:r>
+        <w:br/>
+      </w:r>
+      <w:r>
+        <w:br/>
+      </w:r>
+      <w:r>
+        <w:br/>
+      </w:r>
+      <w:r>
+        <w:br/>
+      </w:r>
+      <w:r>
+        <w:br/>
+      </w:r>
+      <w:r>
+        <w:br/>
+      </w:r>
+      <w:r>
+        <w:br/>
+      </w:r>
+      <w:r>
+        <w:br/>
+      </w:r>
+      <w:r>
+        <w:br/>
+      </w:r>
+      <w:r>
+        <w:br/>
+      </w:r>
+      <w:r>
+        <w:br/>
+      </w:r>
+      <w:r>
+        <w:br/>
+      </w:r>
+      <w:r>
+        <w:br/>
+      </w:r>
+    </w:p>
+    <w:p>
+      <w:pPr>
+        <w:pStyle w:val="Prrafodelista"/>
+        <w:numPr>
+          <w:ilvl w:val="0"/>
+          <w:numId w:val="2"/>
+        </w:numPr>
+      </w:pPr>
+      <w:r>
+        <w:rPr>
+          <w:noProof/>
+          <w:lang w:eastAsia="es-ES"/>
+        </w:rPr>
+        <w:drawing>
+          <wp:anchor distT="0" distB="0" distL="114300" distR="114300" simplePos="0" relativeHeight="251670528" behindDoc="0" locked="0" layoutInCell="1" allowOverlap="1">
+            <wp:simplePos x="0" y="0"/>
+            <wp:positionH relativeFrom="margin">
+              <wp:align>center</wp:align>
+            </wp:positionH>
+            <wp:positionV relativeFrom="paragraph">
+              <wp:posOffset>2743835</wp:posOffset>
+            </wp:positionV>
+            <wp:extent cx="2590800" cy="1223645"/>
+            <wp:effectExtent l="0" t="0" r="0" b="0"/>
+            <wp:wrapTopAndBottom/>
+            <wp:docPr id="10" name="Imagen 10"/>
+            <wp:cNvGraphicFramePr>
+              <a:graphicFrameLocks xmlns:a="http://schemas.openxmlformats.org/drawingml/2006/main" noChangeAspect="1"/>
+            </wp:cNvGraphicFramePr>
+            <a:graphic xmlns:a="http://schemas.openxmlformats.org/drawingml/2006/main">
+              <a:graphicData uri="http://schemas.openxmlformats.org/drawingml/2006/picture">
+                <pic:pic xmlns:pic="http://schemas.openxmlformats.org/drawingml/2006/picture">
+                  <pic:nvPicPr>
+                    <pic:cNvPr id="1" name=""/>
+                    <pic:cNvPicPr/>
+                  </pic:nvPicPr>
+                  <pic:blipFill>
+                    <a:blip r:embed="rId14">
+                      <a:extLst>
+                        <a:ext uri="{28A0092B-C50C-407E-A947-70E740481C1C}">
+                          <a14:useLocalDpi xmlns:a14="http://schemas.microsoft.com/office/drawing/2010/main" val="0"/>
+                        </a:ext>
+                      </a:extLst>
+                    </a:blip>
+                    <a:stretch>
+                      <a:fillRect/>
+                    </a:stretch>
+                  </pic:blipFill>
+                  <pic:spPr>
+                    <a:xfrm>
+                      <a:off x="0" y="0"/>
+                      <a:ext cx="2590800" cy="1223645"/>
+                    </a:xfrm>
+                    <a:prstGeom prst="rect">
+                      <a:avLst/>
+                    </a:prstGeom>
+                  </pic:spPr>
+                </pic:pic>
+              </a:graphicData>
+            </a:graphic>
+            <wp14:sizeRelH relativeFrom="margin">
+              <wp14:pctWidth>0</wp14:pctWidth>
+            </wp14:sizeRelH>
+            <wp14:sizeRelV relativeFrom="margin">
+              <wp14:pctHeight>0</wp14:pctHeight>
+            </wp14:sizeRelV>
+          </wp:anchor>
+        </w:drawing>
+      </w:r>
+      <w:r>
+        <w:t>Si hemos completado todos los pasos correctamente observaremos un dialogo como el que se muestra a continuación:</w:t>
+      </w:r>
+    </w:p>
+    <w:p>
+      <w:pPr>
+        <w:pStyle w:val="Ttulo2"/>
+        <w:rPr>
+          <w:u w:val="single"/>
+        </w:rPr>
+      </w:pPr>
+      <w:bookmarkStart w:id="6" w:name="_Toc501446124"/>
+      <w:r>
+        <w:rPr>
+          <w:noProof/>
+          <w:lang w:eastAsia="es-ES"/>
+        </w:rPr>
+        <w:lastRenderedPageBreak/>
+        <mc:AlternateContent>
+          <mc:Choice Requires="wps">
+            <w:drawing>
+              <wp:anchor distT="0" distB="0" distL="114300" distR="114300" simplePos="0" relativeHeight="251671552" behindDoc="0" locked="0" layoutInCell="1" allowOverlap="1">
+                <wp:simplePos x="0" y="0"/>
+                <wp:positionH relativeFrom="margin">
+                  <wp:posOffset>2967990</wp:posOffset>
+                </wp:positionH>
+                <wp:positionV relativeFrom="paragraph">
+                  <wp:posOffset>-80645</wp:posOffset>
+                </wp:positionV>
+                <wp:extent cx="2971800" cy="790575"/>
+                <wp:effectExtent l="0" t="0" r="19050" b="28575"/>
+                <wp:wrapNone/>
+                <wp:docPr id="11" name="Rectángulo 11"/>
+                <wp:cNvGraphicFramePr/>
+                <a:graphic xmlns:a="http://schemas.openxmlformats.org/drawingml/2006/main">
+                  <a:graphicData uri="http://schemas.microsoft.com/office/word/2010/wordprocessingShape">
+                    <wps:wsp>
+                      <wps:cNvSpPr/>
+                      <wps:spPr>
+                        <a:xfrm>
+                          <a:off x="0" y="0"/>
+                          <a:ext cx="2971800" cy="790575"/>
+                        </a:xfrm>
+                        <a:prstGeom prst="rect">
+                          <a:avLst/>
+                        </a:prstGeom>
+                      </wps:spPr>
+                      <wps:style>
+                        <a:lnRef idx="1">
+                          <a:schemeClr val="accent2"/>
+                        </a:lnRef>
+                        <a:fillRef idx="2">
+                          <a:schemeClr val="accent2"/>
+                        </a:fillRef>
+                        <a:effectRef idx="1">
+                          <a:schemeClr val="accent2"/>
+                        </a:effectRef>
+                        <a:fontRef idx="minor">
+                          <a:schemeClr val="dk1"/>
+                        </a:fontRef>
+                      </wps:style>
+                      <wps:txbx>
+                        <w:txbxContent>
+                          <w:p>
+                            <w:r>
+                              <w:t>E</w:t>
+                            </w:r>
+                            <w:r>
+                              <w:t xml:space="preserve">liminar un paciente conllevará la eliminación de todas las terapias asociadas, historial de las terapias realizadas y </w:t>
+                            </w:r>
+                            <w:r>
+                              <w:rPr>
+                                <w:b/>
+                              </w:rPr>
+                              <w:t>no</w:t>
+                            </w:r>
+                            <w:r>
+                              <w:t xml:space="preserve"> se podrá </w:t>
+                            </w:r>
+                            <w:r>
+                              <w:rPr>
+                                <w:b/>
+                              </w:rPr>
+                              <w:t>revertir</w:t>
+                            </w:r>
+                            <w:r>
+                              <w:t xml:space="preserve"> el proceso.</w:t>
+                            </w:r>
+                          </w:p>
+                          <w:p>
+                            <w:pPr>
+                              <w:jc w:val="center"/>
+                            </w:pPr>
+                          </w:p>
+                        </w:txbxContent>
+                      </wps:txbx>
+                      <wps:bodyPr rot="0" spcFirstLastPara="0" vertOverflow="overflow" horzOverflow="overflow" vert="horz" wrap="square" lIns="91440" tIns="45720" rIns="91440" bIns="45720" numCol="1" spcCol="0" rtlCol="0" fromWordArt="0" anchor="ctr" anchorCtr="0" forceAA="0" compatLnSpc="1">
+                        <a:prstTxWarp prst="textNoShape">
+                          <a:avLst/>
+                        </a:prstTxWarp>
+                        <a:noAutofit/>
+                      </wps:bodyPr>
+                    </wps:wsp>
+                  </a:graphicData>
+                </a:graphic>
+                <wp14:sizeRelH relativeFrom="margin">
+                  <wp14:pctWidth>0</wp14:pctWidth>
+                </wp14:sizeRelH>
+                <wp14:sizeRelV relativeFrom="margin">
+                  <wp14:pctHeight>0</wp14:pctHeight>
+                </wp14:sizeRelV>
+              </wp:anchor>
+            </w:drawing>
+          </mc:Choice>
+          <mc:Fallback>
+            <w:pict>
+              <v:rect id="Rectángulo 11" o:spid="_x0000_s1030" style="position:absolute;margin-left:233.7pt;margin-top:-6.35pt;width:234pt;height:62.25pt;z-index:251671552;visibility:visible;mso-wrap-style:square;mso-width-percent:0;mso-height-percent:0;mso-wrap-distance-left:9pt;mso-wrap-distance-top:0;mso-wrap-distance-right:9pt;mso-wrap-distance-bottom:0;mso-position-horizontal:absolute;mso-position-horizontal-relative:margin;mso-position-vertical:absolute;mso-position-vertical-relative:text;mso-width-percent:0;mso-height-percent:0;mso-width-relative:margin;mso-height-relative:margin;v-text-anchor:middle" o:gfxdata="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" fillcolor="#f3a875 [2165]" strokecolor="#ed7d31 [3205]" strokeweight=".5pt">
+                <v:fill color2="#f09558 [2613]" rotate="t" colors="0 #f7bda4;.5 #f5b195;1 #f8a581" focus="100%" type="gradient">
+                  <o:fill v:ext="view" type="gradientUnscaled"/>
+                </v:fill>
+                <v:textbox>
+                  <w:txbxContent>
+                    <w:p>
+                      <w:r>
+                        <w:t>E</w:t>
+                      </w:r>
+                      <w:r>
+                        <w:t xml:space="preserve">liminar un paciente conllevará la eliminación de todas las terapias asociadas, historial de las terapias realizadas y </w:t>
+                      </w:r>
+                      <w:r>
+                        <w:rPr>
+                          <w:b/>
+                        </w:rPr>
+                        <w:t>no</w:t>
+                      </w:r>
+                      <w:r>
+                        <w:t xml:space="preserve"> se podrá </w:t>
+                      </w:r>
+                      <w:r>
+                        <w:rPr>
+                          <w:b/>
+                        </w:rPr>
+                        <w:t>revertir</w:t>
+                      </w:r>
+                      <w:r>
+                        <w:t xml:space="preserve"> el proceso.</w:t>
+                      </w:r>
+                    </w:p>
+                    <w:p>
+                      <w:pPr>
+                        <w:jc w:val="center"/>
+                      </w:pPr>
+                    </w:p>
+                  </w:txbxContent>
+                </v:textbox>
+                <w10:wrap anchorx="margin"/>
+              </v:rect>
+            </w:pict>
+          </mc:Fallback>
+        </mc:AlternateContent>
+      </w:r>
+      <w:r>
+        <w:t>Eliminación de un paciente</w:t>
+      </w:r>
+      <w:bookmarkEnd w:id="6"/>
     </w:p>
     <w:p/>
+    <w:p/>
+    <w:p>
+      <w:pPr>
+        <w:pStyle w:val="Prrafodelista"/>
+        <w:numPr>
+          <w:ilvl w:val="0"/>
+          <w:numId w:val="4"/>
+        </w:numPr>
+      </w:pPr>
+      <w:r>
+        <w:rPr>
+          <w:noProof/>
+          <w:lang w:eastAsia="es-ES"/>
+        </w:rPr>
+        <w:drawing>
+          <wp:anchor distT="0" distB="0" distL="114300" distR="114300" simplePos="0" relativeHeight="251672576" behindDoc="1" locked="0" layoutInCell="1" allowOverlap="1">
+            <wp:simplePos x="0" y="0"/>
+            <wp:positionH relativeFrom="margin">
+              <wp:align>center</wp:align>
+            </wp:positionH>
+            <wp:positionV relativeFrom="paragraph">
+              <wp:posOffset>540385</wp:posOffset>
+            </wp:positionV>
+            <wp:extent cx="4743450" cy="2304415"/>
+            <wp:effectExtent l="0" t="0" r="0" b="635"/>
+            <wp:wrapTopAndBottom/>
+            <wp:docPr id="16" name="Imagen 16"/>
+            <wp:cNvGraphicFramePr>
+              <a:graphicFrameLocks xmlns:a="http://schemas.openxmlformats.org/drawingml/2006/main" noChangeAspect="1"/>
+            </wp:cNvGraphicFramePr>
+            <a:graphic xmlns:a="http://schemas.openxmlformats.org/drawingml/2006/main">
+              <a:graphicData uri="http://schemas.openxmlformats.org/drawingml/2006/picture">
+                <pic:pic xmlns:pic="http://schemas.openxmlformats.org/drawingml/2006/picture">
+                  <pic:nvPicPr>
+                    <pic:cNvPr id="0" name="Picture 3"/>
+                    <pic:cNvPicPr>
+                      <a:picLocks noChangeAspect="1" noChangeArrowheads="1"/>
+                    </pic:cNvPicPr>
+                  </pic:nvPicPr>
+                  <pic:blipFill>
+                    <a:blip r:embed="rId15" cstate="print">
+                      <a:extLst>
+                        <a:ext uri="{28A0092B-C50C-407E-A947-70E740481C1C}">
+                          <a14:useLocalDpi xmlns:a14="http://schemas.microsoft.com/office/drawing/2010/main" val="0"/>
+                        </a:ext>
+                      </a:extLst>
+                    </a:blip>
+                    <a:srcRect/>
+                    <a:stretch>
+                      <a:fillRect/>
+                    </a:stretch>
+                  </pic:blipFill>
+                  <pic:spPr bwMode="auto">
+                    <a:xfrm>
+                      <a:off x="0" y="0"/>
+                      <a:ext cx="4743450" cy="2304415"/>
+                    </a:xfrm>
+                    <a:prstGeom prst="rect">
+                      <a:avLst/>
+                    </a:prstGeom>
+                    <a:noFill/>
+                    <a:ln>
+                      <a:noFill/>
+                    </a:ln>
+                  </pic:spPr>
+                </pic:pic>
+              </a:graphicData>
+            </a:graphic>
+            <wp14:sizeRelH relativeFrom="margin">
+              <wp14:pctWidth>0</wp14:pctWidth>
+            </wp14:sizeRelH>
+            <wp14:sizeRelV relativeFrom="margin">
+              <wp14:pctHeight>0</wp14:pctHeight>
+            </wp14:sizeRelV>
+          </wp:anchor>
+        </w:drawing>
+      </w:r>
+      <w:r>
+        <w:t xml:space="preserve">Nos dirigimos al árbol de pacientes situado en el panel derecho y haciendo </w:t>
+      </w:r>
+      <w:proofErr w:type="spellStart"/>
+      <w:r>
+        <w:rPr>
+          <w:i/>
+        </w:rPr>
+        <w:t>click</w:t>
+      </w:r>
+      <w:proofErr w:type="spellEnd"/>
+      <w:r>
+        <w:rPr>
+          <w:i/>
+        </w:rPr>
+        <w:t xml:space="preserve"> derecho</w:t>
+      </w:r>
+      <w:r>
+        <w:t xml:space="preserve"> sobre el paciente que deseamos eliminar.</w:t>
+      </w:r>
+      <w:r>
+        <w:br/>
+      </w:r>
+      <w:r>
+        <w:br/>
+      </w:r>
+    </w:p>
+    <w:p>
+      <w:pPr>
+        <w:pStyle w:val="Prrafodelista"/>
+        <w:numPr>
+          <w:ilvl w:val="0"/>
+          <w:numId w:val="4"/>
+        </w:numPr>
+      </w:pPr>
+      <w:r>
+        <w:rPr>
+          <w:noProof/>
+          <w:lang w:eastAsia="es-ES"/>
+        </w:rPr>
+        <w:drawing>
+          <wp:anchor distT="0" distB="0" distL="114300" distR="114300" simplePos="0" relativeHeight="251673600" behindDoc="0" locked="0" layoutInCell="1" allowOverlap="1">
+            <wp:simplePos x="0" y="0"/>
+            <wp:positionH relativeFrom="margin">
+              <wp:align>center</wp:align>
+            </wp:positionH>
+            <wp:positionV relativeFrom="paragraph">
+              <wp:posOffset>434975</wp:posOffset>
+            </wp:positionV>
+            <wp:extent cx="4838700" cy="2355215"/>
+            <wp:effectExtent l="0" t="0" r="0" b="6985"/>
+            <wp:wrapTopAndBottom/>
+            <wp:docPr id="13" name="Imagen 13"/>
+            <wp:cNvGraphicFramePr>
+              <a:graphicFrameLocks xmlns:a="http://schemas.openxmlformats.org/drawingml/2006/main" noChangeAspect="1"/>
+            </wp:cNvGraphicFramePr>
+            <a:graphic xmlns:a="http://schemas.openxmlformats.org/drawingml/2006/main">
+              <a:graphicData uri="http://schemas.openxmlformats.org/drawingml/2006/picture">
+                <pic:pic xmlns:pic="http://schemas.openxmlformats.org/drawingml/2006/picture">
+                  <pic:nvPicPr>
+                    <pic:cNvPr id="0" name="Picture 2"/>
+                    <pic:cNvPicPr>
+                      <a:picLocks noChangeAspect="1" noChangeArrowheads="1"/>
+                    </pic:cNvPicPr>
+                  </pic:nvPicPr>
+                  <pic:blipFill>
+                    <a:blip r:embed="rId16" cstate="print">
+                      <a:extLst>
+                        <a:ext uri="{28A0092B-C50C-407E-A947-70E740481C1C}">
+                          <a14:useLocalDpi xmlns:a14="http://schemas.microsoft.com/office/drawing/2010/main" val="0"/>
+                        </a:ext>
+                      </a:extLst>
+                    </a:blip>
+                    <a:srcRect/>
+                    <a:stretch>
+                      <a:fillRect/>
+                    </a:stretch>
+                  </pic:blipFill>
+                  <pic:spPr bwMode="auto">
+                    <a:xfrm>
+                      <a:off x="0" y="0"/>
+                      <a:ext cx="4838700" cy="2355215"/>
+                    </a:xfrm>
+                    <a:prstGeom prst="rect">
+                      <a:avLst/>
+                    </a:prstGeom>
+                    <a:noFill/>
+                    <a:ln>
+                      <a:noFill/>
+                    </a:ln>
+                  </pic:spPr>
+                </pic:pic>
+              </a:graphicData>
+            </a:graphic>
+            <wp14:sizeRelH relativeFrom="margin">
+              <wp14:pctWidth>0</wp14:pctWidth>
+            </wp14:sizeRelH>
+            <wp14:sizeRelV relativeFrom="margin">
+              <wp14:pctHeight>0</wp14:pctHeight>
+            </wp14:sizeRelV>
+          </wp:anchor>
+        </w:drawing>
+      </w:r>
+      <w:r>
+        <w:t>Hacemos</w:t>
+      </w:r>
+      <w:r>
+        <w:t xml:space="preserve"> </w:t>
+      </w:r>
+      <w:proofErr w:type="spellStart"/>
+      <w:r>
+        <w:rPr>
+          <w:i/>
+        </w:rPr>
+        <w:t>click</w:t>
+      </w:r>
+      <w:proofErr w:type="spellEnd"/>
+      <w:r>
+        <w:t xml:space="preserve"> </w:t>
+      </w:r>
+      <w:r>
+        <w:rPr>
+          <w:i/>
+        </w:rPr>
+        <w:t>derecho</w:t>
+      </w:r>
+      <w:r>
+        <w:t xml:space="preserve"> sobre el paciente y observaremos un dialogo como el que se muestra </w:t>
+      </w:r>
+      <w:r>
+        <w:t>a continuación</w:t>
+      </w:r>
+      <w:r>
+        <w:t>:</w:t>
+      </w:r>
+      <w:r>
+        <w:br/>
+      </w:r>
+    </w:p>
+    <w:p>
+      <w:pPr>
+        <w:pStyle w:val="Prrafodelista"/>
+        <w:numPr>
+          <w:ilvl w:val="0"/>
+          <w:numId w:val="4"/>
+        </w:numPr>
+      </w:pPr>
+      <w:r>
+        <w:t xml:space="preserve">Seleccionamos la opción de </w:t>
+      </w:r>
+      <w:r>
+        <w:rPr>
+          <w:i/>
+        </w:rPr>
+        <w:t>Eliminar Paciente</w:t>
+      </w:r>
+      <w:r>
+        <w:t xml:space="preserve"> (verificando siempre que en la cabecera del dialogo ponga el nombre del paciente que queremos eliminar)</w:t>
+      </w:r>
+      <w:r>
+        <w:br/>
+      </w:r>
+    </w:p>
+    <w:p>
+      <w:pPr>
+        <w:pStyle w:val="Prrafodelista"/>
+        <w:numPr>
+          <w:ilvl w:val="0"/>
+          <w:numId w:val="4"/>
+        </w:numPr>
+      </w:pPr>
+      <w:r>
+        <w:rPr>
+          <w:noProof/>
+          <w:lang w:eastAsia="es-ES"/>
+        </w:rPr>
+        <w:drawing>
+          <wp:anchor distT="0" distB="0" distL="114300" distR="114300" simplePos="0" relativeHeight="251674624" behindDoc="0" locked="0" layoutInCell="1" allowOverlap="1">
+            <wp:simplePos x="0" y="0"/>
+            <wp:positionH relativeFrom="margin">
+              <wp:posOffset>1196340</wp:posOffset>
+            </wp:positionH>
+            <wp:positionV relativeFrom="paragraph">
+              <wp:posOffset>372110</wp:posOffset>
+            </wp:positionV>
+            <wp:extent cx="2724150" cy="1050925"/>
+            <wp:effectExtent l="0" t="0" r="0" b="0"/>
+            <wp:wrapTopAndBottom/>
+            <wp:docPr id="17" name="Imagen 17"/>
+            <wp:cNvGraphicFramePr>
+              <a:graphicFrameLocks xmlns:a="http://schemas.openxmlformats.org/drawingml/2006/main" noChangeAspect="1"/>
+            </wp:cNvGraphicFramePr>
+            <a:graphic xmlns:a="http://schemas.openxmlformats.org/drawingml/2006/main">
+              <a:graphicData uri="http://schemas.openxmlformats.org/drawingml/2006/picture">
+                <pic:pic xmlns:pic="http://schemas.openxmlformats.org/drawingml/2006/picture">
+                  <pic:nvPicPr>
+                    <pic:cNvPr id="1" name=""/>
+                    <pic:cNvPicPr/>
+                  </pic:nvPicPr>
+                  <pic:blipFill>
+                    <a:blip r:embed="rId17">
+                      <a:extLst>
+                        <a:ext uri="{28A0092B-C50C-407E-A947-70E740481C1C}">
+                          <a14:useLocalDpi xmlns:a14="http://schemas.microsoft.com/office/drawing/2010/main" val="0"/>
+                        </a:ext>
+                      </a:extLst>
+                    </a:blip>
+                    <a:stretch>
+                      <a:fillRect/>
+                    </a:stretch>
+                  </pic:blipFill>
+                  <pic:spPr>
+                    <a:xfrm>
+                      <a:off x="0" y="0"/>
+                      <a:ext cx="2724150" cy="1050925"/>
+                    </a:xfrm>
+                    <a:prstGeom prst="rect">
+                      <a:avLst/>
+                    </a:prstGeom>
+                  </pic:spPr>
+                </pic:pic>
+              </a:graphicData>
+            </a:graphic>
+            <wp14:sizeRelH relativeFrom="margin">
+              <wp14:pctWidth>0</wp14:pctWidth>
+            </wp14:sizeRelH>
+            <wp14:sizeRelV relativeFrom="margin">
+              <wp14:pctHeight>0</wp14:pctHeight>
+            </wp14:sizeRelV>
+          </wp:anchor>
+        </w:drawing>
+      </w:r>
+      <w:r>
+        <w:t>Si todo ha salido correctamente deberemos observar un dialogo de verificación para confirmar la eliminación del paciente seleccionado.</w:t>
+      </w:r>
+    </w:p>
+    <w:p>
+      <w:pPr>
+        <w:pStyle w:val="Ttulo2"/>
+      </w:pPr>
+      <w:bookmarkStart w:id="7" w:name="_Toc501446125"/>
+      <w:r>
+        <w:lastRenderedPageBreak/>
+        <w:t>Búsqueda de un paciente</w:t>
+      </w:r>
+      <w:bookmarkEnd w:id="7"/>
+    </w:p>
+    <w:p>
+      <w:r>
+        <w:rPr>
+          <w:noProof/>
+          <w:lang w:eastAsia="es-ES"/>
+        </w:rPr>
+        <w:drawing>
+          <wp:anchor distT="0" distB="0" distL="114300" distR="114300" simplePos="0" relativeHeight="251675648" behindDoc="0" locked="0" layoutInCell="1" allowOverlap="1">
+            <wp:simplePos x="0" y="0"/>
+            <wp:positionH relativeFrom="margin">
+              <wp:align>center</wp:align>
+            </wp:positionH>
+            <wp:positionV relativeFrom="paragraph">
+              <wp:posOffset>444500</wp:posOffset>
+            </wp:positionV>
+            <wp:extent cx="4219575" cy="2049780"/>
+            <wp:effectExtent l="0" t="0" r="9525" b="7620"/>
+            <wp:wrapTopAndBottom/>
+            <wp:docPr id="18" name="Imagen 18"/>
+            <wp:cNvGraphicFramePr>
+              <a:graphicFrameLocks xmlns:a="http://schemas.openxmlformats.org/drawingml/2006/main" noChangeAspect="1"/>
+            </wp:cNvGraphicFramePr>
+            <a:graphic xmlns:a="http://schemas.openxmlformats.org/drawingml/2006/main">
+              <a:graphicData uri="http://schemas.openxmlformats.org/drawingml/2006/picture">
+                <pic:pic xmlns:pic="http://schemas.openxmlformats.org/drawingml/2006/picture">
+                  <pic:nvPicPr>
+                    <pic:cNvPr id="0" name="Picture 4"/>
+                    <pic:cNvPicPr>
+                      <a:picLocks noChangeAspect="1" noChangeArrowheads="1"/>
+                    </pic:cNvPicPr>
+                  </pic:nvPicPr>
+                  <pic:blipFill>
+                    <a:blip r:embed="rId18" cstate="print">
+                      <a:extLst>
+                        <a:ext uri="{28A0092B-C50C-407E-A947-70E740481C1C}">
+                          <a14:useLocalDpi xmlns:a14="http://schemas.microsoft.com/office/drawing/2010/main" val="0"/>
+                        </a:ext>
+                      </a:extLst>
+                    </a:blip>
+                    <a:srcRect/>
+                    <a:stretch>
+                      <a:fillRect/>
+                    </a:stretch>
+                  </pic:blipFill>
+                  <pic:spPr bwMode="auto">
+                    <a:xfrm>
+                      <a:off x="0" y="0"/>
+                      <a:ext cx="4219575" cy="2049780"/>
+                    </a:xfrm>
+                    <a:prstGeom prst="rect">
+                      <a:avLst/>
+                    </a:prstGeom>
+                    <a:noFill/>
+                    <a:ln>
+                      <a:noFill/>
+                    </a:ln>
+                  </pic:spPr>
+                </pic:pic>
+              </a:graphicData>
+            </a:graphic>
+          </wp:anchor>
+        </w:drawing>
+      </w:r>
+      <w:r>
+        <w:t>Para acceder más rápido a un paciente existe un pequeño panel de búsqueda encima del árbol de pacientes</w:t>
+      </w:r>
+      <w:r>
+        <w:t>.</w:t>
+      </w:r>
+    </w:p>
+    <w:p>
+      <w:r>
+        <w:rPr>
+          <w:noProof/>
+          <w:lang w:eastAsia="es-ES"/>
+        </w:rPr>
+        <w:drawing>
+          <wp:anchor distT="0" distB="0" distL="114300" distR="114300" simplePos="0" relativeHeight="251678720" behindDoc="0" locked="0" layoutInCell="1" allowOverlap="1">
+            <wp:simplePos x="0" y="0"/>
+            <wp:positionH relativeFrom="margin">
+              <wp:align>center</wp:align>
+            </wp:positionH>
+            <wp:positionV relativeFrom="paragraph">
+              <wp:posOffset>2766060</wp:posOffset>
+            </wp:positionV>
+            <wp:extent cx="3295650" cy="1971675"/>
+            <wp:effectExtent l="0" t="0" r="0" b="9525"/>
+            <wp:wrapTopAndBottom/>
+            <wp:docPr id="21" name="Imagen 21"/>
+            <wp:cNvGraphicFramePr>
+              <a:graphicFrameLocks xmlns:a="http://schemas.openxmlformats.org/drawingml/2006/main" noChangeAspect="1"/>
+            </wp:cNvGraphicFramePr>
+            <a:graphic xmlns:a="http://schemas.openxmlformats.org/drawingml/2006/main">
+              <a:graphicData uri="http://schemas.openxmlformats.org/drawingml/2006/picture">
+                <pic:pic xmlns:pic="http://schemas.openxmlformats.org/drawingml/2006/picture">
+                  <pic:nvPicPr>
+                    <pic:cNvPr id="1" name=""/>
+                    <pic:cNvPicPr/>
+                  </pic:nvPicPr>
+                  <pic:blipFill>
+                    <a:blip r:embed="rId19">
+                      <a:extLst>
+                        <a:ext uri="{28A0092B-C50C-407E-A947-70E740481C1C}">
+                          <a14:useLocalDpi xmlns:a14="http://schemas.microsoft.com/office/drawing/2010/main" val="0"/>
+                        </a:ext>
+                      </a:extLst>
+                    </a:blip>
+                    <a:stretch>
+                      <a:fillRect/>
+                    </a:stretch>
+                  </pic:blipFill>
+                  <pic:spPr>
+                    <a:xfrm>
+                      <a:off x="0" y="0"/>
+                      <a:ext cx="3295650" cy="1971675"/>
+                    </a:xfrm>
+                    <a:prstGeom prst="rect">
+                      <a:avLst/>
+                    </a:prstGeom>
+                  </pic:spPr>
+                </pic:pic>
+              </a:graphicData>
+            </a:graphic>
+          </wp:anchor>
+        </w:drawing>
+      </w:r>
+      <w:r>
+        <w:br/>
+        <w:t>Buscar pacientes es tan simple como introducir parte del nombre o del apellido del paciente que se desea buscar e irán apareciendo todas las coincidencias.</w:t>
+      </w:r>
+      <w:r>
+        <w:br/>
+      </w:r>
+    </w:p>
+    <w:p>
+      <w:r>
+        <w:t xml:space="preserve"> </w:t>
+      </w:r>
+    </w:p>
+    <w:p>
+      <w:r>
+        <w:rPr>
+          <w:noProof/>
+          <w:lang w:eastAsia="es-ES"/>
+        </w:rPr>
+        <mc:AlternateContent>
+          <mc:Choice Requires="wps">
+            <w:drawing>
+              <wp:anchor distT="0" distB="0" distL="114300" distR="114300" simplePos="0" relativeHeight="251677696" behindDoc="0" locked="0" layoutInCell="1" allowOverlap="1">
+                <wp:simplePos x="0" y="0"/>
+                <wp:positionH relativeFrom="column">
+                  <wp:posOffset>2710815</wp:posOffset>
+                </wp:positionH>
+                <wp:positionV relativeFrom="paragraph">
+                  <wp:posOffset>69215</wp:posOffset>
+                </wp:positionV>
+                <wp:extent cx="2952750" cy="790575"/>
+                <wp:effectExtent l="0" t="0" r="19050" b="28575"/>
+                <wp:wrapNone/>
+                <wp:docPr id="20" name="Rectángulo 20"/>
+                <wp:cNvGraphicFramePr/>
+                <a:graphic xmlns:a="http://schemas.openxmlformats.org/drawingml/2006/main">
+                  <a:graphicData uri="http://schemas.microsoft.com/office/word/2010/wordprocessingShape">
+                    <wps:wsp>
+                      <wps:cNvSpPr/>
+                      <wps:spPr>
+                        <a:xfrm>
+                          <a:off x="0" y="0"/>
+                          <a:ext cx="2952750" cy="790575"/>
+                        </a:xfrm>
+                        <a:prstGeom prst="rect">
+                          <a:avLst/>
+                        </a:prstGeom>
+                      </wps:spPr>
+                      <wps:style>
+                        <a:lnRef idx="1">
+                          <a:schemeClr val="accent4"/>
+                        </a:lnRef>
+                        <a:fillRef idx="2">
+                          <a:schemeClr val="accent4"/>
+                        </a:fillRef>
+                        <a:effectRef idx="1">
+                          <a:schemeClr val="accent4"/>
+                        </a:effectRef>
+                        <a:fontRef idx="minor">
+                          <a:schemeClr val="dk1"/>
+                        </a:fontRef>
+                      </wps:style>
+                      <wps:txbx>
+                        <w:txbxContent>
+                          <w:p>
+                            <w:r>
+                              <w:t xml:space="preserve">La búsqueda se compara con el </w:t>
+                            </w:r>
+                            <w:r>
+                              <w:rPr>
+                                <w:b/>
+                              </w:rPr>
+                              <w:t xml:space="preserve">NOMBRE </w:t>
+                            </w:r>
+                            <w:r>
+                              <w:t xml:space="preserve">y el </w:t>
+                            </w:r>
+                            <w:r>
+                              <w:rPr>
+                                <w:b/>
+                              </w:rPr>
+                              <w:t xml:space="preserve">APELLIDO </w:t>
+                            </w:r>
+                            <w:r>
+                              <w:t xml:space="preserve"> de todos los pacientes asignados a ese usuario.  Lo que permite una búsqueda por Nombre </w:t>
+                            </w:r>
+                            <w:r>
+                              <w:rPr>
+                                <w:b/>
+                              </w:rPr>
+                              <w:t>y/o</w:t>
+                            </w:r>
+                            <w:r>
+                              <w:t xml:space="preserve"> Apellido.</w:t>
+                            </w:r>
+                          </w:p>
+                        </w:txbxContent>
+                      </wps:txbx>
+                      <wps:bodyPr rot="0" spcFirstLastPara="0" vertOverflow="overflow" horzOverflow="overflow" vert="horz" wrap="square" lIns="91440" tIns="45720" rIns="91440" bIns="45720" numCol="1" spcCol="0" rtlCol="0" fromWordArt="0" anchor="ctr" anchorCtr="0" forceAA="0" compatLnSpc="1">
+                        <a:prstTxWarp prst="textNoShape">
+                          <a:avLst/>
+                        </a:prstTxWarp>
+                        <a:noAutofit/>
+                      </wps:bodyPr>
+                    </wps:wsp>
+                  </a:graphicData>
+                </a:graphic>
+                <wp14:sizeRelV relativeFrom="margin">
+                  <wp14:pctHeight>0</wp14:pctHeight>
+                </wp14:sizeRelV>
+              </wp:anchor>
+            </w:drawing>
+          </mc:Choice>
+          <mc:Fallback>
+            <w:pict>
+              <v:rect id="Rectángulo 20" o:spid="_x0000_s1031" style="position:absolute;margin-left:213.45pt;margin-top:5.45pt;width:232.5pt;height:62.25pt;z-index:251677696;visibility:visible;mso-wrap-style:square;mso-height-percent:0;mso-wrap-distance-left:9pt;mso-wrap-distance-top:0;mso-wrap-distance-right:9pt;mso-wrap-distance-bottom:0;mso-position-horizontal:absolute;mso-position-horizontal-relative:text;mso-position-vertical:absolute;mso-position-vertical-relative:text;mso-height-percent:0;mso-height-relative:margin;v-text-anchor:middle" o:gfxdata="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" fillcolor="#ffd555 [2167]" strokecolor="#ffc000 [3207]" strokeweight=".5pt">
+                <v:fill color2="#ffcc31 [2615]" rotate="t" colors="0 #ffdd9c;.5 #ffd78e;1 #ffd479" focus="100%" type="gradient">
+                  <o:fill v:ext="view" type="gradientUnscaled"/>
+                </v:fill>
+                <v:textbox>
+                  <w:txbxContent>
+                    <w:p>
+                      <w:r>
+                        <w:t xml:space="preserve">La búsqueda se compara con el </w:t>
+                      </w:r>
+                      <w:r>
+                        <w:rPr>
+                          <w:b/>
+                        </w:rPr>
+                        <w:t xml:space="preserve">NOMBRE </w:t>
+                      </w:r>
+                      <w:r>
+                        <w:t xml:space="preserve">y el </w:t>
+                      </w:r>
+                      <w:r>
+                        <w:rPr>
+                          <w:b/>
+                        </w:rPr>
+                        <w:t xml:space="preserve">APELLIDO </w:t>
+                      </w:r>
+                      <w:r>
+                        <w:t xml:space="preserve"> de todos los pacientes asignados a ese usuario.  Lo que permite una búsqueda por Nombre </w:t>
+                      </w:r>
+                      <w:r>
+                        <w:rPr>
+                          <w:b/>
+                        </w:rPr>
+                        <w:t>y/o</w:t>
+                      </w:r>
+                      <w:r>
+                        <w:t xml:space="preserve"> Apellido.</w:t>
+                      </w:r>
+                    </w:p>
+                  </w:txbxContent>
+                </v:textbox>
+              </v:rect>
+            </w:pict>
+          </mc:Fallback>
+        </mc:AlternateContent>
+      </w:r>
+      <w:r>
+        <w:br w:type="page"/>
+      </w:r>
+    </w:p>
+    <w:p>
+      <w:pPr>
+        <w:pStyle w:val="Ttulo2"/>
+        <w:rPr>
+          <w:rFonts w:asciiTheme="minorHAnsi" w:eastAsiaTheme="minorHAnsi" w:hAnsiTheme="minorHAnsi" w:cstheme="minorBidi"/>
+          <w:color w:val="auto"/>
+          <w:sz w:val="22"/>
+          <w:szCs w:val="22"/>
+        </w:rPr>
+      </w:pPr>
+      <w:r>
+        <w:lastRenderedPageBreak/>
+        <w:t>Terapias</w:t>
+      </w:r>
+    </w:p>
+    <w:p>
+      <w:fldSimple w:instr=" AUTOTEXT  &quot; Cuadro de texto simple&quot;  \* MERGEFORMAT "/>
+    </w:p>
     <w:sectPr>
-      <w:headerReference w:type="default" r:id="rId12"/>
+      <w:headerReference w:type="default" r:id="rId20"/>
+      <w:footerReference w:type="default" r:id="rId21"/>
       <w:pgSz w:w="11906" w:h="16838"/>
       <w:pgMar w:top="1417" w:right="1701" w:bottom="1417" w:left="1701" w:header="708" w:footer="708" w:gutter="0"/>
       <w:pgNumType w:start="0"/>
@@ -1518,6 +3077,138 @@
     </w:p>
   </w:endnote>
 </w:endnotes>
+</file>
+
+<file path=word/footer1.xml><?xml version="1.0" encoding="utf-8"?>
+<w:ftr xmlns:wpc="http://schemas.microsoft.com/office/word/2010/wordprocessingCanvas" xmlns:mc="http://schemas.openxmlformats.org/markup-compatibility/2006" xmlns:o="urn:schemas-microsoft-com:office:office" xmlns:r="http://schemas.openxmlformats.org/officeDocument/2006/relationships" xmlns:m="http://schemas.openxmlformats.org/officeDocument/2006/math" xmlns:v="urn:schemas-microsoft-com:vml" xmlns:wp14="http://schemas.microsoft.com/office/word/2010/wordprocessingDrawing" xmlns:wp="http://schemas.openxmlformats.org/drawingml/2006/wordprocessingDrawing" xmlns:w10="urn:schemas-microsoft-com:office:word" xmlns:w="http://schemas.openxmlformats.org/wordprocessingml/2006/main" xmlns:w14="http://schemas.microsoft.com/office/word/2010/wordml" xmlns:w15="http://schemas.microsoft.com/office/word/2012/wordml" xmlns:wpg="http://schemas.microsoft.com/office/word/2010/wordprocessingGroup" xmlns:wpi="http://schemas.microsoft.com/office/word/2010/wordprocessingInk" xmlns:wne="http://schemas.microsoft.com/office/word/2006/wordml" xmlns:wps="http://schemas.microsoft.com/office/word/2010/wordprocessingShape" mc:Ignorable="w14 w15 wp14">
+  <w:p>
+    <w:pPr>
+      <w:tabs>
+        <w:tab w:val="center" w:pos="4550"/>
+        <w:tab w:val="left" w:pos="5818"/>
+      </w:tabs>
+      <w:ind w:right="260"/>
+      <w:jc w:val="right"/>
+      <w:rPr>
+        <w:color w:val="222A35" w:themeColor="text2" w:themeShade="80"/>
+        <w:sz w:val="16"/>
+        <w:szCs w:val="16"/>
+      </w:rPr>
+    </w:pPr>
+    <w:r>
+      <w:rPr>
+        <w:color w:val="8496B0" w:themeColor="text2" w:themeTint="99"/>
+        <w:spacing w:val="60"/>
+        <w:sz w:val="16"/>
+        <w:szCs w:val="16"/>
+      </w:rPr>
+      <w:t>Página</w:t>
+    </w:r>
+    <w:r>
+      <w:rPr>
+        <w:color w:val="8496B0" w:themeColor="text2" w:themeTint="99"/>
+        <w:sz w:val="16"/>
+        <w:szCs w:val="16"/>
+      </w:rPr>
+      <w:t xml:space="preserve"> </w:t>
+    </w:r>
+    <w:r>
+      <w:rPr>
+        <w:color w:val="323E4F" w:themeColor="text2" w:themeShade="BF"/>
+        <w:sz w:val="16"/>
+        <w:szCs w:val="16"/>
+      </w:rPr>
+      <w:fldChar w:fldCharType="begin"/>
+    </w:r>
+    <w:r>
+      <w:rPr>
+        <w:color w:val="323E4F" w:themeColor="text2" w:themeShade="BF"/>
+        <w:sz w:val="16"/>
+        <w:szCs w:val="16"/>
+      </w:rPr>
+      <w:instrText>PAGE   \* MERGEFORMAT</w:instrText>
+    </w:r>
+    <w:r>
+      <w:rPr>
+        <w:color w:val="323E4F" w:themeColor="text2" w:themeShade="BF"/>
+        <w:sz w:val="16"/>
+        <w:szCs w:val="16"/>
+      </w:rPr>
+      <w:fldChar w:fldCharType="separate"/>
+    </w:r>
+    <w:r>
+      <w:rPr>
+        <w:noProof/>
+        <w:color w:val="323E4F" w:themeColor="text2" w:themeShade="BF"/>
+        <w:sz w:val="16"/>
+        <w:szCs w:val="16"/>
+      </w:rPr>
+      <w:t>5</w:t>
+    </w:r>
+    <w:r>
+      <w:rPr>
+        <w:color w:val="323E4F" w:themeColor="text2" w:themeShade="BF"/>
+        <w:sz w:val="16"/>
+        <w:szCs w:val="16"/>
+      </w:rPr>
+      <w:fldChar w:fldCharType="end"/>
+    </w:r>
+    <w:r>
+      <w:rPr>
+        <w:color w:val="323E4F" w:themeColor="text2" w:themeShade="BF"/>
+        <w:sz w:val="16"/>
+        <w:szCs w:val="16"/>
+      </w:rPr>
+      <w:t xml:space="preserve"> | </w:t>
+    </w:r>
+    <w:r>
+      <w:rPr>
+        <w:color w:val="323E4F" w:themeColor="text2" w:themeShade="BF"/>
+        <w:sz w:val="16"/>
+        <w:szCs w:val="16"/>
+      </w:rPr>
+      <w:fldChar w:fldCharType="begin"/>
+    </w:r>
+    <w:r>
+      <w:rPr>
+        <w:color w:val="323E4F" w:themeColor="text2" w:themeShade="BF"/>
+        <w:sz w:val="16"/>
+        <w:szCs w:val="16"/>
+      </w:rPr>
+      <w:instrText>NUMPAGES  \* Arabic  \* MERGEFORMAT</w:instrText>
+    </w:r>
+    <w:r>
+      <w:rPr>
+        <w:color w:val="323E4F" w:themeColor="text2" w:themeShade="BF"/>
+        <w:sz w:val="16"/>
+        <w:szCs w:val="16"/>
+      </w:rPr>
+      <w:fldChar w:fldCharType="separate"/>
+    </w:r>
+    <w:r>
+      <w:rPr>
+        <w:noProof/>
+        <w:color w:val="323E4F" w:themeColor="text2" w:themeShade="BF"/>
+        <w:sz w:val="16"/>
+        <w:szCs w:val="16"/>
+      </w:rPr>
+      <w:t>6</w:t>
+    </w:r>
+    <w:r>
+      <w:rPr>
+        <w:color w:val="323E4F" w:themeColor="text2" w:themeShade="BF"/>
+        <w:sz w:val="16"/>
+        <w:szCs w:val="16"/>
+      </w:rPr>
+      <w:fldChar w:fldCharType="end"/>
+    </w:r>
+  </w:p>
+  <w:p>
+    <w:pPr>
+      <w:pStyle w:val="Piedepgina"/>
+    </w:pPr>
+  </w:p>
+</w:ftr>
 </file>
 
 <file path=word/footnotes.xml><?xml version="1.0" encoding="utf-8"?>
@@ -1569,6 +3260,7 @@
         <w:dataBinding w:prefixMappings="xmlns:ns0='http://purl.org/dc/elements/1.1/' xmlns:ns1='http://schemas.openxmlformats.org/package/2006/metadata/core-properties' " w:xpath="/ns1:coreProperties[1]/ns0:title[1]" w:storeItemID="{6C3C8BC8-F283-45AE-878A-BAB7291924A1}"/>
         <w:text/>
       </w:sdtPr>
+      <w:sdtEndPr/>
       <w:sdtContent>
         <w:r>
           <w:rPr>
@@ -1598,6 +3290,7 @@
         <w:dataBinding w:prefixMappings="xmlns:ns0='http://purl.org/dc/elements/1.1/' xmlns:ns1='http://schemas.openxmlformats.org/package/2006/metadata/core-properties' " w:xpath="/ns1:coreProperties[1]/ns0:creator[1]" w:storeItemID="{6C3C8BC8-F283-45AE-878A-BAB7291924A1}"/>
         <w:text/>
       </w:sdtPr>
+      <w:sdtEndPr/>
       <w:sdtContent>
         <w:r>
           <w:rPr>
@@ -1704,8 +3397,278 @@
       </w:pPr>
     </w:lvl>
   </w:abstractNum>
+  <w:abstractNum w:abstractNumId="1" w15:restartNumberingAfterBreak="0">
+    <w:nsid w:val="33EF1B74"/>
+    <w:multiLevelType w:val="hybridMultilevel"/>
+    <w:tmpl w:val="E5126FD0"/>
+    <w:lvl w:ilvl="0" w:tplc="0C0A000F">
+      <w:start w:val="1"/>
+      <w:numFmt w:val="decimal"/>
+      <w:lvlText w:val="%1."/>
+      <w:lvlJc w:val="left"/>
+      <w:pPr>
+        <w:ind w:left="720" w:hanging="360"/>
+      </w:pPr>
+    </w:lvl>
+    <w:lvl w:ilvl="1" w:tplc="0C0A0019" w:tentative="1">
+      <w:start w:val="1"/>
+      <w:numFmt w:val="lowerLetter"/>
+      <w:lvlText w:val="%2."/>
+      <w:lvlJc w:val="left"/>
+      <w:pPr>
+        <w:ind w:left="1440" w:hanging="360"/>
+      </w:pPr>
+    </w:lvl>
+    <w:lvl w:ilvl="2" w:tplc="0C0A001B" w:tentative="1">
+      <w:start w:val="1"/>
+      <w:numFmt w:val="lowerRoman"/>
+      <w:lvlText w:val="%3."/>
+      <w:lvlJc w:val="right"/>
+      <w:pPr>
+        <w:ind w:left="2160" w:hanging="180"/>
+      </w:pPr>
+    </w:lvl>
+    <w:lvl w:ilvl="3" w:tplc="0C0A000F" w:tentative="1">
+      <w:start w:val="1"/>
+      <w:numFmt w:val="decimal"/>
+      <w:lvlText w:val="%4."/>
+      <w:lvlJc w:val="left"/>
+      <w:pPr>
+        <w:ind w:left="2880" w:hanging="360"/>
+      </w:pPr>
+    </w:lvl>
+    <w:lvl w:ilvl="4" w:tplc="0C0A0019" w:tentative="1">
+      <w:start w:val="1"/>
+      <w:numFmt w:val="lowerLetter"/>
+      <w:lvlText w:val="%5."/>
+      <w:lvlJc w:val="left"/>
+      <w:pPr>
+        <w:ind w:left="3600" w:hanging="360"/>
+      </w:pPr>
+    </w:lvl>
+    <w:lvl w:ilvl="5" w:tplc="0C0A001B" w:tentative="1">
+      <w:start w:val="1"/>
+      <w:numFmt w:val="lowerRoman"/>
+      <w:lvlText w:val="%6."/>
+      <w:lvlJc w:val="right"/>
+      <w:pPr>
+        <w:ind w:left="4320" w:hanging="180"/>
+      </w:pPr>
+    </w:lvl>
+    <w:lvl w:ilvl="6" w:tplc="0C0A000F" w:tentative="1">
+      <w:start w:val="1"/>
+      <w:numFmt w:val="decimal"/>
+      <w:lvlText w:val="%7."/>
+      <w:lvlJc w:val="left"/>
+      <w:pPr>
+        <w:ind w:left="5040" w:hanging="360"/>
+      </w:pPr>
+    </w:lvl>
+    <w:lvl w:ilvl="7" w:tplc="0C0A0019" w:tentative="1">
+      <w:start w:val="1"/>
+      <w:numFmt w:val="lowerLetter"/>
+      <w:lvlText w:val="%8."/>
+      <w:lvlJc w:val="left"/>
+      <w:pPr>
+        <w:ind w:left="5760" w:hanging="360"/>
+      </w:pPr>
+    </w:lvl>
+    <w:lvl w:ilvl="8" w:tplc="0C0A001B" w:tentative="1">
+      <w:start w:val="1"/>
+      <w:numFmt w:val="lowerRoman"/>
+      <w:lvlText w:val="%9."/>
+      <w:lvlJc w:val="right"/>
+      <w:pPr>
+        <w:ind w:left="6480" w:hanging="180"/>
+      </w:pPr>
+    </w:lvl>
+  </w:abstractNum>
+  <w:abstractNum w:abstractNumId="2" w15:restartNumberingAfterBreak="0">
+    <w:nsid w:val="563D196D"/>
+    <w:multiLevelType w:val="hybridMultilevel"/>
+    <w:tmpl w:val="46DAA834"/>
+    <w:lvl w:ilvl="0" w:tplc="0C0A000F">
+      <w:start w:val="1"/>
+      <w:numFmt w:val="decimal"/>
+      <w:lvlText w:val="%1."/>
+      <w:lvlJc w:val="left"/>
+      <w:pPr>
+        <w:ind w:left="720" w:hanging="360"/>
+      </w:pPr>
+    </w:lvl>
+    <w:lvl w:ilvl="1" w:tplc="0C0A0019" w:tentative="1">
+      <w:start w:val="1"/>
+      <w:numFmt w:val="lowerLetter"/>
+      <w:lvlText w:val="%2."/>
+      <w:lvlJc w:val="left"/>
+      <w:pPr>
+        <w:ind w:left="1440" w:hanging="360"/>
+      </w:pPr>
+    </w:lvl>
+    <w:lvl w:ilvl="2" w:tplc="0C0A001B" w:tentative="1">
+      <w:start w:val="1"/>
+      <w:numFmt w:val="lowerRoman"/>
+      <w:lvlText w:val="%3."/>
+      <w:lvlJc w:val="right"/>
+      <w:pPr>
+        <w:ind w:left="2160" w:hanging="180"/>
+      </w:pPr>
+    </w:lvl>
+    <w:lvl w:ilvl="3" w:tplc="0C0A000F" w:tentative="1">
+      <w:start w:val="1"/>
+      <w:numFmt w:val="decimal"/>
+      <w:lvlText w:val="%4."/>
+      <w:lvlJc w:val="left"/>
+      <w:pPr>
+        <w:ind w:left="2880" w:hanging="360"/>
+      </w:pPr>
+    </w:lvl>
+    <w:lvl w:ilvl="4" w:tplc="0C0A0019" w:tentative="1">
+      <w:start w:val="1"/>
+      <w:numFmt w:val="lowerLetter"/>
+      <w:lvlText w:val="%5."/>
+      <w:lvlJc w:val="left"/>
+      <w:pPr>
+        <w:ind w:left="3600" w:hanging="360"/>
+      </w:pPr>
+    </w:lvl>
+    <w:lvl w:ilvl="5" w:tplc="0C0A001B" w:tentative="1">
+      <w:start w:val="1"/>
+      <w:numFmt w:val="lowerRoman"/>
+      <w:lvlText w:val="%6."/>
+      <w:lvlJc w:val="right"/>
+      <w:pPr>
+        <w:ind w:left="4320" w:hanging="180"/>
+      </w:pPr>
+    </w:lvl>
+    <w:lvl w:ilvl="6" w:tplc="0C0A000F" w:tentative="1">
+      <w:start w:val="1"/>
+      <w:numFmt w:val="decimal"/>
+      <w:lvlText w:val="%7."/>
+      <w:lvlJc w:val="left"/>
+      <w:pPr>
+        <w:ind w:left="5040" w:hanging="360"/>
+      </w:pPr>
+    </w:lvl>
+    <w:lvl w:ilvl="7" w:tplc="0C0A0019" w:tentative="1">
+      <w:start w:val="1"/>
+      <w:numFmt w:val="lowerLetter"/>
+      <w:lvlText w:val="%8."/>
+      <w:lvlJc w:val="left"/>
+      <w:pPr>
+        <w:ind w:left="5760" w:hanging="360"/>
+      </w:pPr>
+    </w:lvl>
+    <w:lvl w:ilvl="8" w:tplc="0C0A001B" w:tentative="1">
+      <w:start w:val="1"/>
+      <w:numFmt w:val="lowerRoman"/>
+      <w:lvlText w:val="%9."/>
+      <w:lvlJc w:val="right"/>
+      <w:pPr>
+        <w:ind w:left="6480" w:hanging="180"/>
+      </w:pPr>
+    </w:lvl>
+  </w:abstractNum>
+  <w:abstractNum w:abstractNumId="3" w15:restartNumberingAfterBreak="0">
+    <w:nsid w:val="67D2363E"/>
+    <w:multiLevelType w:val="hybridMultilevel"/>
+    <w:tmpl w:val="2E0CE020"/>
+    <w:lvl w:ilvl="0" w:tplc="0C0A000F">
+      <w:start w:val="1"/>
+      <w:numFmt w:val="decimal"/>
+      <w:lvlText w:val="%1."/>
+      <w:lvlJc w:val="left"/>
+      <w:pPr>
+        <w:ind w:left="720" w:hanging="360"/>
+      </w:pPr>
+    </w:lvl>
+    <w:lvl w:ilvl="1" w:tplc="D43ED3E8">
+      <w:start w:val="1"/>
+      <w:numFmt w:val="lowerLetter"/>
+      <w:lvlText w:val="%2."/>
+      <w:lvlJc w:val="left"/>
+      <w:pPr>
+        <w:ind w:left="1440" w:hanging="360"/>
+      </w:pPr>
+      <w:rPr>
+        <w:b/>
+      </w:rPr>
+    </w:lvl>
+    <w:lvl w:ilvl="2" w:tplc="0C0A001B" w:tentative="1">
+      <w:start w:val="1"/>
+      <w:numFmt w:val="lowerRoman"/>
+      <w:lvlText w:val="%3."/>
+      <w:lvlJc w:val="right"/>
+      <w:pPr>
+        <w:ind w:left="2160" w:hanging="180"/>
+      </w:pPr>
+    </w:lvl>
+    <w:lvl w:ilvl="3" w:tplc="0C0A000F" w:tentative="1">
+      <w:start w:val="1"/>
+      <w:numFmt w:val="decimal"/>
+      <w:lvlText w:val="%4."/>
+      <w:lvlJc w:val="left"/>
+      <w:pPr>
+        <w:ind w:left="2880" w:hanging="360"/>
+      </w:pPr>
+    </w:lvl>
+    <w:lvl w:ilvl="4" w:tplc="0C0A0019" w:tentative="1">
+      <w:start w:val="1"/>
+      <w:numFmt w:val="lowerLetter"/>
+      <w:lvlText w:val="%5."/>
+      <w:lvlJc w:val="left"/>
+      <w:pPr>
+        <w:ind w:left="3600" w:hanging="360"/>
+      </w:pPr>
+    </w:lvl>
+    <w:lvl w:ilvl="5" w:tplc="0C0A001B" w:tentative="1">
+      <w:start w:val="1"/>
+      <w:numFmt w:val="lowerRoman"/>
+      <w:lvlText w:val="%6."/>
+      <w:lvlJc w:val="right"/>
+      <w:pPr>
+        <w:ind w:left="4320" w:hanging="180"/>
+      </w:pPr>
+    </w:lvl>
+    <w:lvl w:ilvl="6" w:tplc="0C0A000F" w:tentative="1">
+      <w:start w:val="1"/>
+      <w:numFmt w:val="decimal"/>
+      <w:lvlText w:val="%7."/>
+      <w:lvlJc w:val="left"/>
+      <w:pPr>
+        <w:ind w:left="5040" w:hanging="360"/>
+      </w:pPr>
+    </w:lvl>
+    <w:lvl w:ilvl="7" w:tplc="0C0A0019" w:tentative="1">
+      <w:start w:val="1"/>
+      <w:numFmt w:val="lowerLetter"/>
+      <w:lvlText w:val="%8."/>
+      <w:lvlJc w:val="left"/>
+      <w:pPr>
+        <w:ind w:left="5760" w:hanging="360"/>
+      </w:pPr>
+    </w:lvl>
+    <w:lvl w:ilvl="8" w:tplc="0C0A001B" w:tentative="1">
+      <w:start w:val="1"/>
+      <w:numFmt w:val="lowerRoman"/>
+      <w:lvlText w:val="%9."/>
+      <w:lvlJc w:val="right"/>
+      <w:pPr>
+        <w:ind w:left="6480" w:hanging="180"/>
+      </w:pPr>
+    </w:lvl>
+  </w:abstractNum>
   <w:num w:numId="1">
     <w:abstractNumId w:val="0"/>
+  </w:num>
+  <w:num w:numId="2">
+    <w:abstractNumId w:val="3"/>
+  </w:num>
+  <w:num w:numId="3">
+    <w:abstractNumId w:val="2"/>
+  </w:num>
+  <w:num w:numId="4">
+    <w:abstractNumId w:val="1"/>
   </w:num>
 </w:numbering>
 </file>
@@ -2360,6 +4323,16 @@
       <w:u w:val="single"/>
     </w:rPr>
   </w:style>
+  <w:style w:type="character" w:styleId="Textodelmarcadordeposicin">
+    <w:name w:val="Placeholder Text"/>
+    <w:basedOn w:val="Fuentedeprrafopredeter"/>
+    <w:uiPriority w:val="99"/>
+    <w:semiHidden/>
+    <w:rsid w:val="00766F83"/>
+    <w:rPr>
+      <w:color w:val="808080"/>
+    </w:rPr>
+  </w:style>
 </w:styles>
 </file>
 
@@ -2468,6 +4441,8 @@
   <w:rsids>
     <w:rsidRoot w:val="0017611B"/>
     <w:rsid w:val="0017611B"/>
+    <w:rsid w:val="004E6C5F"/>
+    <w:rsid w:val="00D57338"/>
     <w:rsid w:val="00DD13D4"/>
   </w:rsids>
   <m:mathPr>
@@ -2942,6 +4917,16 @@
     <w:name w:val="B1A4B823EBC846DAA5E74D4206188E59"/>
     <w:rsid w:val="0017611B"/>
   </w:style>
+  <w:style w:type="character" w:styleId="Textodelmarcadordeposicin">
+    <w:name w:val="Placeholder Text"/>
+    <w:basedOn w:val="Fuentedeprrafopredeter"/>
+    <w:uiPriority w:val="99"/>
+    <w:semiHidden/>
+    <w:rsid w:val="004E6C5F"/>
+    <w:rPr>
+      <w:color w:val="808080"/>
+    </w:rPr>
+  </w:style>
 </w:styles>
 </file>
 
@@ -3237,7 +5222,7 @@
 </file>
 
 <file path=customXml/itemProps2.xml><?xml version="1.0" encoding="utf-8"?>
-<ds:datastoreItem xmlns:ds="http://schemas.openxmlformats.org/officeDocument/2006/customXml" ds:itemID="{7321DCBD-4487-4920-B729-8E3E8490017C}">
+<ds:datastoreItem xmlns:ds="http://schemas.openxmlformats.org/officeDocument/2006/customXml" ds:itemID="{976B9789-A6EC-4B79-9D61-1863B7C1BC12}">
   <ds:schemaRefs>
     <ds:schemaRef ds:uri="http://schemas.openxmlformats.org/officeDocument/2006/bibliography"/>
   </ds:schemaRefs>

</xml_diff>

<commit_message>
Editado manual de usuario
</commit_message>
<xml_diff>
--- a/Documentacion/Manual de Usuario.docx
+++ b/Documentacion/Manual de Usuario.docx
@@ -560,9 +560,22 @@
         <w:p>
           <w:pPr>
             <w:pStyle w:val="TtulodeTDC"/>
+            <w:jc w:val="center"/>
+            <w:rPr>
+              <w:sz w:val="144"/>
+            </w:rPr>
           </w:pPr>
           <w:r>
-            <w:t>INDICE</w:t>
+            <w:rPr>
+              <w:sz w:val="144"/>
+            </w:rPr>
+            <w:t>Í</w:t>
+          </w:r>
+          <w:r>
+            <w:rPr>
+              <w:sz w:val="144"/>
+            </w:rPr>
+            <w:t>NDICE</w:t>
           </w:r>
         </w:p>
         <w:p>
@@ -586,7 +599,7 @@
           <w:r>
             <w:fldChar w:fldCharType="separate"/>
           </w:r>
-          <w:hyperlink w:anchor="_Toc501446119" w:history="1">
+          <w:hyperlink w:anchor="_Toc501453754" w:history="1">
             <w:r>
               <w:rPr>
                 <w:rStyle w:val="Hipervnculo"/>
@@ -613,7 +626,7 @@
                 <w:noProof/>
                 <w:webHidden/>
               </w:rPr>
-              <w:instrText xml:space="preserve"> PAGEREF _Toc501446119 \h </w:instrText>
+              <w:instrText xml:space="preserve"> PAGEREF _Toc501453754 \h </w:instrText>
             </w:r>
             <w:r>
               <w:rPr>
@@ -656,7 +669,7 @@
               <w:lang w:eastAsia="es-ES"/>
             </w:rPr>
           </w:pPr>
-          <w:hyperlink w:anchor="_Toc501446120" w:history="1">
+          <w:hyperlink w:anchor="_Toc501453755" w:history="1">
             <w:r>
               <w:rPr>
                 <w:rStyle w:val="Hipervnculo"/>
@@ -683,7 +696,7 @@
                 <w:noProof/>
                 <w:webHidden/>
               </w:rPr>
-              <w:instrText xml:space="preserve"> PAGEREF _Toc501446120 \h </w:instrText>
+              <w:instrText xml:space="preserve"> PAGEREF _Toc501453755 \h </w:instrText>
             </w:r>
             <w:r>
               <w:rPr>
@@ -726,7 +739,7 @@
               <w:lang w:eastAsia="es-ES"/>
             </w:rPr>
           </w:pPr>
-          <w:hyperlink w:anchor="_Toc501446121" w:history="1">
+          <w:hyperlink w:anchor="_Toc501453756" w:history="1">
             <w:r>
               <w:rPr>
                 <w:rStyle w:val="Hipervnculo"/>
@@ -753,7 +766,7 @@
                 <w:noProof/>
                 <w:webHidden/>
               </w:rPr>
-              <w:instrText xml:space="preserve"> PAGEREF _Toc501446121 \h </w:instrText>
+              <w:instrText xml:space="preserve"> PAGEREF _Toc501453756 \h </w:instrText>
             </w:r>
             <w:r>
               <w:rPr>
@@ -796,7 +809,7 @@
               <w:lang w:eastAsia="es-ES"/>
             </w:rPr>
           </w:pPr>
-          <w:hyperlink w:anchor="_Toc501446122" w:history="1">
+          <w:hyperlink w:anchor="_Toc501453757" w:history="1">
             <w:r>
               <w:rPr>
                 <w:rStyle w:val="Hipervnculo"/>
@@ -823,7 +836,7 @@
                 <w:noProof/>
                 <w:webHidden/>
               </w:rPr>
-              <w:instrText xml:space="preserve"> PAGEREF _Toc501446122 \h </w:instrText>
+              <w:instrText xml:space="preserve"> PAGEREF _Toc501453757 \h </w:instrText>
             </w:r>
             <w:r>
               <w:rPr>
@@ -866,7 +879,7 @@
               <w:lang w:eastAsia="es-ES"/>
             </w:rPr>
           </w:pPr>
-          <w:hyperlink w:anchor="_Toc501446123" w:history="1">
+          <w:hyperlink w:anchor="_Toc501453758" w:history="1">
             <w:r>
               <w:rPr>
                 <w:rStyle w:val="Hipervnculo"/>
@@ -893,7 +906,7 @@
                 <w:noProof/>
                 <w:webHidden/>
               </w:rPr>
-              <w:instrText xml:space="preserve"> PAGEREF _Toc501446123 \h </w:instrText>
+              <w:instrText xml:space="preserve"> PAGEREF _Toc501453758 \h </w:instrText>
             </w:r>
             <w:r>
               <w:rPr>
@@ -936,7 +949,7 @@
               <w:lang w:eastAsia="es-ES"/>
             </w:rPr>
           </w:pPr>
-          <w:hyperlink w:anchor="_Toc501446124" w:history="1">
+          <w:hyperlink w:anchor="_Toc501453759" w:history="1">
             <w:r>
               <w:rPr>
                 <w:rStyle w:val="Hipervnculo"/>
@@ -963,7 +976,7 @@
                 <w:noProof/>
                 <w:webHidden/>
               </w:rPr>
-              <w:instrText xml:space="preserve"> PAGEREF _Toc501446124 \h </w:instrText>
+              <w:instrText xml:space="preserve"> PAGEREF _Toc501453759 \h </w:instrText>
             </w:r>
             <w:r>
               <w:rPr>
@@ -1006,7 +1019,7 @@
               <w:lang w:eastAsia="es-ES"/>
             </w:rPr>
           </w:pPr>
-          <w:hyperlink w:anchor="_Toc501446125" w:history="1">
+          <w:hyperlink w:anchor="_Toc501453760" w:history="1">
             <w:r>
               <w:rPr>
                 <w:rStyle w:val="Hipervnculo"/>
@@ -1033,7 +1046,7 @@
                 <w:noProof/>
                 <w:webHidden/>
               </w:rPr>
-              <w:instrText xml:space="preserve"> PAGEREF _Toc501446125 \h </w:instrText>
+              <w:instrText xml:space="preserve"> PAGEREF _Toc501453760 \h </w:instrText>
             </w:r>
             <w:r>
               <w:rPr>
@@ -1054,6 +1067,286 @@
                 <w:webHidden/>
               </w:rPr>
               <w:t>5</w:t>
+            </w:r>
+            <w:r>
+              <w:rPr>
+                <w:noProof/>
+                <w:webHidden/>
+              </w:rPr>
+              <w:fldChar w:fldCharType="end"/>
+            </w:r>
+          </w:hyperlink>
+        </w:p>
+        <w:p>
+          <w:pPr>
+            <w:pStyle w:val="TDC2"/>
+            <w:tabs>
+              <w:tab w:val="right" w:leader="dot" w:pos="8494"/>
+            </w:tabs>
+            <w:rPr>
+              <w:rFonts w:eastAsiaTheme="minorEastAsia"/>
+              <w:noProof/>
+              <w:lang w:eastAsia="es-ES"/>
+            </w:rPr>
+          </w:pPr>
+          <w:hyperlink w:anchor="_Toc501453761" w:history="1">
+            <w:r>
+              <w:rPr>
+                <w:rStyle w:val="Hipervnculo"/>
+                <w:noProof/>
+              </w:rPr>
+              <w:t>Terapias</w:t>
+            </w:r>
+            <w:r>
+              <w:rPr>
+                <w:noProof/>
+                <w:webHidden/>
+              </w:rPr>
+              <w:tab/>
+            </w:r>
+            <w:r>
+              <w:rPr>
+                <w:noProof/>
+                <w:webHidden/>
+              </w:rPr>
+              <w:fldChar w:fldCharType="begin"/>
+            </w:r>
+            <w:r>
+              <w:rPr>
+                <w:noProof/>
+                <w:webHidden/>
+              </w:rPr>
+              <w:instrText xml:space="preserve"> PAGEREF _Toc501453761 \h </w:instrText>
+            </w:r>
+            <w:r>
+              <w:rPr>
+                <w:noProof/>
+                <w:webHidden/>
+              </w:rPr>
+            </w:r>
+            <w:r>
+              <w:rPr>
+                <w:noProof/>
+                <w:webHidden/>
+              </w:rPr>
+              <w:fldChar w:fldCharType="separate"/>
+            </w:r>
+            <w:r>
+              <w:rPr>
+                <w:noProof/>
+                <w:webHidden/>
+              </w:rPr>
+              <w:t>6</w:t>
+            </w:r>
+            <w:r>
+              <w:rPr>
+                <w:noProof/>
+                <w:webHidden/>
+              </w:rPr>
+              <w:fldChar w:fldCharType="end"/>
+            </w:r>
+          </w:hyperlink>
+        </w:p>
+        <w:p>
+          <w:pPr>
+            <w:pStyle w:val="TDC3"/>
+            <w:tabs>
+              <w:tab w:val="right" w:leader="dot" w:pos="8494"/>
+            </w:tabs>
+            <w:rPr>
+              <w:rFonts w:eastAsiaTheme="minorEastAsia"/>
+              <w:noProof/>
+              <w:lang w:eastAsia="es-ES"/>
+            </w:rPr>
+          </w:pPr>
+          <w:hyperlink w:anchor="_Toc501453762" w:history="1">
+            <w:r>
+              <w:rPr>
+                <w:rStyle w:val="Hipervnculo"/>
+                <w:noProof/>
+              </w:rPr>
+              <w:t>Tipos de terapias:</w:t>
+            </w:r>
+            <w:r>
+              <w:rPr>
+                <w:noProof/>
+                <w:webHidden/>
+              </w:rPr>
+              <w:tab/>
+            </w:r>
+            <w:r>
+              <w:rPr>
+                <w:noProof/>
+                <w:webHidden/>
+              </w:rPr>
+              <w:fldChar w:fldCharType="begin"/>
+            </w:r>
+            <w:r>
+              <w:rPr>
+                <w:noProof/>
+                <w:webHidden/>
+              </w:rPr>
+              <w:instrText xml:space="preserve"> PAGEREF _Toc501453762 \h </w:instrText>
+            </w:r>
+            <w:r>
+              <w:rPr>
+                <w:noProof/>
+                <w:webHidden/>
+              </w:rPr>
+            </w:r>
+            <w:r>
+              <w:rPr>
+                <w:noProof/>
+                <w:webHidden/>
+              </w:rPr>
+              <w:fldChar w:fldCharType="separate"/>
+            </w:r>
+            <w:r>
+              <w:rPr>
+                <w:noProof/>
+                <w:webHidden/>
+              </w:rPr>
+              <w:t>6</w:t>
+            </w:r>
+            <w:r>
+              <w:rPr>
+                <w:noProof/>
+                <w:webHidden/>
+              </w:rPr>
+              <w:fldChar w:fldCharType="end"/>
+            </w:r>
+          </w:hyperlink>
+        </w:p>
+        <w:p>
+          <w:pPr>
+            <w:pStyle w:val="TDC3"/>
+            <w:tabs>
+              <w:tab w:val="right" w:leader="dot" w:pos="8494"/>
+            </w:tabs>
+            <w:rPr>
+              <w:rFonts w:eastAsiaTheme="minorEastAsia"/>
+              <w:noProof/>
+              <w:lang w:eastAsia="es-ES"/>
+            </w:rPr>
+          </w:pPr>
+          <w:hyperlink w:anchor="_Toc501453763" w:history="1">
+            <w:r>
+              <w:rPr>
+                <w:rStyle w:val="Hipervnculo"/>
+                <w:noProof/>
+              </w:rPr>
+              <w:t>Asignar terapia a paciente / Crear terapia</w:t>
+            </w:r>
+            <w:r>
+              <w:rPr>
+                <w:noProof/>
+                <w:webHidden/>
+              </w:rPr>
+              <w:tab/>
+            </w:r>
+            <w:r>
+              <w:rPr>
+                <w:noProof/>
+                <w:webHidden/>
+              </w:rPr>
+              <w:fldChar w:fldCharType="begin"/>
+            </w:r>
+            <w:r>
+              <w:rPr>
+                <w:noProof/>
+                <w:webHidden/>
+              </w:rPr>
+              <w:instrText xml:space="preserve"> PAGEREF _Toc501453763 \h </w:instrText>
+            </w:r>
+            <w:r>
+              <w:rPr>
+                <w:noProof/>
+                <w:webHidden/>
+              </w:rPr>
+            </w:r>
+            <w:r>
+              <w:rPr>
+                <w:noProof/>
+                <w:webHidden/>
+              </w:rPr>
+              <w:fldChar w:fldCharType="separate"/>
+            </w:r>
+            <w:r>
+              <w:rPr>
+                <w:noProof/>
+                <w:webHidden/>
+              </w:rPr>
+              <w:t>7</w:t>
+            </w:r>
+            <w:r>
+              <w:rPr>
+                <w:noProof/>
+                <w:webHidden/>
+              </w:rPr>
+              <w:fldChar w:fldCharType="end"/>
+            </w:r>
+          </w:hyperlink>
+        </w:p>
+        <w:p>
+          <w:pPr>
+            <w:pStyle w:val="TDC1"/>
+            <w:tabs>
+              <w:tab w:val="right" w:leader="dot" w:pos="8494"/>
+            </w:tabs>
+            <w:rPr>
+              <w:rFonts w:eastAsiaTheme="minorEastAsia"/>
+              <w:noProof/>
+              <w:lang w:eastAsia="es-ES"/>
+            </w:rPr>
+          </w:pPr>
+          <w:hyperlink w:anchor="_Toc501453764" w:history="1">
+            <w:r>
+              <w:rPr>
+                <w:rStyle w:val="Hipervnculo"/>
+                <w:noProof/>
+              </w:rPr>
+              <w:t>GRAFICO DE HERENCIA</w:t>
+            </w:r>
+            <w:r>
+              <w:rPr>
+                <w:noProof/>
+                <w:webHidden/>
+              </w:rPr>
+              <w:tab/>
+            </w:r>
+            <w:r>
+              <w:rPr>
+                <w:noProof/>
+                <w:webHidden/>
+              </w:rPr>
+              <w:fldChar w:fldCharType="begin"/>
+            </w:r>
+            <w:r>
+              <w:rPr>
+                <w:noProof/>
+                <w:webHidden/>
+              </w:rPr>
+              <w:instrText xml:space="preserve"> PAGEREF _Toc501453764 \h </w:instrText>
+            </w:r>
+            <w:r>
+              <w:rPr>
+                <w:noProof/>
+                <w:webHidden/>
+              </w:rPr>
+            </w:r>
+            <w:r>
+              <w:rPr>
+                <w:noProof/>
+                <w:webHidden/>
+              </w:rPr>
+              <w:fldChar w:fldCharType="separate"/>
+            </w:r>
+            <w:r>
+              <w:rPr>
+                <w:noProof/>
+                <w:webHidden/>
+              </w:rPr>
+              <w:t>0</w:t>
             </w:r>
             <w:r>
               <w:rPr>
@@ -1084,7 +1377,7 @@
       <w:pPr>
         <w:pStyle w:val="Ttulo1"/>
       </w:pPr>
-      <w:bookmarkStart w:id="0" w:name="_Toc501446119"/>
+      <w:bookmarkStart w:id="0" w:name="_Toc501453754"/>
       <w:r>
         <w:lastRenderedPageBreak/>
         <w:t>USUARIOS</w:t>
@@ -1095,7 +1388,7 @@
       <w:pPr>
         <w:pStyle w:val="Ttulo2"/>
       </w:pPr>
-      <w:bookmarkStart w:id="1" w:name="_Toc501446120"/>
+      <w:bookmarkStart w:id="1" w:name="_Toc501453755"/>
       <w:r>
         <w:t>Creación de usuario:</w:t>
       </w:r>
@@ -1817,7 +2110,7 @@
       <w:pPr>
         <w:pStyle w:val="Ttulo2"/>
       </w:pPr>
-      <w:bookmarkStart w:id="2" w:name="_Toc501446121"/>
+      <w:bookmarkStart w:id="2" w:name="_Toc501453756"/>
       <w:r>
         <w:t>Modificación y Eliminación de Usuarios</w:t>
       </w:r>
@@ -1825,13 +2118,14 @@
     </w:p>
     <w:p>
       <w:r>
-        <w:t>En la versión actual (v1.0) del software no es posible l</w:t>
+        <w:t>En la versión actual (</w:t>
+      </w:r>
+      <w:r>
+        <w:t>) del software no es posible l</w:t>
       </w:r>
       <w:r>
         <w:t xml:space="preserve">a modificación o eliminación </w:t>
       </w:r>
-      <w:bookmarkStart w:id="3" w:name="_GoBack"/>
-      <w:bookmarkEnd w:id="3"/>
       <w:r>
         <w:t>de los usuarios mediante el programa.</w:t>
       </w:r>
@@ -1845,22 +2139,22 @@
       <w:pPr>
         <w:pStyle w:val="Ttulo1"/>
       </w:pPr>
-      <w:bookmarkStart w:id="4" w:name="_Toc501446122"/>
+      <w:bookmarkStart w:id="3" w:name="_Toc501453757"/>
       <w:r>
         <w:lastRenderedPageBreak/>
         <w:t>PACIENTES</w:t>
       </w:r>
+      <w:bookmarkEnd w:id="3"/>
+    </w:p>
+    <w:p>
+      <w:pPr>
+        <w:pStyle w:val="Ttulo2"/>
+      </w:pPr>
+      <w:bookmarkStart w:id="4" w:name="_Toc501453758"/>
+      <w:r>
+        <w:t>Creación de un paciente:</w:t>
+      </w:r>
       <w:bookmarkEnd w:id="4"/>
-    </w:p>
-    <w:p>
-      <w:pPr>
-        <w:pStyle w:val="Ttulo2"/>
-      </w:pPr>
-      <w:bookmarkStart w:id="5" w:name="_Toc501446123"/>
-      <w:r>
-        <w:t>Creación de un paciente:</w:t>
-      </w:r>
-      <w:bookmarkEnd w:id="5"/>
     </w:p>
     <w:p>
       <w:r>
@@ -2252,7 +2546,7 @@
           <w:u w:val="single"/>
         </w:rPr>
       </w:pPr>
-      <w:bookmarkStart w:id="6" w:name="_Toc501446124"/>
+      <w:bookmarkStart w:id="5" w:name="_Toc501453759"/>
       <w:r>
         <w:rPr>
           <w:noProof/>
@@ -2306,10 +2600,7 @@
                         <w:txbxContent>
                           <w:p>
                             <w:r>
-                              <w:t>E</w:t>
-                            </w:r>
-                            <w:r>
-                              <w:t xml:space="preserve">liminar un paciente conllevará la eliminación de todas las terapias asociadas, historial de las terapias realizadas y </w:t>
+                              <w:t xml:space="preserve">Eliminar un paciente conllevará la eliminación de todas las terapias asociadas, historial de las terapias realizadas y </w:t>
                             </w:r>
                             <w:r>
                               <w:rPr>
@@ -2365,10 +2656,7 @@
                   <w:txbxContent>
                     <w:p>
                       <w:r>
-                        <w:t>E</w:t>
-                      </w:r>
-                      <w:r>
-                        <w:t xml:space="preserve">liminar un paciente conllevará la eliminación de todas las terapias asociadas, historial de las terapias realizadas y </w:t>
+                        <w:t xml:space="preserve">Eliminar un paciente conllevará la eliminación de todas las terapias asociadas, historial de las terapias realizadas y </w:t>
                       </w:r>
                       <w:r>
                         <w:rPr>
@@ -2405,7 +2693,7 @@
       <w:r>
         <w:t>Eliminación de un paciente</w:t>
       </w:r>
-      <w:bookmarkEnd w:id="6"/>
+      <w:bookmarkEnd w:id="5"/>
     </w:p>
     <w:p/>
     <w:p/>
@@ -2725,12 +3013,12 @@
       <w:pPr>
         <w:pStyle w:val="Ttulo2"/>
       </w:pPr>
-      <w:bookmarkStart w:id="7" w:name="_Toc501446125"/>
+      <w:bookmarkStart w:id="6" w:name="_Toc501453760"/>
       <w:r>
         <w:lastRenderedPageBreak/>
         <w:t>Búsqueda de un paciente</w:t>
       </w:r>
-      <w:bookmarkEnd w:id="7"/>
+      <w:bookmarkEnd w:id="6"/>
     </w:p>
     <w:p>
       <w:r>
@@ -2808,85 +3096,16 @@
           <w:noProof/>
           <w:lang w:eastAsia="es-ES"/>
         </w:rPr>
-        <w:drawing>
-          <wp:anchor distT="0" distB="0" distL="114300" distR="114300" simplePos="0" relativeHeight="251678720" behindDoc="0" locked="0" layoutInCell="1" allowOverlap="1">
-            <wp:simplePos x="0" y="0"/>
-            <wp:positionH relativeFrom="margin">
-              <wp:align>center</wp:align>
-            </wp:positionH>
-            <wp:positionV relativeFrom="paragraph">
-              <wp:posOffset>2766060</wp:posOffset>
-            </wp:positionV>
-            <wp:extent cx="3295650" cy="1971675"/>
-            <wp:effectExtent l="0" t="0" r="0" b="9525"/>
-            <wp:wrapTopAndBottom/>
-            <wp:docPr id="21" name="Imagen 21"/>
-            <wp:cNvGraphicFramePr>
-              <a:graphicFrameLocks xmlns:a="http://schemas.openxmlformats.org/drawingml/2006/main" noChangeAspect="1"/>
-            </wp:cNvGraphicFramePr>
-            <a:graphic xmlns:a="http://schemas.openxmlformats.org/drawingml/2006/main">
-              <a:graphicData uri="http://schemas.openxmlformats.org/drawingml/2006/picture">
-                <pic:pic xmlns:pic="http://schemas.openxmlformats.org/drawingml/2006/picture">
-                  <pic:nvPicPr>
-                    <pic:cNvPr id="1" name=""/>
-                    <pic:cNvPicPr/>
-                  </pic:nvPicPr>
-                  <pic:blipFill>
-                    <a:blip r:embed="rId19">
-                      <a:extLst>
-                        <a:ext uri="{28A0092B-C50C-407E-A947-70E740481C1C}">
-                          <a14:useLocalDpi xmlns:a14="http://schemas.microsoft.com/office/drawing/2010/main" val="0"/>
-                        </a:ext>
-                      </a:extLst>
-                    </a:blip>
-                    <a:stretch>
-                      <a:fillRect/>
-                    </a:stretch>
-                  </pic:blipFill>
-                  <pic:spPr>
-                    <a:xfrm>
-                      <a:off x="0" y="0"/>
-                      <a:ext cx="3295650" cy="1971675"/>
-                    </a:xfrm>
-                    <a:prstGeom prst="rect">
-                      <a:avLst/>
-                    </a:prstGeom>
-                  </pic:spPr>
-                </pic:pic>
-              </a:graphicData>
-            </a:graphic>
-          </wp:anchor>
-        </w:drawing>
-      </w:r>
-      <w:r>
-        <w:br/>
-        <w:t>Buscar pacientes es tan simple como introducir parte del nombre o del apellido del paciente que se desea buscar e irán apareciendo todas las coincidencias.</w:t>
-      </w:r>
-      <w:r>
-        <w:br/>
-      </w:r>
-    </w:p>
-    <w:p>
-      <w:r>
-        <w:t xml:space="preserve"> </w:t>
-      </w:r>
-    </w:p>
-    <w:p>
-      <w:r>
-        <w:rPr>
-          <w:noProof/>
-          <w:lang w:eastAsia="es-ES"/>
-        </w:rPr>
         <mc:AlternateContent>
           <mc:Choice Requires="wps">
             <w:drawing>
               <wp:anchor distT="0" distB="0" distL="114300" distR="114300" simplePos="0" relativeHeight="251677696" behindDoc="0" locked="0" layoutInCell="1" allowOverlap="1">
                 <wp:simplePos x="0" y="0"/>
                 <wp:positionH relativeFrom="column">
-                  <wp:posOffset>2710815</wp:posOffset>
+                  <wp:posOffset>2767965</wp:posOffset>
                 </wp:positionH>
                 <wp:positionV relativeFrom="paragraph">
-                  <wp:posOffset>69215</wp:posOffset>
+                  <wp:posOffset>5117465</wp:posOffset>
                 </wp:positionV>
                 <wp:extent cx="2952750" cy="790575"/>
                 <wp:effectExtent l="0" t="0" r="19050" b="28575"/>
@@ -2973,7 +3192,7 @@
           </mc:Choice>
           <mc:Fallback>
             <w:pict>
-              <v:rect id="Rectángulo 20" o:spid="_x0000_s1031" style="position:absolute;margin-left:213.45pt;margin-top:5.45pt;width:232.5pt;height:62.25pt;z-index:251677696;visibility:visible;mso-wrap-style:square;mso-height-percent:0;mso-wrap-distance-left:9pt;mso-wrap-distance-top:0;mso-wrap-distance-right:9pt;mso-wrap-distance-bottom:0;mso-position-horizontal:absolute;mso-position-horizontal-relative:text;mso-position-vertical:absolute;mso-position-vertical-relative:text;mso-height-percent:0;mso-height-relative:margin;v-text-anchor:middle" o:gfxdata="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" fillcolor="#ffd555 [2167]" strokecolor="#ffc000 [3207]" strokeweight=".5pt">
+              <v:rect id="Rectángulo 20" o:spid="_x0000_s1031" style="position:absolute;margin-left:217.95pt;margin-top:402.95pt;width:232.5pt;height:62.25pt;z-index:251677696;visibility:visible;mso-wrap-style:square;mso-height-percent:0;mso-wrap-distance-left:9pt;mso-wrap-distance-top:0;mso-wrap-distance-right:9pt;mso-wrap-distance-bottom:0;mso-position-horizontal:absolute;mso-position-horizontal-relative:text;mso-position-vertical:absolute;mso-position-vertical-relative:text;mso-height-percent:0;mso-height-relative:margin;v-text-anchor:middle" o:gfxdata="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" fillcolor="#ffd555 [2167]" strokecolor="#ffc000 [3207]" strokeweight=".5pt">
                 <v:fill color2="#ffcc31 [2615]" rotate="t" colors="0 #ffdd9c;.5 #ffd78e;1 #ffd479" focus="100%" type="gradient">
                   <o:fill v:ext="view" type="gradientUnscaled"/>
                 </v:fill>
@@ -3019,32 +3238,1331 @@
         </mc:AlternateContent>
       </w:r>
       <w:r>
+        <w:rPr>
+          <w:noProof/>
+          <w:lang w:eastAsia="es-ES"/>
+        </w:rPr>
+        <w:drawing>
+          <wp:anchor distT="0" distB="0" distL="114300" distR="114300" simplePos="0" relativeHeight="251678720" behindDoc="0" locked="0" layoutInCell="1" allowOverlap="1">
+            <wp:simplePos x="0" y="0"/>
+            <wp:positionH relativeFrom="margin">
+              <wp:align>center</wp:align>
+            </wp:positionH>
+            <wp:positionV relativeFrom="paragraph">
+              <wp:posOffset>2766060</wp:posOffset>
+            </wp:positionV>
+            <wp:extent cx="3295650" cy="1971675"/>
+            <wp:effectExtent l="0" t="0" r="0" b="9525"/>
+            <wp:wrapTopAndBottom/>
+            <wp:docPr id="21" name="Imagen 21"/>
+            <wp:cNvGraphicFramePr>
+              <a:graphicFrameLocks xmlns:a="http://schemas.openxmlformats.org/drawingml/2006/main" noChangeAspect="1"/>
+            </wp:cNvGraphicFramePr>
+            <a:graphic xmlns:a="http://schemas.openxmlformats.org/drawingml/2006/main">
+              <a:graphicData uri="http://schemas.openxmlformats.org/drawingml/2006/picture">
+                <pic:pic xmlns:pic="http://schemas.openxmlformats.org/drawingml/2006/picture">
+                  <pic:nvPicPr>
+                    <pic:cNvPr id="1" name=""/>
+                    <pic:cNvPicPr/>
+                  </pic:nvPicPr>
+                  <pic:blipFill>
+                    <a:blip r:embed="rId19">
+                      <a:extLst>
+                        <a:ext uri="{28A0092B-C50C-407E-A947-70E740481C1C}">
+                          <a14:useLocalDpi xmlns:a14="http://schemas.microsoft.com/office/drawing/2010/main" val="0"/>
+                        </a:ext>
+                      </a:extLst>
+                    </a:blip>
+                    <a:stretch>
+                      <a:fillRect/>
+                    </a:stretch>
+                  </pic:blipFill>
+                  <pic:spPr>
+                    <a:xfrm>
+                      <a:off x="0" y="0"/>
+                      <a:ext cx="3295650" cy="1971675"/>
+                    </a:xfrm>
+                    <a:prstGeom prst="rect">
+                      <a:avLst/>
+                    </a:prstGeom>
+                  </pic:spPr>
+                </pic:pic>
+              </a:graphicData>
+            </a:graphic>
+          </wp:anchor>
+        </w:drawing>
+      </w:r>
+      <w:r>
+        <w:br/>
+        <w:t>Buscar pacientes es tan simple como introducir parte del nombre o del apellido del paciente que se desea buscar e irán apare</w:t>
+      </w:r>
+      <w:r>
+        <w:t>ciendo todas las coincidencias.</w:t>
+      </w:r>
+    </w:p>
+    <w:p>
+      <w:r>
         <w:br w:type="page"/>
       </w:r>
     </w:p>
     <w:p>
       <w:pPr>
         <w:pStyle w:val="Ttulo2"/>
-        <w:rPr>
-          <w:rFonts w:asciiTheme="minorHAnsi" w:eastAsiaTheme="minorHAnsi" w:hAnsiTheme="minorHAnsi" w:cstheme="minorBidi"/>
-          <w:color w:val="auto"/>
-          <w:sz w:val="22"/>
-          <w:szCs w:val="22"/>
-        </w:rPr>
-      </w:pPr>
+      </w:pPr>
+      <w:bookmarkStart w:id="7" w:name="_Toc501453761"/>
       <w:r>
         <w:lastRenderedPageBreak/>
-        <w:t>Terapias</w:t>
-      </w:r>
-    </w:p>
-    <w:p>
-      <w:fldSimple w:instr=" AUTOTEXT  &quot; Cuadro de texto simple&quot;  \* MERGEFORMAT "/>
+        <w:t>T</w:t>
+      </w:r>
+      <w:r>
+        <w:t>erapias</w:t>
+      </w:r>
+      <w:bookmarkEnd w:id="7"/>
+    </w:p>
+    <w:p>
+      <w:pPr>
+        <w:pStyle w:val="Ttulo3"/>
+        <w:rPr>
+          <w:u w:val="single"/>
+        </w:rPr>
+      </w:pPr>
+      <w:bookmarkStart w:id="8" w:name="_Toc501453762"/>
+      <w:r>
+        <w:t>Tipos de terapias:</w:t>
+      </w:r>
+      <w:bookmarkEnd w:id="8"/>
+    </w:p>
+    <w:p>
+      <w:r>
+        <w:t>La versión actual cuenta con 4 tipos de terapias pasivas.</w:t>
+      </w:r>
+    </w:p>
+    <w:p>
+      <w:pPr>
+        <w:pStyle w:val="Prrafodelista"/>
+        <w:numPr>
+          <w:ilvl w:val="0"/>
+          <w:numId w:val="5"/>
+        </w:numPr>
+        <w:rPr>
+          <w:b/>
+        </w:rPr>
+      </w:pPr>
+      <w:r>
+        <w:rPr>
+          <w:b/>
+        </w:rPr>
+        <w:t>Apertura y cierre de mano completa</w:t>
+      </w:r>
+    </w:p>
+    <w:p>
+      <w:pPr>
+        <w:pStyle w:val="Prrafodelista"/>
+        <w:numPr>
+          <w:ilvl w:val="1"/>
+          <w:numId w:val="5"/>
+        </w:numPr>
+      </w:pPr>
+      <w:r>
+        <w:t>Controla todos los dedos de la mano simultáneamente</w:t>
+      </w:r>
+    </w:p>
+    <w:p>
+      <w:pPr>
+        <w:pStyle w:val="Prrafodelista"/>
+        <w:numPr>
+          <w:ilvl w:val="1"/>
+          <w:numId w:val="5"/>
+        </w:numPr>
+      </w:pPr>
+      <w:r>
+        <w:t>Tiene de parámetros:</w:t>
+      </w:r>
+    </w:p>
+    <w:p>
+      <w:pPr>
+        <w:pStyle w:val="Prrafodelista"/>
+        <w:numPr>
+          <w:ilvl w:val="2"/>
+          <w:numId w:val="5"/>
+        </w:numPr>
+      </w:pPr>
+      <w:r>
+        <w:t>Tiempo de espera al abrir y cerrar la mano</w:t>
+      </w:r>
+    </w:p>
+    <w:p>
+      <w:pPr>
+        <w:pStyle w:val="Prrafodelista"/>
+        <w:numPr>
+          <w:ilvl w:val="2"/>
+          <w:numId w:val="5"/>
+        </w:numPr>
+      </w:pPr>
+      <w:r>
+        <w:t>Velocidad de cierre y apertura</w:t>
+      </w:r>
+    </w:p>
+    <w:p>
+      <w:pPr>
+        <w:pStyle w:val="Prrafodelista"/>
+        <w:numPr>
+          <w:ilvl w:val="2"/>
+          <w:numId w:val="5"/>
+        </w:numPr>
+      </w:pPr>
+      <w:r>
+        <w:t>Angulo de cierre y apertura máximo</w:t>
+      </w:r>
+    </w:p>
+    <w:p>
+      <w:pPr>
+        <w:pStyle w:val="Prrafodelista"/>
+        <w:numPr>
+          <w:ilvl w:val="1"/>
+          <w:numId w:val="5"/>
+        </w:numPr>
+      </w:pPr>
+      <w:r>
+        <w:t>Los parámetros se configuran para la apertura y para el cierre se configuran independientemente.</w:t>
+      </w:r>
+    </w:p>
+    <w:p>
+      <w:pPr>
+        <w:pStyle w:val="Prrafodelista"/>
+        <w:numPr>
+          <w:ilvl w:val="0"/>
+          <w:numId w:val="5"/>
+        </w:numPr>
+        <w:rPr>
+          <w:b/>
+        </w:rPr>
+      </w:pPr>
+      <w:r>
+        <w:rPr>
+          <w:b/>
+        </w:rPr>
+        <w:t>Apertura y cierre de cada dedo</w:t>
+      </w:r>
+      <w:r>
+        <w:rPr>
+          <w:b/>
+        </w:rPr>
+        <w:t xml:space="preserve"> </w:t>
+      </w:r>
+    </w:p>
+    <w:p>
+      <w:pPr>
+        <w:pStyle w:val="Prrafodelista"/>
+        <w:numPr>
+          <w:ilvl w:val="1"/>
+          <w:numId w:val="5"/>
+        </w:numPr>
+      </w:pPr>
+      <w:r>
+        <w:t xml:space="preserve">Controla todos </w:t>
+      </w:r>
+      <w:r>
+        <w:t xml:space="preserve">los dedos de la mano </w:t>
+      </w:r>
+      <w:r>
+        <w:t>independientemente</w:t>
+      </w:r>
+    </w:p>
+    <w:p>
+      <w:pPr>
+        <w:pStyle w:val="Prrafodelista"/>
+        <w:numPr>
+          <w:ilvl w:val="1"/>
+          <w:numId w:val="5"/>
+        </w:numPr>
+      </w:pPr>
+      <w:r>
+        <w:t>Tiene de parámetros:</w:t>
+      </w:r>
+    </w:p>
+    <w:p>
+      <w:pPr>
+        <w:pStyle w:val="Prrafodelista"/>
+        <w:numPr>
+          <w:ilvl w:val="2"/>
+          <w:numId w:val="5"/>
+        </w:numPr>
+      </w:pPr>
+      <w:r>
+        <w:t xml:space="preserve">Tiempo de espera </w:t>
+      </w:r>
+      <w:r>
+        <w:t>al abrir y cerrar cada dedo</w:t>
+      </w:r>
+    </w:p>
+    <w:p>
+      <w:pPr>
+        <w:pStyle w:val="Prrafodelista"/>
+        <w:numPr>
+          <w:ilvl w:val="2"/>
+          <w:numId w:val="5"/>
+        </w:numPr>
+      </w:pPr>
+      <w:r>
+        <w:t>Velocidad de cierre y apertura</w:t>
+      </w:r>
+      <w:r>
+        <w:t xml:space="preserve"> del dedo</w:t>
+      </w:r>
+    </w:p>
+    <w:p>
+      <w:pPr>
+        <w:pStyle w:val="Prrafodelista"/>
+        <w:numPr>
+          <w:ilvl w:val="2"/>
+          <w:numId w:val="5"/>
+        </w:numPr>
+      </w:pPr>
+      <w:r>
+        <w:t>Angulo de cierre y apertura máximo</w:t>
+      </w:r>
+      <w:r>
+        <w:t xml:space="preserve"> del dedo</w:t>
+      </w:r>
+    </w:p>
+    <w:p>
+      <w:pPr>
+        <w:pStyle w:val="Prrafodelista"/>
+        <w:numPr>
+          <w:ilvl w:val="1"/>
+          <w:numId w:val="5"/>
+        </w:numPr>
+      </w:pPr>
+      <w:r>
+        <w:t>Los parámetros se configuran para la apertura y para el cierre se configuran independientemente</w:t>
+      </w:r>
+      <w:r>
+        <w:t xml:space="preserve"> para cada uno de los dedos</w:t>
+      </w:r>
+      <w:r>
+        <w:t>.</w:t>
+      </w:r>
+    </w:p>
+    <w:p>
+      <w:pPr>
+        <w:pStyle w:val="Prrafodelista"/>
+        <w:numPr>
+          <w:ilvl w:val="0"/>
+          <w:numId w:val="5"/>
+        </w:numPr>
+      </w:pPr>
+      <w:r>
+        <w:rPr>
+          <w:b/>
+        </w:rPr>
+        <w:t>Pinza fina</w:t>
+      </w:r>
+    </w:p>
+    <w:p>
+      <w:pPr>
+        <w:pStyle w:val="Prrafodelista"/>
+        <w:numPr>
+          <w:ilvl w:val="1"/>
+          <w:numId w:val="5"/>
+        </w:numPr>
+      </w:pPr>
+      <w:r>
+        <w:t>Realiza una pinza con los dedos índice y pulgar</w:t>
+      </w:r>
+    </w:p>
+    <w:p>
+      <w:pPr>
+        <w:pStyle w:val="Prrafodelista"/>
+        <w:numPr>
+          <w:ilvl w:val="1"/>
+          <w:numId w:val="5"/>
+        </w:numPr>
+      </w:pPr>
+      <w:r>
+        <w:t>Tiene de parámetros:</w:t>
+      </w:r>
+    </w:p>
+    <w:p>
+      <w:pPr>
+        <w:pStyle w:val="Prrafodelista"/>
+        <w:numPr>
+          <w:ilvl w:val="2"/>
+          <w:numId w:val="5"/>
+        </w:numPr>
+      </w:pPr>
+      <w:r>
+        <w:t>El tiempo que mantiene la pinza cerrada</w:t>
+      </w:r>
+    </w:p>
+    <w:p>
+      <w:pPr>
+        <w:pStyle w:val="Prrafodelista"/>
+        <w:numPr>
+          <w:ilvl w:val="2"/>
+          <w:numId w:val="5"/>
+        </w:numPr>
+      </w:pPr>
+      <w:r>
+        <w:t>La velocidad a la que se realiza la pinza</w:t>
+      </w:r>
+    </w:p>
+    <w:p>
+      <w:pPr>
+        <w:pStyle w:val="Prrafodelista"/>
+        <w:numPr>
+          <w:ilvl w:val="2"/>
+          <w:numId w:val="5"/>
+        </w:numPr>
+      </w:pPr>
+      <w:r>
+        <w:t>Distancia de cierre máximo de la pinza</w:t>
+      </w:r>
+    </w:p>
+    <w:p>
+      <w:pPr>
+        <w:pStyle w:val="Prrafodelista"/>
+        <w:numPr>
+          <w:ilvl w:val="0"/>
+          <w:numId w:val="5"/>
+        </w:numPr>
+      </w:pPr>
+      <w:r>
+        <w:rPr>
+          <w:b/>
+        </w:rPr>
+        <w:t>Pinza gruesa</w:t>
+      </w:r>
+      <w:r>
+        <w:t xml:space="preserve"> </w:t>
+      </w:r>
+    </w:p>
+    <w:p>
+      <w:pPr>
+        <w:pStyle w:val="Prrafodelista"/>
+        <w:numPr>
+          <w:ilvl w:val="1"/>
+          <w:numId w:val="5"/>
+        </w:numPr>
+      </w:pPr>
+      <w:r>
+        <w:t>Realiza una pinza con el pulgar  y todos los demás dedos de la mano</w:t>
+      </w:r>
+    </w:p>
+    <w:p>
+      <w:pPr>
+        <w:pStyle w:val="Prrafodelista"/>
+        <w:numPr>
+          <w:ilvl w:val="1"/>
+          <w:numId w:val="5"/>
+        </w:numPr>
+      </w:pPr>
+      <w:r>
+        <w:t>Tiene de parámetros:</w:t>
+      </w:r>
+    </w:p>
+    <w:p>
+      <w:pPr>
+        <w:pStyle w:val="Prrafodelista"/>
+        <w:numPr>
+          <w:ilvl w:val="2"/>
+          <w:numId w:val="5"/>
+        </w:numPr>
+      </w:pPr>
+      <w:r>
+        <w:t>El tiempo que mantiene la pinza cerrada</w:t>
+      </w:r>
+    </w:p>
+    <w:p>
+      <w:pPr>
+        <w:pStyle w:val="Prrafodelista"/>
+        <w:numPr>
+          <w:ilvl w:val="2"/>
+          <w:numId w:val="5"/>
+        </w:numPr>
+      </w:pPr>
+      <w:r>
+        <w:t>La velocidad a la que se realiza la pinza</w:t>
+      </w:r>
+    </w:p>
+    <w:p>
+      <w:pPr>
+        <w:pStyle w:val="Prrafodelista"/>
+        <w:numPr>
+          <w:ilvl w:val="2"/>
+          <w:numId w:val="5"/>
+        </w:numPr>
+      </w:pPr>
+      <w:r>
+        <w:t>Distancia de cierre máximo de la pinza</w:t>
+      </w:r>
+    </w:p>
+    <w:p>
+      <w:r>
+        <w:br w:type="page"/>
+      </w:r>
+    </w:p>
+    <w:p>
+      <w:pPr>
+        <w:pStyle w:val="Ttulo3"/>
+        <w:rPr>
+          <w:u w:val="single"/>
+        </w:rPr>
+      </w:pPr>
+      <w:bookmarkStart w:id="9" w:name="_Toc501453763"/>
+      <w:r>
+        <w:lastRenderedPageBreak/>
+        <w:t>Asignar terapia a paciente / Crear terapia</w:t>
+      </w:r>
+      <w:bookmarkEnd w:id="9"/>
+    </w:p>
+    <w:p>
+      <w:pPr>
+        <w:pStyle w:val="Prrafodelista"/>
+        <w:numPr>
+          <w:ilvl w:val="0"/>
+          <w:numId w:val="6"/>
+        </w:numPr>
+      </w:pPr>
+      <w:r>
+        <w:t>Buscamos el paciente que deseamos aplicarle una terapia. (</w:t>
+      </w:r>
+      <w:r>
+        <w:rPr>
+          <w:i/>
+        </w:rPr>
+        <w:t xml:space="preserve">Ver </w:t>
+      </w:r>
+      <w:r>
+        <w:rPr>
+          <w:i/>
+        </w:rPr>
+        <w:t>Página 5</w:t>
+      </w:r>
+      <w:r>
+        <w:t>)</w:t>
+      </w:r>
+    </w:p>
+    <w:p>
+      <w:pPr>
+        <w:pStyle w:val="Prrafodelista"/>
+        <w:numPr>
+          <w:ilvl w:val="0"/>
+          <w:numId w:val="6"/>
+        </w:numPr>
+      </w:pPr>
+      <w:r>
+        <w:rPr>
+          <w:noProof/>
+          <w:lang w:eastAsia="es-ES"/>
+        </w:rPr>
+        <w:drawing>
+          <wp:anchor distT="0" distB="0" distL="114300" distR="114300" simplePos="0" relativeHeight="251680768" behindDoc="0" locked="0" layoutInCell="1" allowOverlap="1">
+            <wp:simplePos x="0" y="0"/>
+            <wp:positionH relativeFrom="margin">
+              <wp:align>right</wp:align>
+            </wp:positionH>
+            <wp:positionV relativeFrom="paragraph">
+              <wp:posOffset>238760</wp:posOffset>
+            </wp:positionV>
+            <wp:extent cx="5391150" cy="2619375"/>
+            <wp:effectExtent l="0" t="0" r="0" b="9525"/>
+            <wp:wrapTopAndBottom/>
+            <wp:docPr id="14" name="Imagen 14"/>
+            <wp:cNvGraphicFramePr>
+              <a:graphicFrameLocks xmlns:a="http://schemas.openxmlformats.org/drawingml/2006/main" noChangeAspect="1"/>
+            </wp:cNvGraphicFramePr>
+            <a:graphic xmlns:a="http://schemas.openxmlformats.org/drawingml/2006/main">
+              <a:graphicData uri="http://schemas.openxmlformats.org/drawingml/2006/picture">
+                <pic:pic xmlns:pic="http://schemas.openxmlformats.org/drawingml/2006/picture">
+                  <pic:nvPicPr>
+                    <pic:cNvPr id="0" name="Picture 2"/>
+                    <pic:cNvPicPr>
+                      <a:picLocks noChangeAspect="1" noChangeArrowheads="1"/>
+                    </pic:cNvPicPr>
+                  </pic:nvPicPr>
+                  <pic:blipFill>
+                    <a:blip r:embed="rId20">
+                      <a:extLst>
+                        <a:ext uri="{28A0092B-C50C-407E-A947-70E740481C1C}">
+                          <a14:useLocalDpi xmlns:a14="http://schemas.microsoft.com/office/drawing/2010/main" val="0"/>
+                        </a:ext>
+                      </a:extLst>
+                    </a:blip>
+                    <a:srcRect/>
+                    <a:stretch>
+                      <a:fillRect/>
+                    </a:stretch>
+                  </pic:blipFill>
+                  <pic:spPr bwMode="auto">
+                    <a:xfrm>
+                      <a:off x="0" y="0"/>
+                      <a:ext cx="5391150" cy="2619375"/>
+                    </a:xfrm>
+                    <a:prstGeom prst="rect">
+                      <a:avLst/>
+                    </a:prstGeom>
+                    <a:noFill/>
+                    <a:ln>
+                      <a:noFill/>
+                    </a:ln>
+                  </pic:spPr>
+                </pic:pic>
+              </a:graphicData>
+            </a:graphic>
+          </wp:anchor>
+        </w:drawing>
+      </w:r>
+      <w:r>
+        <w:t xml:space="preserve">Nos dirigimos a la pestaña </w:t>
+      </w:r>
+      <w:r>
+        <w:rPr>
+          <w:b/>
+        </w:rPr>
+        <w:t>Nueva Terapia</w:t>
+      </w:r>
+      <w:r>
+        <w:br/>
+      </w:r>
+    </w:p>
+    <w:p>
+      <w:pPr>
+        <w:pStyle w:val="Prrafodelista"/>
+        <w:numPr>
+          <w:ilvl w:val="0"/>
+          <w:numId w:val="6"/>
+        </w:numPr>
+      </w:pPr>
+      <w:r>
+        <w:rPr>
+          <w:noProof/>
+          <w:lang w:eastAsia="es-ES"/>
+        </w:rPr>
+        <w:drawing>
+          <wp:anchor distT="0" distB="0" distL="114300" distR="114300" simplePos="0" relativeHeight="251681792" behindDoc="0" locked="0" layoutInCell="1" allowOverlap="1">
+            <wp:simplePos x="0" y="0"/>
+            <wp:positionH relativeFrom="margin">
+              <wp:align>right</wp:align>
+            </wp:positionH>
+            <wp:positionV relativeFrom="paragraph">
+              <wp:posOffset>292100</wp:posOffset>
+            </wp:positionV>
+            <wp:extent cx="5391150" cy="2619375"/>
+            <wp:effectExtent l="0" t="0" r="0" b="9525"/>
+            <wp:wrapTopAndBottom/>
+            <wp:docPr id="19" name="Imagen 19"/>
+            <wp:cNvGraphicFramePr>
+              <a:graphicFrameLocks xmlns:a="http://schemas.openxmlformats.org/drawingml/2006/main" noChangeAspect="1"/>
+            </wp:cNvGraphicFramePr>
+            <a:graphic xmlns:a="http://schemas.openxmlformats.org/drawingml/2006/main">
+              <a:graphicData uri="http://schemas.openxmlformats.org/drawingml/2006/picture">
+                <pic:pic xmlns:pic="http://schemas.openxmlformats.org/drawingml/2006/picture">
+                  <pic:nvPicPr>
+                    <pic:cNvPr id="0" name="Picture 3"/>
+                    <pic:cNvPicPr>
+                      <a:picLocks noChangeAspect="1" noChangeArrowheads="1"/>
+                    </pic:cNvPicPr>
+                  </pic:nvPicPr>
+                  <pic:blipFill>
+                    <a:blip r:embed="rId21">
+                      <a:extLst>
+                        <a:ext uri="{28A0092B-C50C-407E-A947-70E740481C1C}">
+                          <a14:useLocalDpi xmlns:a14="http://schemas.microsoft.com/office/drawing/2010/main" val="0"/>
+                        </a:ext>
+                      </a:extLst>
+                    </a:blip>
+                    <a:srcRect/>
+                    <a:stretch>
+                      <a:fillRect/>
+                    </a:stretch>
+                  </pic:blipFill>
+                  <pic:spPr bwMode="auto">
+                    <a:xfrm>
+                      <a:off x="0" y="0"/>
+                      <a:ext cx="5391150" cy="2619375"/>
+                    </a:xfrm>
+                    <a:prstGeom prst="rect">
+                      <a:avLst/>
+                    </a:prstGeom>
+                    <a:noFill/>
+                    <a:ln>
+                      <a:noFill/>
+                    </a:ln>
+                  </pic:spPr>
+                </pic:pic>
+              </a:graphicData>
+            </a:graphic>
+          </wp:anchor>
+        </w:drawing>
+      </w:r>
+      <w:r>
+        <w:t xml:space="preserve"> Seleccionamos el tipo de Terapia que deseamos realizar. En este caso Pinza fina</w:t>
+      </w:r>
+      <w:r>
+        <w:br/>
+      </w:r>
+    </w:p>
+    <w:p>
+      <w:pPr>
+        <w:pStyle w:val="Prrafodelista"/>
+        <w:numPr>
+          <w:ilvl w:val="0"/>
+          <w:numId w:val="6"/>
+        </w:numPr>
+      </w:pPr>
+      <w:r>
+        <w:t>Introducimos los parámetros con los que definiremos la terapia. Podemos:</w:t>
+      </w:r>
+    </w:p>
+    <w:p>
+      <w:pPr>
+        <w:pStyle w:val="Prrafodelista"/>
+        <w:numPr>
+          <w:ilvl w:val="1"/>
+          <w:numId w:val="6"/>
+        </w:numPr>
+      </w:pPr>
+      <w:r>
+        <w:t>Introducir los parámetros manual mente (</w:t>
+      </w:r>
+      <w:r>
+        <w:rPr>
+          <w:i/>
+        </w:rPr>
+        <w:t>Parámetros</w:t>
+      </w:r>
+      <w:r>
+        <w:t>)</w:t>
+      </w:r>
+    </w:p>
+    <w:p>
+      <w:pPr>
+        <w:pStyle w:val="Prrafodelista"/>
+        <w:numPr>
+          <w:ilvl w:val="1"/>
+          <w:numId w:val="6"/>
+        </w:numPr>
+      </w:pPr>
+      <w:r>
+        <w:t>Introducir los parameras guardados por defecto (</w:t>
+      </w:r>
+      <w:r>
+        <w:rPr>
+          <w:i/>
+        </w:rPr>
+        <w:t>Por defecto</w:t>
+      </w:r>
+      <w:r>
+        <w:t>)</w:t>
+      </w:r>
+    </w:p>
+    <w:p>
+      <w:pPr>
+        <w:pStyle w:val="Prrafodelista"/>
+        <w:numPr>
+          <w:ilvl w:val="1"/>
+          <w:numId w:val="6"/>
+        </w:numPr>
+      </w:pPr>
+      <w:r>
+        <w:rPr>
+          <w:noProof/>
+          <w:lang w:eastAsia="es-ES"/>
+        </w:rPr>
+        <w:drawing>
+          <wp:anchor distT="0" distB="0" distL="114300" distR="114300" simplePos="0" relativeHeight="251682816" behindDoc="1" locked="0" layoutInCell="1" allowOverlap="1">
+            <wp:simplePos x="0" y="0"/>
+            <wp:positionH relativeFrom="margin">
+              <wp:align>center</wp:align>
+            </wp:positionH>
+            <wp:positionV relativeFrom="paragraph">
+              <wp:posOffset>356235</wp:posOffset>
+            </wp:positionV>
+            <wp:extent cx="3524250" cy="1419225"/>
+            <wp:effectExtent l="0" t="0" r="0" b="9525"/>
+            <wp:wrapTopAndBottom/>
+            <wp:docPr id="24" name="Imagen 24"/>
+            <wp:cNvGraphicFramePr>
+              <a:graphicFrameLocks xmlns:a="http://schemas.openxmlformats.org/drawingml/2006/main" noChangeAspect="1"/>
+            </wp:cNvGraphicFramePr>
+            <a:graphic xmlns:a="http://schemas.openxmlformats.org/drawingml/2006/main">
+              <a:graphicData uri="http://schemas.openxmlformats.org/drawingml/2006/picture">
+                <pic:pic xmlns:pic="http://schemas.openxmlformats.org/drawingml/2006/picture">
+                  <pic:nvPicPr>
+                    <pic:cNvPr id="0" name="Picture 4"/>
+                    <pic:cNvPicPr>
+                      <a:picLocks noChangeAspect="1" noChangeArrowheads="1"/>
+                    </pic:cNvPicPr>
+                  </pic:nvPicPr>
+                  <pic:blipFill>
+                    <a:blip r:embed="rId22">
+                      <a:extLst>
+                        <a:ext uri="{28A0092B-C50C-407E-A947-70E740481C1C}">
+                          <a14:useLocalDpi xmlns:a14="http://schemas.microsoft.com/office/drawing/2010/main" val="0"/>
+                        </a:ext>
+                      </a:extLst>
+                    </a:blip>
+                    <a:srcRect/>
+                    <a:stretch>
+                      <a:fillRect/>
+                    </a:stretch>
+                  </pic:blipFill>
+                  <pic:spPr bwMode="auto">
+                    <a:xfrm>
+                      <a:off x="0" y="0"/>
+                      <a:ext cx="3524250" cy="1419225"/>
+                    </a:xfrm>
+                    <a:prstGeom prst="rect">
+                      <a:avLst/>
+                    </a:prstGeom>
+                    <a:noFill/>
+                    <a:ln>
+                      <a:noFill/>
+                    </a:ln>
+                  </pic:spPr>
+                </pic:pic>
+              </a:graphicData>
+            </a:graphic>
+            <wp14:sizeRelH relativeFrom="margin">
+              <wp14:pctWidth>0</wp14:pctWidth>
+            </wp14:sizeRelH>
+            <wp14:sizeRelV relativeFrom="margin">
+              <wp14:pctHeight>0</wp14:pctHeight>
+            </wp14:sizeRelV>
+          </wp:anchor>
+        </w:drawing>
+      </w:r>
+      <w:r>
+        <w:t>Introducir los parámetros de la terapia anterior (</w:t>
+      </w:r>
+      <w:r>
+        <w:rPr>
+          <w:i/>
+        </w:rPr>
+        <w:t>Terapia anterior</w:t>
+      </w:r>
+      <w:r>
+        <w:t>)</w:t>
+      </w:r>
+      <w:r>
+        <w:br/>
+      </w:r>
+    </w:p>
+    <w:p>
+      <w:pPr>
+        <w:pStyle w:val="Prrafodelista"/>
+        <w:numPr>
+          <w:ilvl w:val="0"/>
+          <w:numId w:val="6"/>
+        </w:numPr>
+      </w:pPr>
+      <w:r>
+        <w:rPr>
+          <w:noProof/>
+          <w:lang w:eastAsia="es-ES"/>
+        </w:rPr>
+        <w:lastRenderedPageBreak/>
+        <w:drawing>
+          <wp:anchor distT="0" distB="0" distL="114300" distR="114300" simplePos="0" relativeHeight="251683840" behindDoc="0" locked="0" layoutInCell="1" allowOverlap="1">
+            <wp:simplePos x="0" y="0"/>
+            <wp:positionH relativeFrom="margin">
+              <wp:align>right</wp:align>
+            </wp:positionH>
+            <wp:positionV relativeFrom="paragraph">
+              <wp:posOffset>471170</wp:posOffset>
+            </wp:positionV>
+            <wp:extent cx="5400040" cy="2621915"/>
+            <wp:effectExtent l="0" t="0" r="0" b="6985"/>
+            <wp:wrapTopAndBottom/>
+            <wp:docPr id="25" name="Imagen 25"/>
+            <wp:cNvGraphicFramePr>
+              <a:graphicFrameLocks xmlns:a="http://schemas.openxmlformats.org/drawingml/2006/main" noChangeAspect="1"/>
+            </wp:cNvGraphicFramePr>
+            <a:graphic xmlns:a="http://schemas.openxmlformats.org/drawingml/2006/main">
+              <a:graphicData uri="http://schemas.openxmlformats.org/drawingml/2006/picture">
+                <pic:pic xmlns:pic="http://schemas.openxmlformats.org/drawingml/2006/picture">
+                  <pic:nvPicPr>
+                    <pic:cNvPr id="1" name=""/>
+                    <pic:cNvPicPr/>
+                  </pic:nvPicPr>
+                  <pic:blipFill>
+                    <a:blip r:embed="rId23">
+                      <a:extLst>
+                        <a:ext uri="{28A0092B-C50C-407E-A947-70E740481C1C}">
+                          <a14:useLocalDpi xmlns:a14="http://schemas.microsoft.com/office/drawing/2010/main" val="0"/>
+                        </a:ext>
+                      </a:extLst>
+                    </a:blip>
+                    <a:stretch>
+                      <a:fillRect/>
+                    </a:stretch>
+                  </pic:blipFill>
+                  <pic:spPr>
+                    <a:xfrm>
+                      <a:off x="0" y="0"/>
+                      <a:ext cx="5400040" cy="2621915"/>
+                    </a:xfrm>
+                    <a:prstGeom prst="rect">
+                      <a:avLst/>
+                    </a:prstGeom>
+                  </pic:spPr>
+                </pic:pic>
+              </a:graphicData>
+            </a:graphic>
+          </wp:anchor>
+        </w:drawing>
+      </w:r>
+      <w:r>
+        <w:t>Indicamos el tipo de pinza que deseamos realizar y terminamos de introducir los parámetros para que se desbloquee el panel para ejecutar la terapia.</w:t>
+      </w:r>
+      <w:r>
+        <w:br/>
+      </w:r>
+    </w:p>
+    <w:p>
+      <w:pPr>
+        <w:pStyle w:val="Prrafodelista"/>
+        <w:numPr>
+          <w:ilvl w:val="0"/>
+          <w:numId w:val="6"/>
+        </w:numPr>
+        <w:sectPr>
+          <w:headerReference w:type="default" r:id="rId24"/>
+          <w:footerReference w:type="default" r:id="rId25"/>
+          <w:footerReference w:type="first" r:id="rId26"/>
+          <w:pgSz w:w="11906" w:h="16838"/>
+          <w:pgMar w:top="1418" w:right="1701" w:bottom="1418" w:left="1701" w:header="709" w:footer="709" w:gutter="0"/>
+          <w:pgNumType w:start="0"/>
+          <w:cols w:space="708"/>
+          <w:titlePg/>
+          <w:docGrid w:linePitch="360"/>
+        </w:sectPr>
+      </w:pPr>
+      <w:r>
+        <w:rPr>
+          <w:noProof/>
+          <w:lang w:eastAsia="es-ES"/>
+        </w:rPr>
+        <mc:AlternateContent>
+          <mc:Choice Requires="wps">
+            <w:drawing>
+              <wp:anchor distT="0" distB="0" distL="114300" distR="114300" simplePos="0" relativeHeight="251686912" behindDoc="0" locked="0" layoutInCell="1" allowOverlap="1" wp14:anchorId="4ED149FB" wp14:editId="4E0FF414">
+                <wp:simplePos x="0" y="0"/>
+                <wp:positionH relativeFrom="margin">
+                  <wp:align>center</wp:align>
+                </wp:positionH>
+                <wp:positionV relativeFrom="paragraph">
+                  <wp:posOffset>2911475</wp:posOffset>
+                </wp:positionV>
+                <wp:extent cx="3276600" cy="723900"/>
+                <wp:effectExtent l="0" t="0" r="19050" b="19050"/>
+                <wp:wrapNone/>
+                <wp:docPr id="27" name="Rectángulo 27"/>
+                <wp:cNvGraphicFramePr/>
+                <a:graphic xmlns:a="http://schemas.openxmlformats.org/drawingml/2006/main">
+                  <a:graphicData uri="http://schemas.microsoft.com/office/word/2010/wordprocessingShape">
+                    <wps:wsp>
+                      <wps:cNvSpPr/>
+                      <wps:spPr>
+                        <a:xfrm>
+                          <a:off x="0" y="0"/>
+                          <a:ext cx="3276600" cy="723900"/>
+                        </a:xfrm>
+                        <a:prstGeom prst="rect">
+                          <a:avLst/>
+                        </a:prstGeom>
+                      </wps:spPr>
+                      <wps:style>
+                        <a:lnRef idx="1">
+                          <a:schemeClr val="accent2"/>
+                        </a:lnRef>
+                        <a:fillRef idx="2">
+                          <a:schemeClr val="accent2"/>
+                        </a:fillRef>
+                        <a:effectRef idx="1">
+                          <a:schemeClr val="accent2"/>
+                        </a:effectRef>
+                        <a:fontRef idx="minor">
+                          <a:schemeClr val="dk1"/>
+                        </a:fontRef>
+                      </wps:style>
+                      <wps:txbx>
+                        <w:txbxContent>
+                          <w:p>
+                            <w:pPr>
+                              <w:rPr>
+                                <w:u w:val="single"/>
+                              </w:rPr>
+                            </w:pPr>
+                            <w:r>
+                              <w:t xml:space="preserve">Si selecciona el tipo de parámetro por </w:t>
+                            </w:r>
+                            <w:r>
+                              <w:rPr>
+                                <w:i/>
+                              </w:rPr>
+                              <w:t>Terapia Anterior</w:t>
+                            </w:r>
+                            <w:r>
+                              <w:t xml:space="preserve"> y el paciente </w:t>
+                            </w:r>
+                            <w:r>
+                              <w:rPr>
+                                <w:b/>
+                              </w:rPr>
+                              <w:t>no tiene terapia anterior</w:t>
+                            </w:r>
+                            <w:r>
+                              <w:t xml:space="preserve">, se seleccionaran </w:t>
+                            </w:r>
+                            <w:r>
+                              <w:t>los</w:t>
+                            </w:r>
+                            <w:r>
+                              <w:rPr>
+                                <w:b/>
+                              </w:rPr>
+                              <w:t xml:space="preserve"> parámetros por defecto</w:t>
+                            </w:r>
+                          </w:p>
+                        </w:txbxContent>
+                      </wps:txbx>
+                      <wps:bodyPr rot="0" spcFirstLastPara="0" vertOverflow="overflow" horzOverflow="overflow" vert="horz" wrap="square" lIns="91440" tIns="45720" rIns="91440" bIns="45720" numCol="1" spcCol="0" rtlCol="0" fromWordArt="0" anchor="ctr" anchorCtr="0" forceAA="0" compatLnSpc="1">
+                        <a:prstTxWarp prst="textNoShape">
+                          <a:avLst/>
+                        </a:prstTxWarp>
+                        <a:noAutofit/>
+                      </wps:bodyPr>
+                    </wps:wsp>
+                  </a:graphicData>
+                </a:graphic>
+                <wp14:sizeRelV relativeFrom="margin">
+                  <wp14:pctHeight>0</wp14:pctHeight>
+                </wp14:sizeRelV>
+              </wp:anchor>
+            </w:drawing>
+          </mc:Choice>
+          <mc:Fallback>
+            <w:pict>
+              <v:rect w14:anchorId="4ED149FB" id="Rectángulo 27" o:spid="_x0000_s1032" style="position:absolute;left:0;text-align:left;margin-left:0;margin-top:229.25pt;width:258pt;height:57pt;z-index:251686912;visibility:visible;mso-wrap-style:square;mso-height-percent:0;mso-wrap-distance-left:9pt;mso-wrap-distance-top:0;mso-wrap-distance-right:9pt;mso-wrap-distance-bottom:0;mso-position-horizontal:center;mso-position-horizontal-relative:margin;mso-position-vertical:absolute;mso-position-vertical-relative:text;mso-height-percent:0;mso-height-relative:margin;v-text-anchor:middle" o:gfxdata="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" fillcolor="#f3a875 [2165]" strokecolor="#ed7d31 [3205]" strokeweight=".5pt">
+                <v:fill color2="#f09558 [2613]" rotate="t" colors="0 #f7bda4;.5 #f5b195;1 #f8a581" focus="100%" type="gradient">
+                  <o:fill v:ext="view" type="gradientUnscaled"/>
+                </v:fill>
+                <v:textbox>
+                  <w:txbxContent>
+                    <w:p>
+                      <w:pPr>
+                        <w:rPr>
+                          <w:u w:val="single"/>
+                        </w:rPr>
+                      </w:pPr>
+                      <w:r>
+                        <w:t xml:space="preserve">Si selecciona el tipo de parámetro por </w:t>
+                      </w:r>
+                      <w:r>
+                        <w:rPr>
+                          <w:i/>
+                        </w:rPr>
+                        <w:t>Terapia Anterior</w:t>
+                      </w:r>
+                      <w:r>
+                        <w:t xml:space="preserve"> y el paciente </w:t>
+                      </w:r>
+                      <w:r>
+                        <w:rPr>
+                          <w:b/>
+                        </w:rPr>
+                        <w:t>no tiene terapia anterior</w:t>
+                      </w:r>
+                      <w:r>
+                        <w:t xml:space="preserve">, se seleccionaran </w:t>
+                      </w:r>
+                      <w:r>
+                        <w:t>los</w:t>
+                      </w:r>
+                      <w:r>
+                        <w:rPr>
+                          <w:b/>
+                        </w:rPr>
+                        <w:t xml:space="preserve"> parámetros por defecto</w:t>
+                      </w:r>
+                    </w:p>
+                  </w:txbxContent>
+                </v:textbox>
+                <w10:wrap anchorx="margin"/>
+              </v:rect>
+            </w:pict>
+          </mc:Fallback>
+        </mc:AlternateContent>
+      </w:r>
+      <w:r>
+        <w:rPr>
+          <w:noProof/>
+          <w:lang w:eastAsia="es-ES"/>
+        </w:rPr>
+        <mc:AlternateContent>
+          <mc:Choice Requires="wps">
+            <w:drawing>
+              <wp:anchor distT="0" distB="0" distL="114300" distR="114300" simplePos="0" relativeHeight="251684864" behindDoc="0" locked="0" layoutInCell="1" allowOverlap="1">
+                <wp:simplePos x="0" y="0"/>
+                <wp:positionH relativeFrom="margin">
+                  <wp:align>center</wp:align>
+                </wp:positionH>
+                <wp:positionV relativeFrom="paragraph">
+                  <wp:posOffset>1188085</wp:posOffset>
+                </wp:positionV>
+                <wp:extent cx="3276600" cy="1447800"/>
+                <wp:effectExtent l="0" t="0" r="19050" b="19050"/>
+                <wp:wrapNone/>
+                <wp:docPr id="26" name="Rectángulo 26"/>
+                <wp:cNvGraphicFramePr/>
+                <a:graphic xmlns:a="http://schemas.openxmlformats.org/drawingml/2006/main">
+                  <a:graphicData uri="http://schemas.microsoft.com/office/word/2010/wordprocessingShape">
+                    <wps:wsp>
+                      <wps:cNvSpPr/>
+                      <wps:spPr>
+                        <a:xfrm>
+                          <a:off x="0" y="0"/>
+                          <a:ext cx="3276600" cy="1447800"/>
+                        </a:xfrm>
+                        <a:prstGeom prst="rect">
+                          <a:avLst/>
+                        </a:prstGeom>
+                      </wps:spPr>
+                      <wps:style>
+                        <a:lnRef idx="1">
+                          <a:schemeClr val="accent2"/>
+                        </a:lnRef>
+                        <a:fillRef idx="2">
+                          <a:schemeClr val="accent2"/>
+                        </a:fillRef>
+                        <a:effectRef idx="1">
+                          <a:schemeClr val="accent2"/>
+                        </a:effectRef>
+                        <a:fontRef idx="minor">
+                          <a:schemeClr val="dk1"/>
+                        </a:fontRef>
+                      </wps:style>
+                      <wps:txbx>
+                        <w:txbxContent>
+                          <w:p>
+                            <w:r>
+                              <w:t xml:space="preserve">Es </w:t>
+                            </w:r>
+                            <w:r>
+                              <w:rPr>
+                                <w:b/>
+                              </w:rPr>
+                              <w:t>NECESARIO</w:t>
+                            </w:r>
+                            <w:r>
+                              <w:t xml:space="preserve"> que estén </w:t>
+                            </w:r>
+                            <w:r>
+                              <w:rPr>
+                                <w:b/>
+                              </w:rPr>
+                              <w:t>todos los parámetros</w:t>
+                            </w:r>
+                            <w:r>
+                              <w:t xml:space="preserve"> de la terapia debidamente rellenados para que se permita realizar una terapia.</w:t>
+                            </w:r>
+                          </w:p>
+                          <w:p>
+                            <w:pPr>
+                              <w:rPr>
+                                <w:u w:val="single"/>
+                              </w:rPr>
+                            </w:pPr>
+                            <w:r>
+                              <w:t xml:space="preserve">Si al realizar pulsar en el botón de </w:t>
+                            </w:r>
+                            <w:r>
+                              <w:rPr>
+                                <w:i/>
+                              </w:rPr>
+                              <w:t xml:space="preserve">Iniciar Terapia </w:t>
+                            </w:r>
+                            <w:r>
+                              <w:t>sale un dialogo de error, verifique que el RRM está conectado al PC y el programa tiene los permisos suficientes.</w:t>
+                            </w:r>
+                          </w:p>
+                        </w:txbxContent>
+                      </wps:txbx>
+                      <wps:bodyPr rot="0" spcFirstLastPara="0" vertOverflow="overflow" horzOverflow="overflow" vert="horz" wrap="square" lIns="91440" tIns="45720" rIns="91440" bIns="45720" numCol="1" spcCol="0" rtlCol="0" fromWordArt="0" anchor="ctr" anchorCtr="0" forceAA="0" compatLnSpc="1">
+                        <a:prstTxWarp prst="textNoShape">
+                          <a:avLst/>
+                        </a:prstTxWarp>
+                        <a:noAutofit/>
+                      </wps:bodyPr>
+                    </wps:wsp>
+                  </a:graphicData>
+                </a:graphic>
+              </wp:anchor>
+            </w:drawing>
+          </mc:Choice>
+          <mc:Fallback>
+            <w:pict>
+              <v:rect id="Rectángulo 26" o:spid="_x0000_s1033" style="position:absolute;left:0;text-align:left;margin-left:0;margin-top:93.55pt;width:258pt;height:114pt;z-index:251684864;visibility:visible;mso-wrap-style:square;mso-wrap-distance-left:9pt;mso-wrap-distance-top:0;mso-wrap-distance-right:9pt;mso-wrap-distance-bottom:0;mso-position-horizontal:center;mso-position-horizontal-relative:margin;mso-position-vertical:absolute;mso-position-vertical-relative:text;v-text-anchor:middle" o:gfxdata="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" fillcolor="#f3a875 [2165]" strokecolor="#ed7d31 [3205]" strokeweight=".5pt">
+                <v:fill color2="#f09558 [2613]" rotate="t" colors="0 #f7bda4;.5 #f5b195;1 #f8a581" focus="100%" type="gradient">
+                  <o:fill v:ext="view" type="gradientUnscaled"/>
+                </v:fill>
+                <v:textbox>
+                  <w:txbxContent>
+                    <w:p>
+                      <w:r>
+                        <w:t xml:space="preserve">Es </w:t>
+                      </w:r>
+                      <w:r>
+                        <w:rPr>
+                          <w:b/>
+                        </w:rPr>
+                        <w:t>NECESARIO</w:t>
+                      </w:r>
+                      <w:r>
+                        <w:t xml:space="preserve"> que estén </w:t>
+                      </w:r>
+                      <w:r>
+                        <w:rPr>
+                          <w:b/>
+                        </w:rPr>
+                        <w:t>todos los parámetros</w:t>
+                      </w:r>
+                      <w:r>
+                        <w:t xml:space="preserve"> de la terapia debidamente rellenados para que se permita realizar una terapia.</w:t>
+                      </w:r>
+                    </w:p>
+                    <w:p>
+                      <w:pPr>
+                        <w:rPr>
+                          <w:u w:val="single"/>
+                        </w:rPr>
+                      </w:pPr>
+                      <w:r>
+                        <w:t xml:space="preserve">Si al realizar pulsar en el botón de </w:t>
+                      </w:r>
+                      <w:r>
+                        <w:rPr>
+                          <w:i/>
+                        </w:rPr>
+                        <w:t xml:space="preserve">Iniciar Terapia </w:t>
+                      </w:r>
+                      <w:r>
+                        <w:t>sale un dialogo de error, verifique que el RRM está conectado al PC y el programa tiene los permisos suficientes.</w:t>
+                      </w:r>
+                    </w:p>
+                  </w:txbxContent>
+                </v:textbox>
+                <w10:wrap anchorx="margin"/>
+              </v:rect>
+            </w:pict>
+          </mc:Fallback>
+        </mc:AlternateContent>
+      </w:r>
+      <w:r>
+        <w:t xml:space="preserve">Pulsamos en el botón de </w:t>
+      </w:r>
+      <w:r>
+        <w:rPr>
+          <w:i/>
+        </w:rPr>
+        <w:t xml:space="preserve">Iniciar Terapia </w:t>
+      </w:r>
+      <w:r>
+        <w:t>y la terapia empezará a enviarse a la mano. A medida que vaya progresando la terapia la barra de progreso irá creciendo hasta su finalización.</w:t>
+      </w:r>
+      <w:bookmarkStart w:id="10" w:name="_GoBack"/>
+      <w:bookmarkEnd w:id="10"/>
+    </w:p>
+    <w:p>
+      <w:pPr>
+        <w:pStyle w:val="Ttulo1"/>
+      </w:pPr>
+      <w:bookmarkStart w:id="11" w:name="_Toc501453764"/>
+      <w:r>
+        <w:rPr>
+          <w:noProof/>
+          <w:lang w:eastAsia="es-ES"/>
+        </w:rPr>
+        <w:lastRenderedPageBreak/>
+        <w:drawing>
+          <wp:anchor distT="0" distB="0" distL="114300" distR="114300" simplePos="0" relativeHeight="251679744" behindDoc="0" locked="0" layoutInCell="1" allowOverlap="1">
+            <wp:simplePos x="0" y="0"/>
+            <wp:positionH relativeFrom="margin">
+              <wp:posOffset>-43815</wp:posOffset>
+            </wp:positionH>
+            <wp:positionV relativeFrom="paragraph">
+              <wp:posOffset>379730</wp:posOffset>
+            </wp:positionV>
+            <wp:extent cx="9251315" cy="5015865"/>
+            <wp:effectExtent l="0" t="0" r="6985" b="0"/>
+            <wp:wrapSquare wrapText="bothSides"/>
+            <wp:docPr id="7" name="Imagen 7" descr="C:\Users\joseangel\source\repos\IU-RRM\Documentacion\New-Mind-Map.png"/>
+            <wp:cNvGraphicFramePr>
+              <a:graphicFrameLocks xmlns:a="http://schemas.openxmlformats.org/drawingml/2006/main" noChangeAspect="1"/>
+            </wp:cNvGraphicFramePr>
+            <a:graphic xmlns:a="http://schemas.openxmlformats.org/drawingml/2006/main">
+              <a:graphicData uri="http://schemas.openxmlformats.org/drawingml/2006/picture">
+                <pic:pic xmlns:pic="http://schemas.openxmlformats.org/drawingml/2006/picture">
+                  <pic:nvPicPr>
+                    <pic:cNvPr id="0" name="Picture 1" descr="C:\Users\joseangel\source\repos\IU-RRM\Documentacion\New-Mind-Map.png"/>
+                    <pic:cNvPicPr>
+                      <a:picLocks noChangeAspect="1" noChangeArrowheads="1"/>
+                    </pic:cNvPicPr>
+                  </pic:nvPicPr>
+                  <pic:blipFill rotWithShape="1">
+                    <a:blip r:embed="rId27" cstate="print">
+                      <a:extLst>
+                        <a:ext uri="{28A0092B-C50C-407E-A947-70E740481C1C}">
+                          <a14:useLocalDpi xmlns:a14="http://schemas.microsoft.com/office/drawing/2010/main" val="0"/>
+                        </a:ext>
+                      </a:extLst>
+                    </a:blip>
+                    <a:srcRect r="533" b="3223"/>
+                    <a:stretch/>
+                  </pic:blipFill>
+                  <pic:spPr bwMode="auto">
+                    <a:xfrm>
+                      <a:off x="0" y="0"/>
+                      <a:ext cx="9251315" cy="5015865"/>
+                    </a:xfrm>
+                    <a:prstGeom prst="rect">
+                      <a:avLst/>
+                    </a:prstGeom>
+                    <a:noFill/>
+                    <a:ln>
+                      <a:noFill/>
+                    </a:ln>
+                    <a:extLst>
+                      <a:ext uri="{53640926-AAD7-44D8-BBD7-CCE9431645EC}">
+                        <a14:shadowObscured xmlns:a14="http://schemas.microsoft.com/office/drawing/2010/main"/>
+                      </a:ext>
+                    </a:extLst>
+                  </pic:spPr>
+                </pic:pic>
+              </a:graphicData>
+            </a:graphic>
+            <wp14:sizeRelH relativeFrom="margin">
+              <wp14:pctWidth>0</wp14:pctWidth>
+            </wp14:sizeRelH>
+            <wp14:sizeRelV relativeFrom="margin">
+              <wp14:pctHeight>0</wp14:pctHeight>
+            </wp14:sizeRelV>
+          </wp:anchor>
+        </w:drawing>
+      </w:r>
+      <w:r>
+        <w:t>GRAFICO DE HERENCI</w:t>
+      </w:r>
+      <w:bookmarkEnd w:id="11"/>
+      <w:r>
+        <w:t>A</w:t>
+      </w:r>
     </w:p>
     <w:sectPr>
-      <w:headerReference w:type="default" r:id="rId20"/>
-      <w:footerReference w:type="default" r:id="rId21"/>
-      <w:pgSz w:w="11906" w:h="16838"/>
-      <w:pgMar w:top="1417" w:right="1701" w:bottom="1417" w:left="1701" w:header="708" w:footer="708" w:gutter="0"/>
+      <w:pgSz w:w="16838" w:h="11906" w:orient="landscape"/>
+      <w:pgMar w:top="1701" w:right="1418" w:bottom="1701" w:left="1418" w:header="709" w:footer="709" w:gutter="0"/>
       <w:pgNumType w:start="0"/>
       <w:cols w:space="708"/>
       <w:titlePg/>
@@ -3081,127 +4599,106 @@
 
 <file path=word/footer1.xml><?xml version="1.0" encoding="utf-8"?>
 <w:ftr xmlns:wpc="http://schemas.microsoft.com/office/word/2010/wordprocessingCanvas" xmlns:mc="http://schemas.openxmlformats.org/markup-compatibility/2006" xmlns:o="urn:schemas-microsoft-com:office:office" xmlns:r="http://schemas.openxmlformats.org/officeDocument/2006/relationships" xmlns:m="http://schemas.openxmlformats.org/officeDocument/2006/math" xmlns:v="urn:schemas-microsoft-com:vml" xmlns:wp14="http://schemas.microsoft.com/office/word/2010/wordprocessingDrawing" xmlns:wp="http://schemas.openxmlformats.org/drawingml/2006/wordprocessingDrawing" xmlns:w10="urn:schemas-microsoft-com:office:word" xmlns:w="http://schemas.openxmlformats.org/wordprocessingml/2006/main" xmlns:w14="http://schemas.microsoft.com/office/word/2010/wordml" xmlns:w15="http://schemas.microsoft.com/office/word/2012/wordml" xmlns:wpg="http://schemas.microsoft.com/office/word/2010/wordprocessingGroup" xmlns:wpi="http://schemas.microsoft.com/office/word/2010/wordprocessingInk" xmlns:wne="http://schemas.microsoft.com/office/word/2006/wordml" xmlns:wps="http://schemas.microsoft.com/office/word/2010/wordprocessingShape" mc:Ignorable="w14 w15 wp14">
+  <w:sdt>
+    <w:sdtPr>
+      <w:id w:val="306520147"/>
+      <w:docPartObj>
+        <w:docPartGallery w:val="Page Numbers (Bottom of Page)"/>
+        <w:docPartUnique/>
+      </w:docPartObj>
+    </w:sdtPr>
+    <w:sdtContent>
+      <w:sdt>
+        <w:sdtPr>
+          <w:id w:val="1641155440"/>
+          <w:docPartObj>
+            <w:docPartGallery w:val="Page Numbers (Top of Page)"/>
+            <w:docPartUnique/>
+          </w:docPartObj>
+        </w:sdtPr>
+        <w:sdtContent>
+          <w:p>
+            <w:pPr>
+              <w:pStyle w:val="Piedepgina"/>
+              <w:jc w:val="right"/>
+            </w:pPr>
+            <w:r>
+              <w:t xml:space="preserve">Página </w:t>
+            </w:r>
+            <w:r>
+              <w:rPr>
+                <w:b/>
+                <w:bCs/>
+                <w:sz w:val="24"/>
+                <w:szCs w:val="24"/>
+              </w:rPr>
+              <w:fldChar w:fldCharType="begin"/>
+            </w:r>
+            <w:r>
+              <w:rPr>
+                <w:b/>
+                <w:bCs/>
+              </w:rPr>
+              <w:instrText>PAGE</w:instrText>
+            </w:r>
+            <w:r>
+              <w:rPr>
+                <w:b/>
+                <w:bCs/>
+                <w:sz w:val="24"/>
+                <w:szCs w:val="24"/>
+              </w:rPr>
+              <w:fldChar w:fldCharType="separate"/>
+            </w:r>
+            <w:r>
+              <w:rPr>
+                <w:b/>
+                <w:bCs/>
+                <w:noProof/>
+              </w:rPr>
+              <w:t>7</w:t>
+            </w:r>
+            <w:r>
+              <w:rPr>
+                <w:b/>
+                <w:bCs/>
+                <w:sz w:val="24"/>
+                <w:szCs w:val="24"/>
+              </w:rPr>
+              <w:fldChar w:fldCharType="end"/>
+            </w:r>
+            <w:r>
+              <w:t xml:space="preserve"> de </w:t>
+            </w:r>
+            <w:r>
+              <w:rPr>
+                <w:b/>
+                <w:bCs/>
+                <w:sz w:val="24"/>
+                <w:szCs w:val="24"/>
+              </w:rPr>
+              <w:t>8</w:t>
+            </w:r>
+          </w:p>
+        </w:sdtContent>
+      </w:sdt>
+    </w:sdtContent>
+  </w:sdt>
   <w:p>
     <w:pPr>
-      <w:tabs>
-        <w:tab w:val="center" w:pos="4550"/>
-        <w:tab w:val="left" w:pos="5818"/>
-      </w:tabs>
-      <w:ind w:right="260"/>
+      <w:pStyle w:val="Piedepgina"/>
+    </w:pPr>
+  </w:p>
+</w:ftr>
+</file>
+
+<file path=word/footer2.xml><?xml version="1.0" encoding="utf-8"?>
+<w:ftr xmlns:wpc="http://schemas.microsoft.com/office/word/2010/wordprocessingCanvas" xmlns:mc="http://schemas.openxmlformats.org/markup-compatibility/2006" xmlns:o="urn:schemas-microsoft-com:office:office" xmlns:r="http://schemas.openxmlformats.org/officeDocument/2006/relationships" xmlns:m="http://schemas.openxmlformats.org/officeDocument/2006/math" xmlns:v="urn:schemas-microsoft-com:vml" xmlns:wp14="http://schemas.microsoft.com/office/word/2010/wordprocessingDrawing" xmlns:wp="http://schemas.openxmlformats.org/drawingml/2006/wordprocessingDrawing" xmlns:w10="urn:schemas-microsoft-com:office:word" xmlns:w="http://schemas.openxmlformats.org/wordprocessingml/2006/main" xmlns:w14="http://schemas.microsoft.com/office/word/2010/wordml" xmlns:w15="http://schemas.microsoft.com/office/word/2012/wordml" xmlns:wpg="http://schemas.microsoft.com/office/word/2010/wordprocessingGroup" xmlns:wpi="http://schemas.microsoft.com/office/word/2010/wordprocessingInk" xmlns:wne="http://schemas.microsoft.com/office/word/2006/wordml" xmlns:wps="http://schemas.microsoft.com/office/word/2010/wordprocessingShape" mc:Ignorable="w14 w15 wp14">
+  <w:p>
+    <w:pPr>
+      <w:pStyle w:val="Piedepgina"/>
       <w:jc w:val="right"/>
-      <w:rPr>
-        <w:color w:val="222A35" w:themeColor="text2" w:themeShade="80"/>
-        <w:sz w:val="16"/>
-        <w:szCs w:val="16"/>
-      </w:rPr>
     </w:pPr>
-    <w:r>
-      <w:rPr>
-        <w:color w:val="8496B0" w:themeColor="text2" w:themeTint="99"/>
-        <w:spacing w:val="60"/>
-        <w:sz w:val="16"/>
-        <w:szCs w:val="16"/>
-      </w:rPr>
-      <w:t>Página</w:t>
-    </w:r>
-    <w:r>
-      <w:rPr>
-        <w:color w:val="8496B0" w:themeColor="text2" w:themeTint="99"/>
-        <w:sz w:val="16"/>
-        <w:szCs w:val="16"/>
-      </w:rPr>
-      <w:t xml:space="preserve"> </w:t>
-    </w:r>
-    <w:r>
-      <w:rPr>
-        <w:color w:val="323E4F" w:themeColor="text2" w:themeShade="BF"/>
-        <w:sz w:val="16"/>
-        <w:szCs w:val="16"/>
-      </w:rPr>
-      <w:fldChar w:fldCharType="begin"/>
-    </w:r>
-    <w:r>
-      <w:rPr>
-        <w:color w:val="323E4F" w:themeColor="text2" w:themeShade="BF"/>
-        <w:sz w:val="16"/>
-        <w:szCs w:val="16"/>
-      </w:rPr>
-      <w:instrText>PAGE   \* MERGEFORMAT</w:instrText>
-    </w:r>
-    <w:r>
-      <w:rPr>
-        <w:color w:val="323E4F" w:themeColor="text2" w:themeShade="BF"/>
-        <w:sz w:val="16"/>
-        <w:szCs w:val="16"/>
-      </w:rPr>
-      <w:fldChar w:fldCharType="separate"/>
-    </w:r>
-    <w:r>
-      <w:rPr>
-        <w:noProof/>
-        <w:color w:val="323E4F" w:themeColor="text2" w:themeShade="BF"/>
-        <w:sz w:val="16"/>
-        <w:szCs w:val="16"/>
-      </w:rPr>
-      <w:t>5</w:t>
-    </w:r>
-    <w:r>
-      <w:rPr>
-        <w:color w:val="323E4F" w:themeColor="text2" w:themeShade="BF"/>
-        <w:sz w:val="16"/>
-        <w:szCs w:val="16"/>
-      </w:rPr>
-      <w:fldChar w:fldCharType="end"/>
-    </w:r>
-    <w:r>
-      <w:rPr>
-        <w:color w:val="323E4F" w:themeColor="text2" w:themeShade="BF"/>
-        <w:sz w:val="16"/>
-        <w:szCs w:val="16"/>
-      </w:rPr>
-      <w:t xml:space="preserve"> | </w:t>
-    </w:r>
-    <w:r>
-      <w:rPr>
-        <w:color w:val="323E4F" w:themeColor="text2" w:themeShade="BF"/>
-        <w:sz w:val="16"/>
-        <w:szCs w:val="16"/>
-      </w:rPr>
-      <w:fldChar w:fldCharType="begin"/>
-    </w:r>
-    <w:r>
-      <w:rPr>
-        <w:color w:val="323E4F" w:themeColor="text2" w:themeShade="BF"/>
-        <w:sz w:val="16"/>
-        <w:szCs w:val="16"/>
-      </w:rPr>
-      <w:instrText>NUMPAGES  \* Arabic  \* MERGEFORMAT</w:instrText>
-    </w:r>
-    <w:r>
-      <w:rPr>
-        <w:color w:val="323E4F" w:themeColor="text2" w:themeShade="BF"/>
-        <w:sz w:val="16"/>
-        <w:szCs w:val="16"/>
-      </w:rPr>
-      <w:fldChar w:fldCharType="separate"/>
-    </w:r>
-    <w:r>
-      <w:rPr>
-        <w:noProof/>
-        <w:color w:val="323E4F" w:themeColor="text2" w:themeShade="BF"/>
-        <w:sz w:val="16"/>
-        <w:szCs w:val="16"/>
-      </w:rPr>
-      <w:t>6</w:t>
-    </w:r>
-    <w:r>
-      <w:rPr>
-        <w:color w:val="323E4F" w:themeColor="text2" w:themeShade="BF"/>
-        <w:sz w:val="16"/>
-        <w:szCs w:val="16"/>
-      </w:rPr>
-      <w:fldChar w:fldCharType="end"/>
-    </w:r>
   </w:p>
   <w:p>
     <w:pPr>
@@ -3241,65 +4738,7 @@
   <w:p>
     <w:pPr>
       <w:pStyle w:val="Encabezado"/>
-      <w:jc w:val="right"/>
-      <w:rPr>
-        <w:color w:val="5B9BD5" w:themeColor="accent1"/>
-      </w:rPr>
     </w:pPr>
-    <w:sdt>
-      <w:sdtPr>
-        <w:rPr>
-          <w:color w:val="5B9BD5" w:themeColor="accent1"/>
-        </w:rPr>
-        <w:alias w:val="Título"/>
-        <w:tag w:val=""/>
-        <w:id w:val="664756013"/>
-        <w:placeholder>
-          <w:docPart w:val="499447192B504DC78C982CD2928F8F1D"/>
-        </w:placeholder>
-        <w:dataBinding w:prefixMappings="xmlns:ns0='http://purl.org/dc/elements/1.1/' xmlns:ns1='http://schemas.openxmlformats.org/package/2006/metadata/core-properties' " w:xpath="/ns1:coreProperties[1]/ns0:title[1]" w:storeItemID="{6C3C8BC8-F283-45AE-878A-BAB7291924A1}"/>
-        <w:text/>
-      </w:sdtPr>
-      <w:sdtEndPr/>
-      <w:sdtContent>
-        <w:r>
-          <w:rPr>
-            <w:color w:val="5B9BD5" w:themeColor="accent1"/>
-          </w:rPr>
-          <w:t>MANUAL DE USUARIO</w:t>
-        </w:r>
-      </w:sdtContent>
-    </w:sdt>
-    <w:r>
-      <w:rPr>
-        <w:color w:val="5B9BD5" w:themeColor="accent1"/>
-      </w:rPr>
-      <w:t xml:space="preserve"> | </w:t>
-    </w:r>
-    <w:sdt>
-      <w:sdtPr>
-        <w:rPr>
-          <w:color w:val="5B9BD5" w:themeColor="accent1"/>
-        </w:rPr>
-        <w:alias w:val="Autor"/>
-        <w:tag w:val=""/>
-        <w:id w:val="-1677181147"/>
-        <w:placeholder>
-          <w:docPart w:val="B1A4B823EBC846DAA5E74D4206188E59"/>
-        </w:placeholder>
-        <w:dataBinding w:prefixMappings="xmlns:ns0='http://purl.org/dc/elements/1.1/' xmlns:ns1='http://schemas.openxmlformats.org/package/2006/metadata/core-properties' " w:xpath="/ns1:coreProperties[1]/ns0:creator[1]" w:storeItemID="{6C3C8BC8-F283-45AE-878A-BAB7291924A1}"/>
-        <w:text/>
-      </w:sdtPr>
-      <w:sdtEndPr/>
-      <w:sdtContent>
-        <w:r>
-          <w:rPr>
-            <w:color w:val="5B9BD5" w:themeColor="accent1"/>
-          </w:rPr>
-          <w:t>VERSION V1.0</w:t>
-        </w:r>
-      </w:sdtContent>
-    </w:sdt>
   </w:p>
   <w:p>
     <w:pPr>
@@ -3484,6 +4923,95 @@
     </w:lvl>
   </w:abstractNum>
   <w:abstractNum w:abstractNumId="2" w15:restartNumberingAfterBreak="0">
+    <w:nsid w:val="41C55F7B"/>
+    <w:multiLevelType w:val="hybridMultilevel"/>
+    <w:tmpl w:val="5E82296E"/>
+    <w:lvl w:ilvl="0" w:tplc="E902B0BC">
+      <w:start w:val="1"/>
+      <w:numFmt w:val="decimal"/>
+      <w:lvlText w:val="%1."/>
+      <w:lvlJc w:val="left"/>
+      <w:pPr>
+        <w:ind w:left="720" w:hanging="360"/>
+      </w:pPr>
+      <w:rPr>
+        <w:b/>
+      </w:rPr>
+    </w:lvl>
+    <w:lvl w:ilvl="1" w:tplc="0C0A0019">
+      <w:start w:val="1"/>
+      <w:numFmt w:val="lowerLetter"/>
+      <w:lvlText w:val="%2."/>
+      <w:lvlJc w:val="left"/>
+      <w:pPr>
+        <w:ind w:left="1440" w:hanging="360"/>
+      </w:pPr>
+    </w:lvl>
+    <w:lvl w:ilvl="2" w:tplc="0C0A001B">
+      <w:start w:val="1"/>
+      <w:numFmt w:val="lowerRoman"/>
+      <w:lvlText w:val="%3."/>
+      <w:lvlJc w:val="right"/>
+      <w:pPr>
+        <w:ind w:left="2160" w:hanging="180"/>
+      </w:pPr>
+    </w:lvl>
+    <w:lvl w:ilvl="3" w:tplc="0C0A000F" w:tentative="1">
+      <w:start w:val="1"/>
+      <w:numFmt w:val="decimal"/>
+      <w:lvlText w:val="%4."/>
+      <w:lvlJc w:val="left"/>
+      <w:pPr>
+        <w:ind w:left="2880" w:hanging="360"/>
+      </w:pPr>
+    </w:lvl>
+    <w:lvl w:ilvl="4" w:tplc="0C0A0019" w:tentative="1">
+      <w:start w:val="1"/>
+      <w:numFmt w:val="lowerLetter"/>
+      <w:lvlText w:val="%5."/>
+      <w:lvlJc w:val="left"/>
+      <w:pPr>
+        <w:ind w:left="3600" w:hanging="360"/>
+      </w:pPr>
+    </w:lvl>
+    <w:lvl w:ilvl="5" w:tplc="0C0A001B" w:tentative="1">
+      <w:start w:val="1"/>
+      <w:numFmt w:val="lowerRoman"/>
+      <w:lvlText w:val="%6."/>
+      <w:lvlJc w:val="right"/>
+      <w:pPr>
+        <w:ind w:left="4320" w:hanging="180"/>
+      </w:pPr>
+    </w:lvl>
+    <w:lvl w:ilvl="6" w:tplc="0C0A000F" w:tentative="1">
+      <w:start w:val="1"/>
+      <w:numFmt w:val="decimal"/>
+      <w:lvlText w:val="%7."/>
+      <w:lvlJc w:val="left"/>
+      <w:pPr>
+        <w:ind w:left="5040" w:hanging="360"/>
+      </w:pPr>
+    </w:lvl>
+    <w:lvl w:ilvl="7" w:tplc="0C0A0019" w:tentative="1">
+      <w:start w:val="1"/>
+      <w:numFmt w:val="lowerLetter"/>
+      <w:lvlText w:val="%8."/>
+      <w:lvlJc w:val="left"/>
+      <w:pPr>
+        <w:ind w:left="5760" w:hanging="360"/>
+      </w:pPr>
+    </w:lvl>
+    <w:lvl w:ilvl="8" w:tplc="0C0A001B" w:tentative="1">
+      <w:start w:val="1"/>
+      <w:numFmt w:val="lowerRoman"/>
+      <w:lvlText w:val="%9."/>
+      <w:lvlJc w:val="right"/>
+      <w:pPr>
+        <w:ind w:left="6480" w:hanging="180"/>
+      </w:pPr>
+    </w:lvl>
+  </w:abstractNum>
+  <w:abstractNum w:abstractNumId="3" w15:restartNumberingAfterBreak="0">
     <w:nsid w:val="563D196D"/>
     <w:multiLevelType w:val="hybridMultilevel"/>
     <w:tmpl w:val="46DAA834"/>
@@ -3569,7 +5097,7 @@
       </w:pPr>
     </w:lvl>
   </w:abstractNum>
-  <w:abstractNum w:abstractNumId="3" w15:restartNumberingAfterBreak="0">
+  <w:abstractNum w:abstractNumId="4" w15:restartNumberingAfterBreak="0">
     <w:nsid w:val="67D2363E"/>
     <w:multiLevelType w:val="hybridMultilevel"/>
     <w:tmpl w:val="2E0CE020"/>
@@ -3658,17 +5186,109 @@
       </w:pPr>
     </w:lvl>
   </w:abstractNum>
+  <w:abstractNum w:abstractNumId="5" w15:restartNumberingAfterBreak="0">
+    <w:nsid w:val="7AE461D7"/>
+    <w:multiLevelType w:val="hybridMultilevel"/>
+    <w:tmpl w:val="7B6E9FD2"/>
+    <w:lvl w:ilvl="0" w:tplc="0C0A000F">
+      <w:start w:val="1"/>
+      <w:numFmt w:val="decimal"/>
+      <w:lvlText w:val="%1."/>
+      <w:lvlJc w:val="left"/>
+      <w:pPr>
+        <w:ind w:left="720" w:hanging="360"/>
+      </w:pPr>
+    </w:lvl>
+    <w:lvl w:ilvl="1" w:tplc="0C0A0019">
+      <w:start w:val="1"/>
+      <w:numFmt w:val="lowerLetter"/>
+      <w:lvlText w:val="%2."/>
+      <w:lvlJc w:val="left"/>
+      <w:pPr>
+        <w:ind w:left="1440" w:hanging="360"/>
+      </w:pPr>
+    </w:lvl>
+    <w:lvl w:ilvl="2" w:tplc="0C0A001B">
+      <w:start w:val="1"/>
+      <w:numFmt w:val="lowerRoman"/>
+      <w:lvlText w:val="%3."/>
+      <w:lvlJc w:val="right"/>
+      <w:pPr>
+        <w:ind w:left="2160" w:hanging="180"/>
+      </w:pPr>
+    </w:lvl>
+    <w:lvl w:ilvl="3" w:tplc="0C0A000F" w:tentative="1">
+      <w:start w:val="1"/>
+      <w:numFmt w:val="decimal"/>
+      <w:lvlText w:val="%4."/>
+      <w:lvlJc w:val="left"/>
+      <w:pPr>
+        <w:ind w:left="2880" w:hanging="360"/>
+      </w:pPr>
+    </w:lvl>
+    <w:lvl w:ilvl="4" w:tplc="0C0A0019" w:tentative="1">
+      <w:start w:val="1"/>
+      <w:numFmt w:val="lowerLetter"/>
+      <w:lvlText w:val="%5."/>
+      <w:lvlJc w:val="left"/>
+      <w:pPr>
+        <w:ind w:left="3600" w:hanging="360"/>
+      </w:pPr>
+    </w:lvl>
+    <w:lvl w:ilvl="5" w:tplc="0C0A001B" w:tentative="1">
+      <w:start w:val="1"/>
+      <w:numFmt w:val="lowerRoman"/>
+      <w:lvlText w:val="%6."/>
+      <w:lvlJc w:val="right"/>
+      <w:pPr>
+        <w:ind w:left="4320" w:hanging="180"/>
+      </w:pPr>
+    </w:lvl>
+    <w:lvl w:ilvl="6" w:tplc="0C0A000F" w:tentative="1">
+      <w:start w:val="1"/>
+      <w:numFmt w:val="decimal"/>
+      <w:lvlText w:val="%7."/>
+      <w:lvlJc w:val="left"/>
+      <w:pPr>
+        <w:ind w:left="5040" w:hanging="360"/>
+      </w:pPr>
+    </w:lvl>
+    <w:lvl w:ilvl="7" w:tplc="0C0A0019" w:tentative="1">
+      <w:start w:val="1"/>
+      <w:numFmt w:val="lowerLetter"/>
+      <w:lvlText w:val="%8."/>
+      <w:lvlJc w:val="left"/>
+      <w:pPr>
+        <w:ind w:left="5760" w:hanging="360"/>
+      </w:pPr>
+    </w:lvl>
+    <w:lvl w:ilvl="8" w:tplc="0C0A001B" w:tentative="1">
+      <w:start w:val="1"/>
+      <w:numFmt w:val="lowerRoman"/>
+      <w:lvlText w:val="%9."/>
+      <w:lvlJc w:val="right"/>
+      <w:pPr>
+        <w:ind w:left="6480" w:hanging="180"/>
+      </w:pPr>
+    </w:lvl>
+  </w:abstractNum>
   <w:num w:numId="1">
     <w:abstractNumId w:val="0"/>
   </w:num>
   <w:num w:numId="2">
-    <w:abstractNumId w:val="3"/>
+    <w:abstractNumId w:val="4"/>
   </w:num>
   <w:num w:numId="3">
-    <w:abstractNumId w:val="2"/>
+    <w:abstractNumId w:val="3"/>
   </w:num>
   <w:num w:numId="4">
     <w:abstractNumId w:val="1"/>
+  </w:num>
+  <w:num w:numId="5">
+    <w:abstractNumId w:val="2"/>
+  </w:num>
+  <w:num w:numId="6">
+    <w:abstractNumId w:val="5"/>
   </w:num>
 </w:numbering>
 </file>
@@ -4096,7 +5716,7 @@
     <w:uiPriority w:val="9"/>
     <w:unhideWhenUsed/>
     <w:qFormat/>
-    <w:rsid w:val="00B83BA3"/>
+    <w:rsid w:val="00043479"/>
     <w:pPr>
       <w:keepNext/>
       <w:keepLines/>
@@ -4105,9 +5725,32 @@
     </w:pPr>
     <w:rPr>
       <w:rFonts w:asciiTheme="majorHAnsi" w:eastAsiaTheme="majorEastAsia" w:hAnsiTheme="majorHAnsi" w:cstheme="majorBidi"/>
+      <w:caps/>
       <w:color w:val="2E74B5" w:themeColor="accent1" w:themeShade="BF"/>
       <w:sz w:val="26"/>
       <w:szCs w:val="26"/>
+    </w:rPr>
+  </w:style>
+  <w:style w:type="paragraph" w:styleId="Ttulo3">
+    <w:name w:val="heading 3"/>
+    <w:basedOn w:val="Normal"/>
+    <w:next w:val="Normal"/>
+    <w:link w:val="Ttulo3Car"/>
+    <w:uiPriority w:val="9"/>
+    <w:unhideWhenUsed/>
+    <w:qFormat/>
+    <w:rsid w:val="007B4504"/>
+    <w:pPr>
+      <w:keepNext/>
+      <w:keepLines/>
+      <w:spacing w:before="40" w:after="0"/>
+      <w:outlineLvl w:val="2"/>
+    </w:pPr>
+    <w:rPr>
+      <w:rFonts w:asciiTheme="majorHAnsi" w:eastAsiaTheme="majorEastAsia" w:hAnsiTheme="majorHAnsi" w:cstheme="majorBidi"/>
+      <w:color w:val="1F4D78" w:themeColor="accent1" w:themeShade="7F"/>
+      <w:sz w:val="24"/>
+      <w:szCs w:val="24"/>
     </w:rPr>
   </w:style>
   <w:style w:type="character" w:default="1" w:styleId="Fuentedeprrafopredeter">
@@ -4195,9 +5838,10 @@
     <w:basedOn w:val="Fuentedeprrafopredeter"/>
     <w:link w:val="Ttulo2"/>
     <w:uiPriority w:val="9"/>
-    <w:rsid w:val="00B83BA3"/>
+    <w:rsid w:val="00043479"/>
     <w:rPr>
       <w:rFonts w:asciiTheme="majorHAnsi" w:eastAsiaTheme="majorEastAsia" w:hAnsiTheme="majorHAnsi" w:cstheme="majorBidi"/>
+      <w:caps/>
       <w:color w:val="2E74B5" w:themeColor="accent1" w:themeShade="BF"/>
       <w:sz w:val="26"/>
       <w:szCs w:val="26"/>
@@ -4333,69 +5977,37 @@
       <w:color w:val="808080"/>
     </w:rPr>
   </w:style>
+  <w:style w:type="character" w:customStyle="1" w:styleId="Ttulo3Car">
+    <w:name w:val="Título 3 Car"/>
+    <w:basedOn w:val="Fuentedeprrafopredeter"/>
+    <w:link w:val="Ttulo3"/>
+    <w:uiPriority w:val="9"/>
+    <w:rsid w:val="007B4504"/>
+    <w:rPr>
+      <w:rFonts w:asciiTheme="majorHAnsi" w:eastAsiaTheme="majorEastAsia" w:hAnsiTheme="majorHAnsi" w:cstheme="majorBidi"/>
+      <w:color w:val="1F4D78" w:themeColor="accent1" w:themeShade="7F"/>
+      <w:sz w:val="24"/>
+      <w:szCs w:val="24"/>
+    </w:rPr>
+  </w:style>
+  <w:style w:type="paragraph" w:styleId="TDC3">
+    <w:name w:val="toc 3"/>
+    <w:basedOn w:val="Normal"/>
+    <w:next w:val="Normal"/>
+    <w:autoRedefine/>
+    <w:uiPriority w:val="39"/>
+    <w:unhideWhenUsed/>
+    <w:rsid w:val="007B4504"/>
+    <w:pPr>
+      <w:spacing w:after="100"/>
+      <w:ind w:left="440"/>
+    </w:pPr>
+  </w:style>
 </w:styles>
 </file>
 
 <file path=word/glossary/document.xml><?xml version="1.0" encoding="utf-8"?>
-<w:glossaryDocument xmlns:wpc="http://schemas.microsoft.com/office/word/2010/wordprocessingCanvas" xmlns:mc="http://schemas.openxmlformats.org/markup-compatibility/2006" xmlns:o="urn:schemas-microsoft-com:office:office" xmlns:r="http://schemas.openxmlformats.org/officeDocument/2006/relationships" xmlns:m="http://schemas.openxmlformats.org/officeDocument/2006/math" xmlns:v="urn:schemas-microsoft-com:vml" xmlns:wp14="http://schemas.microsoft.com/office/word/2010/wordprocessingDrawing" xmlns:wp="http://schemas.openxmlformats.org/drawingml/2006/wordprocessingDrawing" xmlns:w10="urn:schemas-microsoft-com:office:word" xmlns:w="http://schemas.openxmlformats.org/wordprocessingml/2006/main" xmlns:w14="http://schemas.microsoft.com/office/word/2010/wordml" xmlns:w15="http://schemas.microsoft.com/office/word/2012/wordml" xmlns:wpg="http://schemas.microsoft.com/office/word/2010/wordprocessingGroup" xmlns:wpi="http://schemas.microsoft.com/office/word/2010/wordprocessingInk" xmlns:wne="http://schemas.microsoft.com/office/word/2006/wordml" xmlns:wps="http://schemas.microsoft.com/office/word/2010/wordprocessingShape" mc:Ignorable="w14 w15 wp14">
-  <w:docParts>
-    <w:docPart>
-      <w:docPartPr>
-        <w:name w:val="499447192B504DC78C982CD2928F8F1D"/>
-        <w:category>
-          <w:name w:val="General"/>
-          <w:gallery w:val="placeholder"/>
-        </w:category>
-        <w:types>
-          <w:type w:val="bbPlcHdr"/>
-        </w:types>
-        <w:behaviors>
-          <w:behavior w:val="content"/>
-        </w:behaviors>
-        <w:guid w:val="{023383DD-08B7-45A4-A727-7EFA64B93BE1}"/>
-      </w:docPartPr>
-      <w:docPartBody>
-        <w:p>
-          <w:pPr>
-            <w:pStyle w:val="499447192B504DC78C982CD2928F8F1D"/>
-          </w:pPr>
-          <w:r>
-            <w:rPr>
-              <w:color w:val="5B9BD5" w:themeColor="accent1"/>
-            </w:rPr>
-            <w:t>[Título del documento]</w:t>
-          </w:r>
-        </w:p>
-      </w:docPartBody>
-    </w:docPart>
-    <w:docPart>
-      <w:docPartPr>
-        <w:name w:val="B1A4B823EBC846DAA5E74D4206188E59"/>
-        <w:category>
-          <w:name w:val="General"/>
-          <w:gallery w:val="placeholder"/>
-        </w:category>
-        <w:types>
-          <w:type w:val="bbPlcHdr"/>
-        </w:types>
-        <w:behaviors>
-          <w:behavior w:val="content"/>
-        </w:behaviors>
-        <w:guid w:val="{3D3653ED-51CD-4F44-BD9C-23FE96327720}"/>
-      </w:docPartPr>
-      <w:docPartBody>
-        <w:p>
-          <w:pPr>
-            <w:pStyle w:val="B1A4B823EBC846DAA5E74D4206188E59"/>
-          </w:pPr>
-          <w:r>
-            <w:t>[Nombre del autor]</w:t>
-          </w:r>
-        </w:p>
-      </w:docPartBody>
-    </w:docPart>
-  </w:docParts>
-</w:glossaryDocument>
+<w:glossaryDocument xmlns:wpc="http://schemas.microsoft.com/office/word/2010/wordprocessingCanvas" xmlns:mc="http://schemas.openxmlformats.org/markup-compatibility/2006" xmlns:o="urn:schemas-microsoft-com:office:office" xmlns:r="http://schemas.openxmlformats.org/officeDocument/2006/relationships" xmlns:m="http://schemas.openxmlformats.org/officeDocument/2006/math" xmlns:v="urn:schemas-microsoft-com:vml" xmlns:wp14="http://schemas.microsoft.com/office/word/2010/wordprocessingDrawing" xmlns:wp="http://schemas.openxmlformats.org/drawingml/2006/wordprocessingDrawing" xmlns:w10="urn:schemas-microsoft-com:office:word" xmlns:w="http://schemas.openxmlformats.org/wordprocessingml/2006/main" xmlns:w14="http://schemas.microsoft.com/office/word/2010/wordml" xmlns:w15="http://schemas.microsoft.com/office/word/2012/wordml" xmlns:wpg="http://schemas.microsoft.com/office/word/2010/wordprocessingGroup" xmlns:wpi="http://schemas.microsoft.com/office/word/2010/wordprocessingInk" xmlns:wne="http://schemas.microsoft.com/office/word/2006/wordml" xmlns:wps="http://schemas.microsoft.com/office/word/2010/wordprocessingShape" mc:Ignorable="w14 w15 wp14"/>
 </file>
 
 <file path=word/glossary/fontTable.xml><?xml version="1.0" encoding="utf-8"?>
@@ -4442,6 +6054,8 @@
     <w:rsidRoot w:val="0017611B"/>
     <w:rsid w:val="0017611B"/>
     <w:rsid w:val="004E6C5F"/>
+    <w:rsid w:val="007D1F76"/>
+    <w:rsid w:val="00B32304"/>
     <w:rsid w:val="00D57338"/>
     <w:rsid w:val="00DD13D4"/>
   </w:rsids>
@@ -4927,6 +6541,10 @@
       <w:color w:val="808080"/>
     </w:rPr>
   </w:style>
+  <w:style w:type="paragraph" w:customStyle="1" w:styleId="A63C2A8A27E04E5BA4294BF2BBD18A54">
+    <w:name w:val="A63C2A8A27E04E5BA4294BF2BBD18A54"/>
+    <w:rsid w:val="007D1F76"/>
+  </w:style>
 </w:styles>
 </file>
 
@@ -5222,7 +6840,7 @@
 </file>
 
 <file path=customXml/itemProps2.xml><?xml version="1.0" encoding="utf-8"?>
-<ds:datastoreItem xmlns:ds="http://schemas.openxmlformats.org/officeDocument/2006/customXml" ds:itemID="{976B9789-A6EC-4B79-9D61-1863B7C1BC12}">
+<ds:datastoreItem xmlns:ds="http://schemas.openxmlformats.org/officeDocument/2006/customXml" ds:itemID="{D789289E-0497-43F7-8F99-35C50B185158}">
   <ds:schemaRefs>
     <ds:schemaRef ds:uri="http://schemas.openxmlformats.org/officeDocument/2006/bibliography"/>
   </ds:schemaRefs>

</xml_diff>